<commit_message>
Created the classed Grades.java under the package  griffith and GradesTest.java under the package griffithTest. Added the stub methods in Grades.java. Modified the word document to include screenshots of the following.
</commit_message>
<xml_diff>
--- a/W1 Template.docx
+++ b/W1 Template.docx
@@ -764,7 +764,14 @@
                 <w:rFonts w:ascii="Arial" w:hAnsi="Arial" w:cs="Arial"/>
                 <w:b/>
               </w:rPr>
-              <w:t xml:space="preserve">  /02/2025</w:t>
+              <w:t>19</w:t>
+            </w:r>
+            <w:r>
+              <w:rPr>
+                <w:rFonts w:ascii="Arial" w:hAnsi="Arial" w:cs="Arial"/>
+                <w:b/>
+              </w:rPr>
+              <w:t>/02/2025</w:t>
             </w:r>
           </w:p>
         </w:tc>
@@ -996,7 +1003,14 @@
                 <w:rFonts w:ascii="Arial" w:hAnsi="Arial" w:cs="Arial"/>
                 <w:b/>
               </w:rPr>
-              <w:t xml:space="preserve">  /02/2025</w:t>
+              <w:t xml:space="preserve"> 19</w:t>
+            </w:r>
+            <w:r>
+              <w:rPr>
+                <w:rFonts w:ascii="Arial" w:hAnsi="Arial" w:cs="Arial"/>
+                <w:b/>
+              </w:rPr>
+              <w:t>/02/2025</w:t>
             </w:r>
           </w:p>
         </w:tc>
@@ -1178,7 +1192,7 @@
                     </wp:anchor>
                   </w:drawing>
                 </mc:Choice>
-                <mc:Fallback xmlns:cx1="http://schemas.microsoft.com/office/drawing/2015/9/8/chartex" xmlns:cx2="http://schemas.microsoft.com/office/drawing/2015/10/21/chartex" xmlns:cx3="http://schemas.microsoft.com/office/drawing/2016/5/9/chartex" xmlns:cx4="http://schemas.microsoft.com/office/drawing/2016/5/10/chartex" xmlns:cx5="http://schemas.microsoft.com/office/drawing/2016/5/11/chartex" xmlns:cx6="http://schemas.microsoft.com/office/drawing/2016/5/12/chartex" xmlns:cx7="http://schemas.microsoft.com/office/drawing/2016/5/13/chartex" xmlns:cx8="http://schemas.microsoft.com/office/drawing/2016/5/14/chartex" xmlns:aink="http://schemas.microsoft.com/office/drawing/2016/ink" xmlns:am3d="http://schemas.microsoft.com/office/drawing/2017/model3d" xmlns:oel="http://schemas.microsoft.com/office/2019/extlst" xmlns:w16cex="http://schemas.microsoft.com/office/word/2018/wordml/cex" xmlns:w16cid="http://schemas.microsoft.com/office/word/2016/wordml/cid" xmlns:w16="http://schemas.microsoft.com/office/word/2018/wordml" xmlns:w16du="http://schemas.microsoft.com/office/word/2023/wordml/word16du" xmlns:w16sdtdh="http://schemas.microsoft.com/office/word/2020/wordml/sdtdatahash" xmlns:w16sdtfl="http://schemas.microsoft.com/office/word/2024/wordml/sdtformatlock">
+                <mc:Fallback xmlns:w16sdtfl="http://schemas.microsoft.com/office/word/2024/wordml/sdtformatlock" xmlns:w16sdtdh="http://schemas.microsoft.com/office/word/2020/wordml/sdtdatahash" xmlns:w16du="http://schemas.microsoft.com/office/word/2023/wordml/word16du" xmlns:w16="http://schemas.microsoft.com/office/word/2018/wordml" xmlns:w16cid="http://schemas.microsoft.com/office/word/2016/wordml/cid" xmlns:w16cex="http://schemas.microsoft.com/office/word/2018/wordml/cex" xmlns:oel="http://schemas.microsoft.com/office/2019/extlst" xmlns:am3d="http://schemas.microsoft.com/office/drawing/2017/model3d" xmlns:aink="http://schemas.microsoft.com/office/drawing/2016/ink" xmlns:cx8="http://schemas.microsoft.com/office/drawing/2016/5/14/chartex" xmlns:cx7="http://schemas.microsoft.com/office/drawing/2016/5/13/chartex" xmlns:cx6="http://schemas.microsoft.com/office/drawing/2016/5/12/chartex" xmlns:cx5="http://schemas.microsoft.com/office/drawing/2016/5/11/chartex" xmlns:cx4="http://schemas.microsoft.com/office/drawing/2016/5/10/chartex" xmlns:cx3="http://schemas.microsoft.com/office/drawing/2016/5/9/chartex" xmlns:cx2="http://schemas.microsoft.com/office/drawing/2015/10/21/chartex" xmlns:cx1="http://schemas.microsoft.com/office/drawing/2015/9/8/chartex">
                   <w:pict>
                     <v:shapetype w14:anchorId="425D5553" id="_x0000_t202" coordsize="21600,21600" o:spt="202" path="m,l,21600r21600,l21600,xe">
                       <v:stroke joinstyle="miter"/>
@@ -1295,43 +1309,93 @@
         </w:rPr>
       </w:pPr>
     </w:p>
+    <w:bookmarkEnd w:id="1"/>
     <w:p>
       <w:pPr>
-        <w:pStyle w:val="Heading1"/>
+        <w:pStyle w:val="Heading2"/>
         <w:rPr>
           <w:rFonts w:eastAsia="Calibri"/>
           <w:color w:val="auto"/>
+          <w:sz w:val="40"/>
+          <w:szCs w:val="40"/>
         </w:rPr>
       </w:pPr>
     </w:p>
     <w:p/>
     <w:p>
       <w:pPr>
-        <w:pStyle w:val="Heading1"/>
+        <w:pStyle w:val="Heading2"/>
         <w:rPr>
-          <w:rFonts w:eastAsia="Calibri"/>
-          <w:color w:val="auto"/>
+          <w:rFonts w:ascii="Microsoft JhengHei UI" w:eastAsia="Microsoft JhengHei UI" w:hAnsi="Microsoft JhengHei UI"/>
+          <w:color w:val="000000" w:themeColor="text1"/>
+          <w:u w:val="single"/>
         </w:rPr>
       </w:pPr>
       <w:r>
         <w:rPr>
-          <w:rFonts w:eastAsia="Calibri"/>
-          <w:color w:val="auto"/>
+          <w:rFonts w:ascii="Microsoft JhengHei UI" w:eastAsia="Microsoft JhengHei UI" w:hAnsi="Microsoft JhengHei UI"/>
+          <w:color w:val="000000" w:themeColor="text1"/>
+          <w:u w:val="single"/>
         </w:rPr>
         <w:lastRenderedPageBreak/>
-        <w:t>Tasks:</w:t>
+        <w:t xml:space="preserve">Task One </w:t>
       </w:r>
-      <w:bookmarkStart w:id="2" w:name="_GoBack"/>
-      <w:bookmarkEnd w:id="1"/>
-      <w:bookmarkEnd w:id="2"/>
     </w:p>
     <w:p>
       <w:pPr>
+        <w:spacing w:line="240" w:lineRule="auto"/>
         <w:rPr>
+          <w:rFonts w:ascii="Microsoft JhengHei UI" w:eastAsia="Microsoft JhengHei UI" w:hAnsi="Microsoft JhengHei UI"/>
           <w:b/>
           <w:bCs/>
+          <w:sz w:val="28"/>
+          <w:szCs w:val="22"/>
         </w:rPr>
       </w:pPr>
+      <w:r>
+        <w:rPr>
+          <w:rFonts w:ascii="Microsoft JhengHei UI" w:eastAsia="Microsoft JhengHei UI" w:hAnsi="Microsoft JhengHei UI"/>
+          <w:b/>
+          <w:bCs/>
+          <w:sz w:val="28"/>
+          <w:szCs w:val="22"/>
+        </w:rPr>
+        <w:t>Part One</w:t>
+      </w:r>
+      <w:r>
+        <w:rPr>
+          <w:rFonts w:ascii="Microsoft JhengHei UI" w:eastAsia="Microsoft JhengHei UI" w:hAnsi="Microsoft JhengHei UI"/>
+          <w:b/>
+          <w:bCs/>
+          <w:sz w:val="28"/>
+          <w:szCs w:val="22"/>
+        </w:rPr>
+        <w:t>:</w:t>
+      </w:r>
+    </w:p>
+    <w:p>
+      <w:pPr>
+        <w:spacing w:line="240" w:lineRule="auto"/>
+        <w:rPr>
+          <w:rFonts w:ascii="Microsoft JhengHei UI" w:eastAsia="Microsoft JhengHei UI" w:hAnsi="Microsoft JhengHei UI"/>
+          <w:b/>
+          <w:bCs/>
+          <w:sz w:val="28"/>
+          <w:szCs w:val="22"/>
+        </w:rPr>
+      </w:pPr>
+      <w:bookmarkStart w:id="2" w:name="_GoBack"/>
+      <w:bookmarkEnd w:id="2"/>
+      <w:r>
+        <w:rPr>
+          <w:rFonts w:ascii="Microsoft JhengHei UI" w:eastAsia="Microsoft JhengHei UI" w:hAnsi="Microsoft JhengHei UI"/>
+          <w:b/>
+          <w:bCs/>
+          <w:sz w:val="28"/>
+          <w:szCs w:val="22"/>
+        </w:rPr>
+        <w:t xml:space="preserve"> </w:t>
+      </w:r>
     </w:p>
     <w:sectPr>
       <w:headerReference w:type="default" r:id="rId9"/>
@@ -14043,7 +14107,7 @@
 </file>
 
 <file path=customXml/itemProps1.xml><?xml version="1.0" encoding="utf-8"?>
-<ds:datastoreItem xmlns:ds="http://schemas.openxmlformats.org/officeDocument/2006/customXml" ds:itemID="{39D43D7E-6FD4-4CDB-9149-B30662590CC5}">
+<ds:datastoreItem xmlns:ds="http://schemas.openxmlformats.org/officeDocument/2006/customXml" ds:itemID="{6F3A3E43-CD57-4911-8BC6-8EC298646774}">
   <ds:schemaRefs>
     <ds:schemaRef ds:uri="http://schemas.openxmlformats.org/officeDocument/2006/bibliography"/>
   </ds:schemaRefs>

</xml_diff>

<commit_message>
Modified the file GradesTest.java, added the stub methods. Also modified the word doc to add screenshots of the same.
</commit_message>
<xml_diff>
--- a/W1 Template.docx
+++ b/W1 Template.docx
@@ -43,7 +43,7 @@
                     </pic:cNvPicPr>
                   </pic:nvPicPr>
                   <pic:blipFill>
-                    <a:blip r:embed="rId7"/>
+                    <a:blip r:embed="rId8"/>
                     <a:stretch/>
                   </pic:blipFill>
                   <pic:spPr bwMode="auto">
@@ -485,7 +485,7 @@
                           </pic:cNvPicPr>
                         </pic:nvPicPr>
                         <pic:blipFill>
-                          <a:blip r:embed="rId8">
+                          <a:blip r:embed="rId9">
                             <a:grayscl/>
                           </a:blip>
                           <a:stretch/>
@@ -1375,6 +1375,11 @@
     </w:p>
     <w:p>
       <w:pPr>
+        <w:pStyle w:val="ListParagraph"/>
+        <w:numPr>
+          <w:ilvl w:val="0"/>
+          <w:numId w:val="1"/>
+        </w:numPr>
         <w:spacing w:line="240" w:lineRule="auto"/>
         <w:rPr>
           <w:rFonts w:ascii="Microsoft JhengHei UI" w:eastAsia="Microsoft JhengHei UI" w:hAnsi="Microsoft JhengHei UI"/>
@@ -1384,8 +1389,63 @@
           <w:szCs w:val="22"/>
         </w:rPr>
       </w:pPr>
-      <w:bookmarkStart w:id="2" w:name="_GoBack"/>
-      <w:bookmarkEnd w:id="2"/>
+      <w:r>
+        <w:rPr>
+          <w:rFonts w:ascii="Microsoft JhengHei UI" w:eastAsia="Microsoft JhengHei UI" w:hAnsi="Microsoft JhengHei UI"/>
+          <w:sz w:val="28"/>
+          <w:szCs w:val="22"/>
+        </w:rPr>
+        <w:t xml:space="preserve">Created the class Grades.java under the package </w:t>
+      </w:r>
+      <w:proofErr w:type="spellStart"/>
+      <w:r>
+        <w:rPr>
+          <w:rFonts w:ascii="Microsoft JhengHei UI" w:eastAsia="Microsoft JhengHei UI" w:hAnsi="Microsoft JhengHei UI"/>
+          <w:sz w:val="28"/>
+          <w:szCs w:val="22"/>
+        </w:rPr>
+        <w:t>griffith</w:t>
+      </w:r>
+      <w:proofErr w:type="spellEnd"/>
+      <w:r>
+        <w:rPr>
+          <w:rFonts w:ascii="Microsoft JhengHei UI" w:eastAsia="Microsoft JhengHei UI" w:hAnsi="Microsoft JhengHei UI"/>
+          <w:sz w:val="28"/>
+          <w:szCs w:val="22"/>
+        </w:rPr>
+        <w:t xml:space="preserve"> and GradesTest.java under the package </w:t>
+      </w:r>
+      <w:proofErr w:type="spellStart"/>
+      <w:r>
+        <w:rPr>
+          <w:rFonts w:ascii="Microsoft JhengHei UI" w:eastAsia="Microsoft JhengHei UI" w:hAnsi="Microsoft JhengHei UI"/>
+          <w:sz w:val="28"/>
+          <w:szCs w:val="22"/>
+        </w:rPr>
+        <w:t>griffithTest</w:t>
+      </w:r>
+      <w:proofErr w:type="spellEnd"/>
+      <w:r>
+        <w:rPr>
+          <w:rFonts w:ascii="Microsoft JhengHei UI" w:eastAsia="Microsoft JhengHei UI" w:hAnsi="Microsoft JhengHei UI"/>
+          <w:sz w:val="28"/>
+          <w:szCs w:val="22"/>
+        </w:rPr>
+        <w:t>.</w:t>
+      </w:r>
+    </w:p>
+    <w:p>
+      <w:pPr>
+        <w:pStyle w:val="ListParagraph"/>
+        <w:spacing w:line="240" w:lineRule="auto"/>
+        <w:rPr>
+          <w:rFonts w:ascii="Microsoft JhengHei UI" w:eastAsia="Microsoft JhengHei UI" w:hAnsi="Microsoft JhengHei UI"/>
+          <w:b/>
+          <w:bCs/>
+          <w:sz w:val="28"/>
+          <w:szCs w:val="22"/>
+        </w:rPr>
+      </w:pPr>
       <w:r>
         <w:rPr>
           <w:rFonts w:ascii="Microsoft JhengHei UI" w:eastAsia="Microsoft JhengHei UI" w:hAnsi="Microsoft JhengHei UI"/>
@@ -1394,12 +1454,278 @@
           <w:sz w:val="28"/>
           <w:szCs w:val="22"/>
         </w:rPr>
-        <w:t xml:space="preserve"> </w:t>
+        <w:drawing>
+          <wp:inline distT="0" distB="0" distL="0" distR="0" wp14:anchorId="42430423" wp14:editId="5E8B3DA9">
+            <wp:extent cx="5857875" cy="1866900"/>
+            <wp:effectExtent l="0" t="0" r="9525" b="0"/>
+            <wp:docPr id="4" name="Picture 4"/>
+            <wp:cNvGraphicFramePr>
+              <a:graphicFrameLocks xmlns:a="http://schemas.openxmlformats.org/drawingml/2006/main" noChangeAspect="1"/>
+            </wp:cNvGraphicFramePr>
+            <a:graphic xmlns:a="http://schemas.openxmlformats.org/drawingml/2006/main">
+              <a:graphicData uri="http://schemas.openxmlformats.org/drawingml/2006/picture">
+                <pic:pic xmlns:pic="http://schemas.openxmlformats.org/drawingml/2006/picture">
+                  <pic:nvPicPr>
+                    <pic:cNvPr id="1" name=""/>
+                    <pic:cNvPicPr/>
+                  </pic:nvPicPr>
+                  <pic:blipFill>
+                    <a:blip r:embed="rId10"/>
+                    <a:stretch>
+                      <a:fillRect/>
+                    </a:stretch>
+                  </pic:blipFill>
+                  <pic:spPr>
+                    <a:xfrm>
+                      <a:off x="0" y="0"/>
+                      <a:ext cx="5858704" cy="1867164"/>
+                    </a:xfrm>
+                    <a:prstGeom prst="rect">
+                      <a:avLst/>
+                    </a:prstGeom>
+                  </pic:spPr>
+                </pic:pic>
+              </a:graphicData>
+            </a:graphic>
+          </wp:inline>
+        </w:drawing>
       </w:r>
     </w:p>
+    <w:p>
+      <w:pPr>
+        <w:pStyle w:val="ListParagraph"/>
+        <w:spacing w:line="240" w:lineRule="auto"/>
+        <w:rPr>
+          <w:rFonts w:ascii="Microsoft JhengHei UI" w:eastAsia="Microsoft JhengHei UI" w:hAnsi="Microsoft JhengHei UI"/>
+          <w:b/>
+          <w:bCs/>
+          <w:sz w:val="28"/>
+          <w:szCs w:val="22"/>
+        </w:rPr>
+      </w:pPr>
+    </w:p>
+    <w:p>
+      <w:pPr>
+        <w:pStyle w:val="ListParagraph"/>
+        <w:numPr>
+          <w:ilvl w:val="0"/>
+          <w:numId w:val="1"/>
+        </w:numPr>
+        <w:spacing w:line="240" w:lineRule="auto"/>
+        <w:rPr>
+          <w:rFonts w:ascii="Microsoft JhengHei UI" w:eastAsia="Microsoft JhengHei UI" w:hAnsi="Microsoft JhengHei UI"/>
+          <w:b/>
+          <w:bCs/>
+          <w:sz w:val="28"/>
+          <w:szCs w:val="22"/>
+        </w:rPr>
+      </w:pPr>
+      <w:r>
+        <w:rPr>
+          <w:rFonts w:ascii="Microsoft JhengHei UI" w:eastAsia="Microsoft JhengHei UI" w:hAnsi="Microsoft JhengHei UI"/>
+          <w:sz w:val="28"/>
+          <w:szCs w:val="22"/>
+        </w:rPr>
+        <w:t>Stub methods added in Grades.java</w:t>
+      </w:r>
+    </w:p>
+    <w:p>
+      <w:pPr>
+        <w:pStyle w:val="ListParagraph"/>
+        <w:spacing w:line="240" w:lineRule="auto"/>
+        <w:rPr>
+          <w:rFonts w:ascii="Microsoft JhengHei UI" w:eastAsia="Microsoft JhengHei UI" w:hAnsi="Microsoft JhengHei UI"/>
+          <w:b/>
+          <w:bCs/>
+          <w:sz w:val="28"/>
+          <w:szCs w:val="22"/>
+        </w:rPr>
+      </w:pPr>
+      <w:r>
+        <w:rPr>
+          <w:rFonts w:ascii="Microsoft JhengHei UI" w:eastAsia="Microsoft JhengHei UI" w:hAnsi="Microsoft JhengHei UI"/>
+          <w:b/>
+          <w:bCs/>
+          <w:sz w:val="28"/>
+          <w:szCs w:val="22"/>
+        </w:rPr>
+        <w:drawing>
+          <wp:inline distT="0" distB="0" distL="0" distR="0" wp14:anchorId="4D94435B" wp14:editId="4BA65CBC">
+            <wp:extent cx="5876925" cy="4410075"/>
+            <wp:effectExtent l="0" t="0" r="9525" b="9525"/>
+            <wp:docPr id="5" name="Picture 5"/>
+            <wp:cNvGraphicFramePr>
+              <a:graphicFrameLocks xmlns:a="http://schemas.openxmlformats.org/drawingml/2006/main" noChangeAspect="1"/>
+            </wp:cNvGraphicFramePr>
+            <a:graphic xmlns:a="http://schemas.openxmlformats.org/drawingml/2006/main">
+              <a:graphicData uri="http://schemas.openxmlformats.org/drawingml/2006/picture">
+                <pic:pic xmlns:pic="http://schemas.openxmlformats.org/drawingml/2006/picture">
+                  <pic:nvPicPr>
+                    <pic:cNvPr id="1" name=""/>
+                    <pic:cNvPicPr/>
+                  </pic:nvPicPr>
+                  <pic:blipFill>
+                    <a:blip r:embed="rId11"/>
+                    <a:stretch>
+                      <a:fillRect/>
+                    </a:stretch>
+                  </pic:blipFill>
+                  <pic:spPr>
+                    <a:xfrm>
+                      <a:off x="0" y="0"/>
+                      <a:ext cx="5877753" cy="4410696"/>
+                    </a:xfrm>
+                    <a:prstGeom prst="rect">
+                      <a:avLst/>
+                    </a:prstGeom>
+                  </pic:spPr>
+                </pic:pic>
+              </a:graphicData>
+            </a:graphic>
+          </wp:inline>
+        </w:drawing>
+      </w:r>
+    </w:p>
+    <w:p>
+      <w:pPr>
+        <w:pStyle w:val="ListParagraph"/>
+        <w:spacing w:line="240" w:lineRule="auto"/>
+        <w:rPr>
+          <w:rFonts w:ascii="Microsoft JhengHei UI" w:eastAsia="Microsoft JhengHei UI" w:hAnsi="Microsoft JhengHei UI"/>
+          <w:b/>
+          <w:bCs/>
+          <w:sz w:val="28"/>
+          <w:szCs w:val="22"/>
+        </w:rPr>
+      </w:pPr>
+    </w:p>
+    <w:p>
+      <w:pPr>
+        <w:pStyle w:val="ListParagraph"/>
+        <w:spacing w:line="240" w:lineRule="auto"/>
+        <w:rPr>
+          <w:rFonts w:ascii="Microsoft JhengHei UI" w:eastAsia="Microsoft JhengHei UI" w:hAnsi="Microsoft JhengHei UI"/>
+          <w:b/>
+          <w:bCs/>
+          <w:sz w:val="28"/>
+          <w:szCs w:val="22"/>
+        </w:rPr>
+      </w:pPr>
+    </w:p>
+    <w:p>
+      <w:pPr>
+        <w:pStyle w:val="ListParagraph"/>
+        <w:spacing w:line="240" w:lineRule="auto"/>
+        <w:rPr>
+          <w:rFonts w:ascii="Microsoft JhengHei UI" w:eastAsia="Microsoft JhengHei UI" w:hAnsi="Microsoft JhengHei UI"/>
+          <w:b/>
+          <w:bCs/>
+          <w:sz w:val="28"/>
+          <w:szCs w:val="22"/>
+        </w:rPr>
+      </w:pPr>
+    </w:p>
+    <w:p>
+      <w:pPr>
+        <w:pStyle w:val="ListParagraph"/>
+        <w:spacing w:line="240" w:lineRule="auto"/>
+        <w:rPr>
+          <w:rFonts w:ascii="Microsoft JhengHei UI" w:eastAsia="Microsoft JhengHei UI" w:hAnsi="Microsoft JhengHei UI"/>
+          <w:b/>
+          <w:bCs/>
+          <w:sz w:val="28"/>
+          <w:szCs w:val="22"/>
+        </w:rPr>
+      </w:pPr>
+    </w:p>
+    <w:p>
+      <w:pPr>
+        <w:pStyle w:val="ListParagraph"/>
+        <w:numPr>
+          <w:ilvl w:val="0"/>
+          <w:numId w:val="1"/>
+        </w:numPr>
+        <w:spacing w:line="240" w:lineRule="auto"/>
+        <w:rPr>
+          <w:rFonts w:ascii="Microsoft JhengHei UI" w:eastAsia="Microsoft JhengHei UI" w:hAnsi="Microsoft JhengHei UI"/>
+          <w:b/>
+          <w:bCs/>
+          <w:sz w:val="28"/>
+          <w:szCs w:val="22"/>
+        </w:rPr>
+      </w:pPr>
+      <w:r>
+        <w:rPr>
+          <w:rFonts w:ascii="Microsoft JhengHei UI" w:eastAsia="Microsoft JhengHei UI" w:hAnsi="Microsoft JhengHei UI"/>
+          <w:sz w:val="28"/>
+          <w:szCs w:val="22"/>
+        </w:rPr>
+        <w:lastRenderedPageBreak/>
+        <w:t>Stub methods added in GradesTest.java</w:t>
+      </w:r>
+    </w:p>
+    <w:p>
+      <w:pPr>
+        <w:pStyle w:val="ListParagraph"/>
+        <w:spacing w:line="240" w:lineRule="auto"/>
+        <w:rPr>
+          <w:rFonts w:ascii="Microsoft JhengHei UI" w:eastAsia="Microsoft JhengHei UI" w:hAnsi="Microsoft JhengHei UI"/>
+          <w:b/>
+          <w:bCs/>
+          <w:sz w:val="28"/>
+          <w:szCs w:val="22"/>
+        </w:rPr>
+      </w:pPr>
+      <w:r>
+        <w:rPr>
+          <w:rFonts w:ascii="Microsoft JhengHei UI" w:eastAsia="Microsoft JhengHei UI" w:hAnsi="Microsoft JhengHei UI"/>
+          <w:b/>
+          <w:bCs/>
+          <w:sz w:val="28"/>
+          <w:szCs w:val="22"/>
+        </w:rPr>
+        <w:drawing>
+          <wp:inline distT="0" distB="0" distL="0" distR="0" wp14:anchorId="7DEF4447" wp14:editId="23D247A8">
+            <wp:extent cx="5267325" cy="4800600"/>
+            <wp:effectExtent l="0" t="0" r="9525" b="0"/>
+            <wp:docPr id="6" name="Picture 6"/>
+            <wp:cNvGraphicFramePr>
+              <a:graphicFrameLocks xmlns:a="http://schemas.openxmlformats.org/drawingml/2006/main" noChangeAspect="1"/>
+            </wp:cNvGraphicFramePr>
+            <a:graphic xmlns:a="http://schemas.openxmlformats.org/drawingml/2006/main">
+              <a:graphicData uri="http://schemas.openxmlformats.org/drawingml/2006/picture">
+                <pic:pic xmlns:pic="http://schemas.openxmlformats.org/drawingml/2006/picture">
+                  <pic:nvPicPr>
+                    <pic:cNvPr id="1" name=""/>
+                    <pic:cNvPicPr/>
+                  </pic:nvPicPr>
+                  <pic:blipFill>
+                    <a:blip r:embed="rId12"/>
+                    <a:stretch>
+                      <a:fillRect/>
+                    </a:stretch>
+                  </pic:blipFill>
+                  <pic:spPr>
+                    <a:xfrm>
+                      <a:off x="0" y="0"/>
+                      <a:ext cx="5268063" cy="4801273"/>
+                    </a:xfrm>
+                    <a:prstGeom prst="rect">
+                      <a:avLst/>
+                    </a:prstGeom>
+                  </pic:spPr>
+                </pic:pic>
+              </a:graphicData>
+            </a:graphic>
+          </wp:inline>
+        </w:drawing>
+      </w:r>
+      <w:bookmarkStart w:id="2" w:name="_GoBack"/>
+      <w:bookmarkEnd w:id="2"/>
+    </w:p>
     <w:sectPr>
-      <w:headerReference w:type="default" r:id="rId9"/>
-      <w:footerReference w:type="default" r:id="rId10"/>
+      <w:headerReference w:type="default" r:id="rId13"/>
+      <w:footerReference w:type="default" r:id="rId14"/>
       <w:pgSz w:w="11910" w:h="16840" w:orient="landscape"/>
       <w:pgMar w:top="851" w:right="720" w:bottom="720" w:left="720" w:header="227" w:footer="0" w:gutter="0"/>
       <w:cols w:space="720"/>
@@ -1592,6 +1918,126 @@
     </w:r>
   </w:p>
 </w:hdr>
+</file>
+
+<file path=word/numbering.xml><?xml version="1.0" encoding="utf-8"?>
+<w:numbering xmlns:wpc="http://schemas.microsoft.com/office/word/2010/wordprocessingCanvas" xmlns:cx="http://schemas.microsoft.com/office/drawing/2014/chartex" xmlns:mc="http://schemas.openxmlformats.org/markup-compatibility/2006" xmlns:o="urn:schemas-microsoft-com:office:office" xmlns:r="http://schemas.openxmlformats.org/officeDocument/2006/relationships" xmlns:m="http://schemas.openxmlformats.org/officeDocument/2006/math" xmlns:v="urn:schemas-microsoft-com:vml" xmlns:wp14="http://schemas.microsoft.com/office/word/2010/wordprocessingDrawing" xmlns:wp="http://schemas.openxmlformats.org/drawingml/2006/wordprocessingDrawing" xmlns:w10="urn:schemas-microsoft-com:office:word" xmlns:w="http://schemas.openxmlformats.org/wordprocessingml/2006/main" xmlns:w14="http://schemas.microsoft.com/office/word/2010/wordml" xmlns:w15="http://schemas.microsoft.com/office/word/2012/wordml" xmlns:w16se="http://schemas.microsoft.com/office/word/2015/wordml/symex" xmlns:wpg="http://schemas.microsoft.com/office/word/2010/wordprocessingGroup" xmlns:wpi="http://schemas.microsoft.com/office/word/2010/wordprocessingInk" xmlns:wne="http://schemas.microsoft.com/office/word/2006/wordml" xmlns:wps="http://schemas.microsoft.com/office/word/2010/wordprocessingShape" mc:Ignorable="w14 w15 w16se wp14">
+  <w:abstractNum w:abstractNumId="0" w15:restartNumberingAfterBreak="0">
+    <w:nsid w:val="19655B2F"/>
+    <w:multiLevelType w:val="hybridMultilevel"/>
+    <w:tmpl w:val="940E4A1A"/>
+    <w:lvl w:ilvl="0" w:tplc="BA42E7AE">
+      <w:numFmt w:val="bullet"/>
+      <w:lvlText w:val="-"/>
+      <w:lvlJc w:val="left"/>
+      <w:pPr>
+        <w:ind w:left="720" w:hanging="360"/>
+      </w:pPr>
+      <w:rPr>
+        <w:rFonts w:ascii="Microsoft JhengHei UI" w:eastAsia="Microsoft JhengHei UI" w:hAnsi="Microsoft JhengHei UI" w:cstheme="minorBidi" w:hint="eastAsia"/>
+      </w:rPr>
+    </w:lvl>
+    <w:lvl w:ilvl="1" w:tplc="04090003" w:tentative="1">
+      <w:start w:val="1"/>
+      <w:numFmt w:val="bullet"/>
+      <w:lvlText w:val="o"/>
+      <w:lvlJc w:val="left"/>
+      <w:pPr>
+        <w:ind w:left="1440" w:hanging="360"/>
+      </w:pPr>
+      <w:rPr>
+        <w:rFonts w:ascii="Courier New" w:hAnsi="Courier New" w:cs="Courier New" w:hint="default"/>
+      </w:rPr>
+    </w:lvl>
+    <w:lvl w:ilvl="2" w:tplc="04090005" w:tentative="1">
+      <w:start w:val="1"/>
+      <w:numFmt w:val="bullet"/>
+      <w:lvlText w:val=""/>
+      <w:lvlJc w:val="left"/>
+      <w:pPr>
+        <w:ind w:left="2160" w:hanging="360"/>
+      </w:pPr>
+      <w:rPr>
+        <w:rFonts w:ascii="Wingdings" w:hAnsi="Wingdings" w:hint="default"/>
+      </w:rPr>
+    </w:lvl>
+    <w:lvl w:ilvl="3" w:tplc="04090001" w:tentative="1">
+      <w:start w:val="1"/>
+      <w:numFmt w:val="bullet"/>
+      <w:lvlText w:val=""/>
+      <w:lvlJc w:val="left"/>
+      <w:pPr>
+        <w:ind w:left="2880" w:hanging="360"/>
+      </w:pPr>
+      <w:rPr>
+        <w:rFonts w:ascii="Symbol" w:hAnsi="Symbol" w:hint="default"/>
+      </w:rPr>
+    </w:lvl>
+    <w:lvl w:ilvl="4" w:tplc="04090003" w:tentative="1">
+      <w:start w:val="1"/>
+      <w:numFmt w:val="bullet"/>
+      <w:lvlText w:val="o"/>
+      <w:lvlJc w:val="left"/>
+      <w:pPr>
+        <w:ind w:left="3600" w:hanging="360"/>
+      </w:pPr>
+      <w:rPr>
+        <w:rFonts w:ascii="Courier New" w:hAnsi="Courier New" w:cs="Courier New" w:hint="default"/>
+      </w:rPr>
+    </w:lvl>
+    <w:lvl w:ilvl="5" w:tplc="04090005" w:tentative="1">
+      <w:start w:val="1"/>
+      <w:numFmt w:val="bullet"/>
+      <w:lvlText w:val=""/>
+      <w:lvlJc w:val="left"/>
+      <w:pPr>
+        <w:ind w:left="4320" w:hanging="360"/>
+      </w:pPr>
+      <w:rPr>
+        <w:rFonts w:ascii="Wingdings" w:hAnsi="Wingdings" w:hint="default"/>
+      </w:rPr>
+    </w:lvl>
+    <w:lvl w:ilvl="6" w:tplc="04090001" w:tentative="1">
+      <w:start w:val="1"/>
+      <w:numFmt w:val="bullet"/>
+      <w:lvlText w:val=""/>
+      <w:lvlJc w:val="left"/>
+      <w:pPr>
+        <w:ind w:left="5040" w:hanging="360"/>
+      </w:pPr>
+      <w:rPr>
+        <w:rFonts w:ascii="Symbol" w:hAnsi="Symbol" w:hint="default"/>
+      </w:rPr>
+    </w:lvl>
+    <w:lvl w:ilvl="7" w:tplc="04090003" w:tentative="1">
+      <w:start w:val="1"/>
+      <w:numFmt w:val="bullet"/>
+      <w:lvlText w:val="o"/>
+      <w:lvlJc w:val="left"/>
+      <w:pPr>
+        <w:ind w:left="5760" w:hanging="360"/>
+      </w:pPr>
+      <w:rPr>
+        <w:rFonts w:ascii="Courier New" w:hAnsi="Courier New" w:cs="Courier New" w:hint="default"/>
+      </w:rPr>
+    </w:lvl>
+    <w:lvl w:ilvl="8" w:tplc="04090005" w:tentative="1">
+      <w:start w:val="1"/>
+      <w:numFmt w:val="bullet"/>
+      <w:lvlText w:val=""/>
+      <w:lvlJc w:val="left"/>
+      <w:pPr>
+        <w:ind w:left="6480" w:hanging="360"/>
+      </w:pPr>
+      <w:rPr>
+        <w:rFonts w:ascii="Wingdings" w:hAnsi="Wingdings" w:hint="default"/>
+      </w:rPr>
+    </w:lvl>
+  </w:abstractNum>
+  <w:num w:numId="1">
+    <w:abstractNumId w:val="0"/>
+  </w:num>
+</w:numbering>
 </file>
 
 <file path=word/styles.xml><?xml version="1.0" encoding="utf-8"?>
@@ -14107,7 +14553,7 @@
 </file>
 
 <file path=customXml/itemProps1.xml><?xml version="1.0" encoding="utf-8"?>
-<ds:datastoreItem xmlns:ds="http://schemas.openxmlformats.org/officeDocument/2006/customXml" ds:itemID="{6F3A3E43-CD57-4911-8BC6-8EC298646774}">
+<ds:datastoreItem xmlns:ds="http://schemas.openxmlformats.org/officeDocument/2006/customXml" ds:itemID="{9830EF47-0E8D-4D17-8238-39B9C6E80CA9}">
   <ds:schemaRefs>
     <ds:schemaRef ds:uri="http://schemas.openxmlformats.org/officeDocument/2006/bibliography"/>
   </ds:schemaRefs>

</xml_diff>

<commit_message>
Modified the comments in the Grades.java file to make the more precise. Added the code in the methods of the GradesTest.java class and tested them. Updated the word doc with the screenshots of the same along with the screenshots of the failed tests.
</commit_message>
<xml_diff>
--- a/W1 Template.docx
+++ b/W1 Template.docx
@@ -1720,12 +1720,698 @@
           </wp:inline>
         </w:drawing>
       </w:r>
+    </w:p>
+    <w:p>
+      <w:pPr>
+        <w:pStyle w:val="ListParagraph"/>
+        <w:spacing w:line="240" w:lineRule="auto"/>
+        <w:rPr>
+          <w:rFonts w:ascii="Microsoft JhengHei UI" w:eastAsia="Microsoft JhengHei UI" w:hAnsi="Microsoft JhengHei UI"/>
+          <w:b/>
+          <w:bCs/>
+          <w:sz w:val="28"/>
+          <w:szCs w:val="22"/>
+        </w:rPr>
+      </w:pPr>
+    </w:p>
+    <w:p>
+      <w:pPr>
+        <w:pStyle w:val="ListParagraph"/>
+        <w:spacing w:line="240" w:lineRule="auto"/>
+        <w:rPr>
+          <w:rFonts w:ascii="Microsoft JhengHei UI" w:eastAsia="Microsoft JhengHei UI" w:hAnsi="Microsoft JhengHei UI"/>
+          <w:b/>
+          <w:bCs/>
+          <w:sz w:val="28"/>
+          <w:szCs w:val="22"/>
+        </w:rPr>
+      </w:pPr>
+    </w:p>
+    <w:p>
+      <w:pPr>
+        <w:pStyle w:val="ListParagraph"/>
+        <w:spacing w:line="240" w:lineRule="auto"/>
+        <w:rPr>
+          <w:rFonts w:ascii="Microsoft JhengHei UI" w:eastAsia="Microsoft JhengHei UI" w:hAnsi="Microsoft JhengHei UI"/>
+          <w:b/>
+          <w:bCs/>
+          <w:sz w:val="28"/>
+          <w:szCs w:val="22"/>
+        </w:rPr>
+      </w:pPr>
+    </w:p>
+    <w:p>
+      <w:pPr>
+        <w:pStyle w:val="ListParagraph"/>
+        <w:spacing w:line="240" w:lineRule="auto"/>
+        <w:rPr>
+          <w:rFonts w:ascii="Microsoft JhengHei UI" w:eastAsia="Microsoft JhengHei UI" w:hAnsi="Microsoft JhengHei UI"/>
+          <w:b/>
+          <w:bCs/>
+          <w:sz w:val="28"/>
+          <w:szCs w:val="22"/>
+        </w:rPr>
+      </w:pPr>
+    </w:p>
+    <w:p>
+      <w:pPr>
+        <w:pStyle w:val="ListParagraph"/>
+        <w:spacing w:line="240" w:lineRule="auto"/>
+        <w:rPr>
+          <w:rFonts w:ascii="Microsoft JhengHei UI" w:eastAsia="Microsoft JhengHei UI" w:hAnsi="Microsoft JhengHei UI"/>
+          <w:b/>
+          <w:bCs/>
+          <w:sz w:val="28"/>
+          <w:szCs w:val="22"/>
+        </w:rPr>
+      </w:pPr>
+    </w:p>
+    <w:p>
+      <w:pPr>
+        <w:pStyle w:val="ListParagraph"/>
+        <w:spacing w:line="240" w:lineRule="auto"/>
+        <w:rPr>
+          <w:rFonts w:ascii="Microsoft JhengHei UI" w:eastAsia="Microsoft JhengHei UI" w:hAnsi="Microsoft JhengHei UI"/>
+          <w:b/>
+          <w:bCs/>
+          <w:sz w:val="28"/>
+          <w:szCs w:val="22"/>
+        </w:rPr>
+      </w:pPr>
+    </w:p>
+    <w:p>
+      <w:pPr>
+        <w:pStyle w:val="ListParagraph"/>
+        <w:spacing w:line="240" w:lineRule="auto"/>
+        <w:rPr>
+          <w:rFonts w:ascii="Microsoft JhengHei UI" w:eastAsia="Microsoft JhengHei UI" w:hAnsi="Microsoft JhengHei UI"/>
+          <w:b/>
+          <w:bCs/>
+          <w:sz w:val="28"/>
+          <w:szCs w:val="22"/>
+        </w:rPr>
+      </w:pPr>
+    </w:p>
+    <w:p>
+      <w:pPr>
+        <w:pStyle w:val="ListParagraph"/>
+        <w:spacing w:line="240" w:lineRule="auto"/>
+        <w:rPr>
+          <w:rFonts w:ascii="Microsoft JhengHei UI" w:eastAsia="Microsoft JhengHei UI" w:hAnsi="Microsoft JhengHei UI"/>
+          <w:b/>
+          <w:bCs/>
+          <w:sz w:val="28"/>
+          <w:szCs w:val="22"/>
+        </w:rPr>
+      </w:pPr>
+    </w:p>
+    <w:p>
+      <w:pPr>
+        <w:pStyle w:val="ListParagraph"/>
+        <w:spacing w:line="240" w:lineRule="auto"/>
+        <w:rPr>
+          <w:rFonts w:ascii="Microsoft JhengHei UI" w:eastAsia="Microsoft JhengHei UI" w:hAnsi="Microsoft JhengHei UI"/>
+          <w:b/>
+          <w:bCs/>
+          <w:sz w:val="28"/>
+          <w:szCs w:val="22"/>
+        </w:rPr>
+      </w:pPr>
+    </w:p>
+    <w:p>
+      <w:pPr>
+        <w:pStyle w:val="ListParagraph"/>
+        <w:spacing w:line="240" w:lineRule="auto"/>
+        <w:rPr>
+          <w:rFonts w:ascii="Microsoft JhengHei UI" w:eastAsia="Microsoft JhengHei UI" w:hAnsi="Microsoft JhengHei UI"/>
+          <w:b/>
+          <w:bCs/>
+          <w:sz w:val="28"/>
+          <w:szCs w:val="22"/>
+        </w:rPr>
+      </w:pPr>
+    </w:p>
+    <w:p>
+      <w:pPr>
+        <w:pStyle w:val="ListParagraph"/>
+        <w:spacing w:line="240" w:lineRule="auto"/>
+        <w:rPr>
+          <w:rFonts w:ascii="Microsoft JhengHei UI" w:eastAsia="Microsoft JhengHei UI" w:hAnsi="Microsoft JhengHei UI"/>
+          <w:b/>
+          <w:bCs/>
+          <w:sz w:val="28"/>
+          <w:szCs w:val="22"/>
+        </w:rPr>
+      </w:pPr>
+    </w:p>
+    <w:p>
+      <w:pPr>
+        <w:pStyle w:val="ListParagraph"/>
+        <w:spacing w:line="240" w:lineRule="auto"/>
+        <w:rPr>
+          <w:rFonts w:ascii="Microsoft JhengHei UI" w:eastAsia="Microsoft JhengHei UI" w:hAnsi="Microsoft JhengHei UI"/>
+          <w:b/>
+          <w:bCs/>
+          <w:sz w:val="28"/>
+          <w:szCs w:val="22"/>
+        </w:rPr>
+      </w:pPr>
+    </w:p>
+    <w:p>
+      <w:pPr>
+        <w:pStyle w:val="ListParagraph"/>
+        <w:spacing w:line="240" w:lineRule="auto"/>
+        <w:rPr>
+          <w:rFonts w:ascii="Microsoft JhengHei UI" w:eastAsia="Microsoft JhengHei UI" w:hAnsi="Microsoft JhengHei UI"/>
+          <w:b/>
+          <w:bCs/>
+          <w:sz w:val="28"/>
+          <w:szCs w:val="22"/>
+        </w:rPr>
+      </w:pPr>
+    </w:p>
+    <w:p>
+      <w:pPr>
+        <w:pStyle w:val="ListParagraph"/>
+        <w:spacing w:line="240" w:lineRule="auto"/>
+        <w:rPr>
+          <w:rFonts w:ascii="Microsoft JhengHei UI" w:eastAsia="Microsoft JhengHei UI" w:hAnsi="Microsoft JhengHei UI"/>
+          <w:b/>
+          <w:bCs/>
+          <w:sz w:val="28"/>
+          <w:szCs w:val="22"/>
+        </w:rPr>
+      </w:pPr>
+    </w:p>
+    <w:p>
+      <w:pPr>
+        <w:pStyle w:val="ListParagraph"/>
+        <w:spacing w:line="240" w:lineRule="auto"/>
+        <w:rPr>
+          <w:rFonts w:ascii="Microsoft JhengHei UI" w:eastAsia="Microsoft JhengHei UI" w:hAnsi="Microsoft JhengHei UI"/>
+          <w:b/>
+          <w:bCs/>
+          <w:sz w:val="28"/>
+          <w:szCs w:val="22"/>
+        </w:rPr>
+      </w:pPr>
+    </w:p>
+    <w:p>
+      <w:pPr>
+        <w:pStyle w:val="ListParagraph"/>
+        <w:spacing w:line="240" w:lineRule="auto"/>
+        <w:rPr>
+          <w:rFonts w:ascii="Microsoft JhengHei UI" w:eastAsia="Microsoft JhengHei UI" w:hAnsi="Microsoft JhengHei UI"/>
+          <w:b/>
+          <w:bCs/>
+          <w:sz w:val="28"/>
+          <w:szCs w:val="22"/>
+        </w:rPr>
+      </w:pPr>
+      <w:r>
+        <w:rPr>
+          <w:rFonts w:ascii="Microsoft JhengHei UI" w:eastAsia="Microsoft JhengHei UI" w:hAnsi="Microsoft JhengHei UI"/>
+          <w:b/>
+          <w:bCs/>
+          <w:sz w:val="28"/>
+          <w:szCs w:val="22"/>
+        </w:rPr>
+        <w:lastRenderedPageBreak/>
+        <w:t>Part Two:</w:t>
+      </w:r>
+    </w:p>
+    <w:p>
+      <w:pPr>
+        <w:pStyle w:val="ListParagraph"/>
+        <w:numPr>
+          <w:ilvl w:val="0"/>
+          <w:numId w:val="1"/>
+        </w:numPr>
+        <w:spacing w:line="240" w:lineRule="auto"/>
+        <w:rPr>
+          <w:rFonts w:ascii="Microsoft JhengHei UI" w:eastAsia="Microsoft JhengHei UI" w:hAnsi="Microsoft JhengHei UI"/>
+          <w:b/>
+          <w:bCs/>
+          <w:sz w:val="28"/>
+          <w:szCs w:val="22"/>
+        </w:rPr>
+      </w:pPr>
+      <w:r>
+        <w:rPr>
+          <w:rFonts w:ascii="Microsoft JhengHei UI" w:eastAsia="Microsoft JhengHei UI" w:hAnsi="Microsoft JhengHei UI"/>
+          <w:sz w:val="28"/>
+          <w:szCs w:val="22"/>
+        </w:rPr>
+        <w:t>Writing test cases for each of the unit test methods that call the appropriate methods in java file.</w:t>
+      </w:r>
+    </w:p>
+    <w:p>
+      <w:pPr>
+        <w:pStyle w:val="ListParagraph"/>
+        <w:spacing w:line="240" w:lineRule="auto"/>
+        <w:rPr>
+          <w:rFonts w:ascii="Microsoft JhengHei UI" w:eastAsia="Microsoft JhengHei UI" w:hAnsi="Microsoft JhengHei UI"/>
+          <w:b/>
+          <w:bCs/>
+          <w:sz w:val="28"/>
+          <w:szCs w:val="22"/>
+        </w:rPr>
+      </w:pPr>
+      <w:r>
+        <w:rPr>
+          <w:rFonts w:ascii="Microsoft JhengHei UI" w:eastAsia="Microsoft JhengHei UI" w:hAnsi="Microsoft JhengHei UI"/>
+          <w:b/>
+          <w:bCs/>
+          <w:sz w:val="28"/>
+          <w:szCs w:val="22"/>
+        </w:rPr>
+        <w:drawing>
+          <wp:inline distT="0" distB="0" distL="0" distR="0" wp14:anchorId="19F742A1" wp14:editId="70E34551">
+            <wp:extent cx="5991225" cy="4210050"/>
+            <wp:effectExtent l="0" t="0" r="9525" b="0"/>
+            <wp:docPr id="7" name="Picture 7"/>
+            <wp:cNvGraphicFramePr>
+              <a:graphicFrameLocks xmlns:a="http://schemas.openxmlformats.org/drawingml/2006/main" noChangeAspect="1"/>
+            </wp:cNvGraphicFramePr>
+            <a:graphic xmlns:a="http://schemas.openxmlformats.org/drawingml/2006/main">
+              <a:graphicData uri="http://schemas.openxmlformats.org/drawingml/2006/picture">
+                <pic:pic xmlns:pic="http://schemas.openxmlformats.org/drawingml/2006/picture">
+                  <pic:nvPicPr>
+                    <pic:cNvPr id="1" name=""/>
+                    <pic:cNvPicPr/>
+                  </pic:nvPicPr>
+                  <pic:blipFill>
+                    <a:blip r:embed="rId13"/>
+                    <a:stretch>
+                      <a:fillRect/>
+                    </a:stretch>
+                  </pic:blipFill>
+                  <pic:spPr>
+                    <a:xfrm>
+                      <a:off x="0" y="0"/>
+                      <a:ext cx="5992065" cy="4210640"/>
+                    </a:xfrm>
+                    <a:prstGeom prst="rect">
+                      <a:avLst/>
+                    </a:prstGeom>
+                  </pic:spPr>
+                </pic:pic>
+              </a:graphicData>
+            </a:graphic>
+          </wp:inline>
+        </w:drawing>
+      </w:r>
+    </w:p>
+    <w:p>
+      <w:pPr>
+        <w:pStyle w:val="ListParagraph"/>
+        <w:spacing w:line="240" w:lineRule="auto"/>
+        <w:rPr>
+          <w:rFonts w:ascii="Microsoft JhengHei UI" w:eastAsia="Microsoft JhengHei UI" w:hAnsi="Microsoft JhengHei UI"/>
+          <w:b/>
+          <w:bCs/>
+          <w:sz w:val="28"/>
+          <w:szCs w:val="22"/>
+        </w:rPr>
+      </w:pPr>
+      <w:r>
+        <w:rPr>
+          <w:rFonts w:ascii="Microsoft JhengHei UI" w:eastAsia="Microsoft JhengHei UI" w:hAnsi="Microsoft JhengHei UI"/>
+          <w:b/>
+          <w:bCs/>
+          <w:sz w:val="28"/>
+          <w:szCs w:val="22"/>
+        </w:rPr>
+        <w:drawing>
+          <wp:inline distT="0" distB="0" distL="0" distR="0" wp14:anchorId="615C83C6" wp14:editId="712E700E">
+            <wp:extent cx="5991225" cy="2190750"/>
+            <wp:effectExtent l="0" t="0" r="9525" b="0"/>
+            <wp:docPr id="8" name="Picture 8"/>
+            <wp:cNvGraphicFramePr>
+              <a:graphicFrameLocks xmlns:a="http://schemas.openxmlformats.org/drawingml/2006/main" noChangeAspect="1"/>
+            </wp:cNvGraphicFramePr>
+            <a:graphic xmlns:a="http://schemas.openxmlformats.org/drawingml/2006/main">
+              <a:graphicData uri="http://schemas.openxmlformats.org/drawingml/2006/picture">
+                <pic:pic xmlns:pic="http://schemas.openxmlformats.org/drawingml/2006/picture">
+                  <pic:nvPicPr>
+                    <pic:cNvPr id="1" name=""/>
+                    <pic:cNvPicPr/>
+                  </pic:nvPicPr>
+                  <pic:blipFill>
+                    <a:blip r:embed="rId14"/>
+                    <a:stretch>
+                      <a:fillRect/>
+                    </a:stretch>
+                  </pic:blipFill>
+                  <pic:spPr>
+                    <a:xfrm>
+                      <a:off x="0" y="0"/>
+                      <a:ext cx="5992067" cy="2191058"/>
+                    </a:xfrm>
+                    <a:prstGeom prst="rect">
+                      <a:avLst/>
+                    </a:prstGeom>
+                  </pic:spPr>
+                </pic:pic>
+              </a:graphicData>
+            </a:graphic>
+          </wp:inline>
+        </w:drawing>
+      </w:r>
+    </w:p>
+    <w:p>
+      <w:pPr>
+        <w:pStyle w:val="ListParagraph"/>
+        <w:spacing w:line="240" w:lineRule="auto"/>
+        <w:rPr>
+          <w:rFonts w:ascii="Microsoft JhengHei UI" w:eastAsia="Microsoft JhengHei UI" w:hAnsi="Microsoft JhengHei UI"/>
+          <w:b/>
+          <w:bCs/>
+          <w:sz w:val="28"/>
+          <w:szCs w:val="22"/>
+        </w:rPr>
+      </w:pPr>
+    </w:p>
+    <w:p>
+      <w:pPr>
+        <w:pStyle w:val="ListParagraph"/>
+        <w:numPr>
+          <w:ilvl w:val="0"/>
+          <w:numId w:val="1"/>
+        </w:numPr>
+        <w:spacing w:line="240" w:lineRule="auto"/>
+        <w:rPr>
+          <w:rFonts w:ascii="Microsoft JhengHei UI" w:eastAsia="Microsoft JhengHei UI" w:hAnsi="Microsoft JhengHei UI"/>
+          <w:b/>
+          <w:bCs/>
+          <w:sz w:val="28"/>
+          <w:szCs w:val="22"/>
+        </w:rPr>
+      </w:pPr>
+      <w:r>
+        <w:rPr>
+          <w:rFonts w:ascii="Microsoft JhengHei UI" w:eastAsia="Microsoft JhengHei UI" w:hAnsi="Microsoft JhengHei UI"/>
+          <w:sz w:val="28"/>
+          <w:szCs w:val="22"/>
+        </w:rPr>
+        <w:lastRenderedPageBreak/>
+        <w:t>Failing tests:</w:t>
+      </w:r>
+      <w:r>
+        <w:rPr>
+          <w:rFonts w:ascii="Microsoft JhengHei UI" w:eastAsia="Microsoft JhengHei UI" w:hAnsi="Microsoft JhengHei UI"/>
+          <w:sz w:val="28"/>
+          <w:szCs w:val="22"/>
+        </w:rPr>
+        <w:br/>
+      </w:r>
+      <w:r>
+        <w:rPr>
+          <w:rFonts w:ascii="Microsoft JhengHei UI" w:eastAsia="Microsoft JhengHei UI" w:hAnsi="Microsoft JhengHei UI"/>
+          <w:b/>
+          <w:bCs/>
+          <w:sz w:val="28"/>
+          <w:szCs w:val="22"/>
+        </w:rPr>
+        <w:drawing>
+          <wp:inline distT="0" distB="0" distL="0" distR="0" wp14:anchorId="46488A29" wp14:editId="0DCCD6DF">
+            <wp:extent cx="6448425" cy="2105025"/>
+            <wp:effectExtent l="0" t="0" r="9525" b="9525"/>
+            <wp:docPr id="9" name="Picture 9"/>
+            <wp:cNvGraphicFramePr>
+              <a:graphicFrameLocks xmlns:a="http://schemas.openxmlformats.org/drawingml/2006/main" noChangeAspect="1"/>
+            </wp:cNvGraphicFramePr>
+            <a:graphic xmlns:a="http://schemas.openxmlformats.org/drawingml/2006/main">
+              <a:graphicData uri="http://schemas.openxmlformats.org/drawingml/2006/picture">
+                <pic:pic xmlns:pic="http://schemas.openxmlformats.org/drawingml/2006/picture">
+                  <pic:nvPicPr>
+                    <pic:cNvPr id="1" name=""/>
+                    <pic:cNvPicPr/>
+                  </pic:nvPicPr>
+                  <pic:blipFill>
+                    <a:blip r:embed="rId15"/>
+                    <a:stretch>
+                      <a:fillRect/>
+                    </a:stretch>
+                  </pic:blipFill>
+                  <pic:spPr>
+                    <a:xfrm>
+                      <a:off x="0" y="0"/>
+                      <a:ext cx="6449326" cy="2105319"/>
+                    </a:xfrm>
+                    <a:prstGeom prst="rect">
+                      <a:avLst/>
+                    </a:prstGeom>
+                  </pic:spPr>
+                </pic:pic>
+              </a:graphicData>
+            </a:graphic>
+          </wp:inline>
+        </w:drawing>
+      </w:r>
+    </w:p>
+    <w:p>
+      <w:pPr>
+        <w:pStyle w:val="ListParagraph"/>
+        <w:spacing w:line="240" w:lineRule="auto"/>
+        <w:rPr>
+          <w:rFonts w:ascii="Microsoft JhengHei UI" w:eastAsia="Microsoft JhengHei UI" w:hAnsi="Microsoft JhengHei UI"/>
+          <w:b/>
+          <w:bCs/>
+          <w:sz w:val="28"/>
+          <w:szCs w:val="22"/>
+        </w:rPr>
+      </w:pPr>
+    </w:p>
+    <w:p>
+      <w:pPr>
+        <w:pStyle w:val="ListParagraph"/>
+        <w:spacing w:line="240" w:lineRule="auto"/>
+        <w:rPr>
+          <w:rFonts w:ascii="Microsoft JhengHei UI" w:eastAsia="Microsoft JhengHei UI" w:hAnsi="Microsoft JhengHei UI"/>
+          <w:b/>
+          <w:bCs/>
+          <w:sz w:val="28"/>
+          <w:szCs w:val="22"/>
+        </w:rPr>
+      </w:pPr>
+      <w:r>
+        <w:rPr>
+          <w:rFonts w:ascii="Microsoft JhengHei UI" w:eastAsia="Microsoft JhengHei UI" w:hAnsi="Microsoft JhengHei UI"/>
+          <w:b/>
+          <w:bCs/>
+          <w:sz w:val="28"/>
+          <w:szCs w:val="22"/>
+        </w:rPr>
+        <w:drawing>
+          <wp:inline distT="0" distB="0" distL="0" distR="0" wp14:anchorId="14F3920B" wp14:editId="7E7182C4">
+            <wp:extent cx="6467475" cy="2266950"/>
+            <wp:effectExtent l="0" t="0" r="9525" b="0"/>
+            <wp:docPr id="10" name="Picture 10"/>
+            <wp:cNvGraphicFramePr>
+              <a:graphicFrameLocks xmlns:a="http://schemas.openxmlformats.org/drawingml/2006/main" noChangeAspect="1"/>
+            </wp:cNvGraphicFramePr>
+            <a:graphic xmlns:a="http://schemas.openxmlformats.org/drawingml/2006/main">
+              <a:graphicData uri="http://schemas.openxmlformats.org/drawingml/2006/picture">
+                <pic:pic xmlns:pic="http://schemas.openxmlformats.org/drawingml/2006/picture">
+                  <pic:nvPicPr>
+                    <pic:cNvPr id="1" name=""/>
+                    <pic:cNvPicPr/>
+                  </pic:nvPicPr>
+                  <pic:blipFill>
+                    <a:blip r:embed="rId16"/>
+                    <a:stretch>
+                      <a:fillRect/>
+                    </a:stretch>
+                  </pic:blipFill>
+                  <pic:spPr>
+                    <a:xfrm>
+                      <a:off x="0" y="0"/>
+                      <a:ext cx="6467475" cy="2266950"/>
+                    </a:xfrm>
+                    <a:prstGeom prst="rect">
+                      <a:avLst/>
+                    </a:prstGeom>
+                  </pic:spPr>
+                </pic:pic>
+              </a:graphicData>
+            </a:graphic>
+          </wp:inline>
+        </w:drawing>
+      </w:r>
+    </w:p>
+    <w:p>
+      <w:pPr>
+        <w:pStyle w:val="ListParagraph"/>
+        <w:spacing w:line="240" w:lineRule="auto"/>
+        <w:rPr>
+          <w:rFonts w:ascii="Microsoft JhengHei UI" w:eastAsia="Microsoft JhengHei UI" w:hAnsi="Microsoft JhengHei UI"/>
+          <w:b/>
+          <w:bCs/>
+          <w:sz w:val="28"/>
+          <w:szCs w:val="22"/>
+        </w:rPr>
+      </w:pPr>
+    </w:p>
+    <w:p>
+      <w:pPr>
+        <w:pStyle w:val="ListParagraph"/>
+        <w:spacing w:line="240" w:lineRule="auto"/>
+        <w:rPr>
+          <w:rFonts w:ascii="Microsoft JhengHei UI" w:eastAsia="Microsoft JhengHei UI" w:hAnsi="Microsoft JhengHei UI"/>
+          <w:b/>
+          <w:bCs/>
+          <w:sz w:val="28"/>
+          <w:szCs w:val="22"/>
+        </w:rPr>
+      </w:pPr>
+      <w:r>
+        <w:rPr>
+          <w:rFonts w:ascii="Microsoft JhengHei UI" w:eastAsia="Microsoft JhengHei UI" w:hAnsi="Microsoft JhengHei UI"/>
+          <w:b/>
+          <w:bCs/>
+          <w:sz w:val="28"/>
+          <w:szCs w:val="22"/>
+        </w:rPr>
+        <w:drawing>
+          <wp:inline distT="0" distB="0" distL="0" distR="0" wp14:anchorId="0CD671C3" wp14:editId="119E2C1E">
+            <wp:extent cx="6496050" cy="1800225"/>
+            <wp:effectExtent l="0" t="0" r="0" b="9525"/>
+            <wp:docPr id="11" name="Picture 11"/>
+            <wp:cNvGraphicFramePr>
+              <a:graphicFrameLocks xmlns:a="http://schemas.openxmlformats.org/drawingml/2006/main" noChangeAspect="1"/>
+            </wp:cNvGraphicFramePr>
+            <a:graphic xmlns:a="http://schemas.openxmlformats.org/drawingml/2006/main">
+              <a:graphicData uri="http://schemas.openxmlformats.org/drawingml/2006/picture">
+                <pic:pic xmlns:pic="http://schemas.openxmlformats.org/drawingml/2006/picture">
+                  <pic:nvPicPr>
+                    <pic:cNvPr id="1" name=""/>
+                    <pic:cNvPicPr/>
+                  </pic:nvPicPr>
+                  <pic:blipFill>
+                    <a:blip r:embed="rId17"/>
+                    <a:stretch>
+                      <a:fillRect/>
+                    </a:stretch>
+                  </pic:blipFill>
+                  <pic:spPr>
+                    <a:xfrm>
+                      <a:off x="0" y="0"/>
+                      <a:ext cx="6496050" cy="1800225"/>
+                    </a:xfrm>
+                    <a:prstGeom prst="rect">
+                      <a:avLst/>
+                    </a:prstGeom>
+                  </pic:spPr>
+                </pic:pic>
+              </a:graphicData>
+            </a:graphic>
+          </wp:inline>
+        </w:drawing>
+      </w:r>
+    </w:p>
+    <w:p>
+      <w:pPr>
+        <w:pStyle w:val="ListParagraph"/>
+        <w:spacing w:line="240" w:lineRule="auto"/>
+        <w:rPr>
+          <w:rFonts w:ascii="Microsoft JhengHei UI" w:eastAsia="Microsoft JhengHei UI" w:hAnsi="Microsoft JhengHei UI"/>
+          <w:b/>
+          <w:bCs/>
+          <w:sz w:val="28"/>
+          <w:szCs w:val="22"/>
+        </w:rPr>
+      </w:pPr>
+    </w:p>
+    <w:p>
+      <w:pPr>
+        <w:pStyle w:val="ListParagraph"/>
+        <w:spacing w:line="240" w:lineRule="auto"/>
+        <w:rPr>
+          <w:rFonts w:ascii="Microsoft JhengHei UI" w:eastAsia="Microsoft JhengHei UI" w:hAnsi="Microsoft JhengHei UI"/>
+          <w:b/>
+          <w:bCs/>
+          <w:sz w:val="28"/>
+          <w:szCs w:val="22"/>
+        </w:rPr>
+      </w:pPr>
+      <w:r>
+        <w:rPr>
+          <w:rFonts w:ascii="Microsoft JhengHei UI" w:eastAsia="Microsoft JhengHei UI" w:hAnsi="Microsoft JhengHei UI"/>
+          <w:b/>
+          <w:bCs/>
+          <w:sz w:val="28"/>
+          <w:szCs w:val="22"/>
+        </w:rPr>
+        <w:drawing>
+          <wp:inline distT="0" distB="0" distL="0" distR="0" wp14:anchorId="6B482E4A" wp14:editId="7BD589D3">
+            <wp:extent cx="6534150" cy="1638300"/>
+            <wp:effectExtent l="0" t="0" r="0" b="0"/>
+            <wp:docPr id="12" name="Picture 12"/>
+            <wp:cNvGraphicFramePr>
+              <a:graphicFrameLocks xmlns:a="http://schemas.openxmlformats.org/drawingml/2006/main" noChangeAspect="1"/>
+            </wp:cNvGraphicFramePr>
+            <a:graphic xmlns:a="http://schemas.openxmlformats.org/drawingml/2006/main">
+              <a:graphicData uri="http://schemas.openxmlformats.org/drawingml/2006/picture">
+                <pic:pic xmlns:pic="http://schemas.openxmlformats.org/drawingml/2006/picture">
+                  <pic:nvPicPr>
+                    <pic:cNvPr id="1" name=""/>
+                    <pic:cNvPicPr/>
+                  </pic:nvPicPr>
+                  <pic:blipFill>
+                    <a:blip r:embed="rId18"/>
+                    <a:stretch>
+                      <a:fillRect/>
+                    </a:stretch>
+                  </pic:blipFill>
+                  <pic:spPr>
+                    <a:xfrm>
+                      <a:off x="0" y="0"/>
+                      <a:ext cx="6534150" cy="1638300"/>
+                    </a:xfrm>
+                    <a:prstGeom prst="rect">
+                      <a:avLst/>
+                    </a:prstGeom>
+                  </pic:spPr>
+                </pic:pic>
+              </a:graphicData>
+            </a:graphic>
+          </wp:inline>
+        </w:drawing>
+      </w:r>
+    </w:p>
+    <w:p>
+      <w:pPr>
+        <w:pStyle w:val="ListParagraph"/>
+        <w:spacing w:line="240" w:lineRule="auto"/>
+        <w:jc w:val="center"/>
+        <w:rPr>
+          <w:rFonts w:ascii="Microsoft JhengHei UI" w:eastAsia="Microsoft JhengHei UI" w:hAnsi="Microsoft JhengHei UI"/>
+          <w:b/>
+          <w:bCs/>
+          <w:sz w:val="28"/>
+          <w:szCs w:val="22"/>
+        </w:rPr>
+      </w:pPr>
+    </w:p>
+    <w:p>
+      <w:pPr>
+        <w:pStyle w:val="ListParagraph"/>
+        <w:spacing w:line="240" w:lineRule="auto"/>
+        <w:rPr>
+          <w:rFonts w:ascii="Microsoft JhengHei UI" w:eastAsia="Microsoft JhengHei UI" w:hAnsi="Microsoft JhengHei UI"/>
+          <w:b/>
+          <w:bCs/>
+          <w:sz w:val="28"/>
+          <w:szCs w:val="22"/>
+        </w:rPr>
+      </w:pPr>
       <w:bookmarkStart w:id="2" w:name="_GoBack"/>
       <w:bookmarkEnd w:id="2"/>
     </w:p>
     <w:sectPr>
-      <w:headerReference w:type="default" r:id="rId13"/>
-      <w:footerReference w:type="default" r:id="rId14"/>
+      <w:headerReference w:type="default" r:id="rId19"/>
+      <w:footerReference w:type="default" r:id="rId20"/>
       <w:pgSz w:w="11910" w:h="16840" w:orient="landscape"/>
       <w:pgMar w:top="851" w:right="720" w:bottom="720" w:left="720" w:header="227" w:footer="0" w:gutter="0"/>
       <w:cols w:space="720"/>
@@ -1780,7 +2466,27 @@
         <w:sz w:val="32"/>
         <w:szCs w:val="24"/>
       </w:rPr>
-      <w:t xml:space="preserve"> Student Name Student Number</w:t>
+      <w:t xml:space="preserve"> </w:t>
+    </w:r>
+    <w:proofErr w:type="spellStart"/>
+    <w:r>
+      <w:rPr>
+        <w:rFonts w:ascii="ADLaM Display" w:hAnsi="ADLaM Display" w:cs="ADLaM Display"/>
+        <w:color w:val="BFBFBF" w:themeColor="background1" w:themeShade="BF"/>
+        <w:sz w:val="32"/>
+        <w:szCs w:val="24"/>
+      </w:rPr>
+      <w:t>Hussaina</w:t>
+    </w:r>
+    <w:proofErr w:type="spellEnd"/>
+    <w:r>
+      <w:rPr>
+        <w:rFonts w:ascii="ADLaM Display" w:hAnsi="ADLaM Display" w:cs="ADLaM Display"/>
+        <w:color w:val="BFBFBF" w:themeColor="background1" w:themeShade="BF"/>
+        <w:sz w:val="32"/>
+        <w:szCs w:val="24"/>
+      </w:rPr>
+      <w:t xml:space="preserve"> Hussain (3136381)</w:t>
     </w:r>
   </w:p>
   <w:p>
@@ -14553,7 +15259,7 @@
 </file>
 
 <file path=customXml/itemProps1.xml><?xml version="1.0" encoding="utf-8"?>
-<ds:datastoreItem xmlns:ds="http://schemas.openxmlformats.org/officeDocument/2006/customXml" ds:itemID="{9830EF47-0E8D-4D17-8238-39B9C6E80CA9}">
+<ds:datastoreItem xmlns:ds="http://schemas.openxmlformats.org/officeDocument/2006/customXml" ds:itemID="{0CC17C28-17E8-4494-8811-DEA73C04F4C1}">
   <ds:schemaRefs>
     <ds:schemaRef ds:uri="http://schemas.openxmlformats.org/officeDocument/2006/bibliography"/>
   </ds:schemaRefs>

</xml_diff>

<commit_message>
Added the code to all the methods in Grades.java class one method at a time and conducted the unit testing. The methods were modified until the unit test was passed. Word documents was updated with screenshots of the same.
</commit_message>
<xml_diff>
--- a/W1 Template.docx
+++ b/W1 Template.docx
@@ -1192,13 +1192,13 @@
                     </wp:anchor>
                   </w:drawing>
                 </mc:Choice>
-                <mc:Fallback xmlns:w16sdtfl="http://schemas.microsoft.com/office/word/2024/wordml/sdtformatlock" xmlns:w16sdtdh="http://schemas.microsoft.com/office/word/2020/wordml/sdtdatahash" xmlns:w16du="http://schemas.microsoft.com/office/word/2023/wordml/word16du" xmlns:w16="http://schemas.microsoft.com/office/word/2018/wordml" xmlns:w16cid="http://schemas.microsoft.com/office/word/2016/wordml/cid" xmlns:w16cex="http://schemas.microsoft.com/office/word/2018/wordml/cex" xmlns:oel="http://schemas.microsoft.com/office/2019/extlst" xmlns:am3d="http://schemas.microsoft.com/office/drawing/2017/model3d" xmlns:aink="http://schemas.microsoft.com/office/drawing/2016/ink" xmlns:cx8="http://schemas.microsoft.com/office/drawing/2016/5/14/chartex" xmlns:cx7="http://schemas.microsoft.com/office/drawing/2016/5/13/chartex" xmlns:cx6="http://schemas.microsoft.com/office/drawing/2016/5/12/chartex" xmlns:cx5="http://schemas.microsoft.com/office/drawing/2016/5/11/chartex" xmlns:cx4="http://schemas.microsoft.com/office/drawing/2016/5/10/chartex" xmlns:cx3="http://schemas.microsoft.com/office/drawing/2016/5/9/chartex" xmlns:cx2="http://schemas.microsoft.com/office/drawing/2015/10/21/chartex" xmlns:cx1="http://schemas.microsoft.com/office/drawing/2015/9/8/chartex">
+                <mc:Fallback>
                   <w:pict>
                     <v:shapetype w14:anchorId="425D5553" id="_x0000_t202" coordsize="21600,21600" o:spt="202" path="m,l,21600r21600,l21600,xe">
                       <v:stroke joinstyle="miter"/>
                       <v:path gradientshapeok="t" o:connecttype="rect"/>
                     </v:shapetype>
-                    <v:shape id="Text Box 18" o:spid="_x0000_s1026" type="#_x0000_t202" style="position:absolute;left:0;text-align:left;margin-left:-1.75pt;margin-top:9.8pt;width:532.8pt;height:45.7pt;z-index:251671552;visibility:visible;mso-wrap-style:square;mso-width-percent:0;mso-height-percent:0;mso-wrap-distance-left:9pt;mso-wrap-distance-top:0;mso-wrap-distance-right:9pt;mso-wrap-distance-bottom:0;mso-position-horizontal:absolute;mso-position-horizontal-relative:text;mso-position-vertical:absolute;mso-position-vertical-relative:text;mso-width-percent:0;mso-height-percent:0;mso-width-relative:page;mso-height-relative:page;v-text-anchor:top" o:gfxdata="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" fillcolor="#ddd" strokeweight=".5pt">
+                    <v:shape id="Text Box 18" o:spid="_x0000_s1026" type="#_x0000_t202" style="position:absolute;left:0;text-align:left;margin-left:-1.75pt;margin-top:9.8pt;width:532.8pt;height:45.7pt;z-index:251671552;visibility:visible;mso-wrap-style:square;mso-width-percent:0;mso-height-percent:0;mso-wrap-distance-left:9pt;mso-wrap-distance-top:0;mso-wrap-distance-right:9pt;mso-wrap-distance-bottom:0;mso-position-horizontal:absolute;mso-position-horizontal-relative:text;mso-position-vertical:absolute;mso-position-vertical-relative:text;mso-width-percent:0;mso-height-percent:0;mso-width-relative:page;mso-height-relative:page;v-text-anchor:top" o:gfxdata="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" fillcolor="#ddd" strokeweight=".5pt">
                       <v:fill opacity="32896f"/>
                       <v:textbox>
                         <w:txbxContent>
@@ -2406,12 +2406,788 @@
           <w:szCs w:val="22"/>
         </w:rPr>
       </w:pPr>
+      <w:r>
+        <w:rPr>
+          <w:rFonts w:ascii="Microsoft JhengHei UI" w:eastAsia="Microsoft JhengHei UI" w:hAnsi="Microsoft JhengHei UI"/>
+          <w:b/>
+          <w:bCs/>
+          <w:sz w:val="28"/>
+          <w:szCs w:val="22"/>
+        </w:rPr>
+        <w:lastRenderedPageBreak/>
+        <w:t>Part Three:</w:t>
+      </w:r>
+    </w:p>
+    <w:p>
+      <w:pPr>
+        <w:pStyle w:val="ListParagraph"/>
+        <w:numPr>
+          <w:ilvl w:val="0"/>
+          <w:numId w:val="1"/>
+        </w:numPr>
+        <w:spacing w:line="240" w:lineRule="auto"/>
+        <w:rPr>
+          <w:rFonts w:ascii="Microsoft JhengHei UI" w:eastAsia="Microsoft JhengHei UI" w:hAnsi="Microsoft JhengHei UI"/>
+          <w:b/>
+          <w:bCs/>
+          <w:sz w:val="28"/>
+          <w:szCs w:val="22"/>
+        </w:rPr>
+      </w:pPr>
+      <w:r>
+        <w:rPr>
+          <w:rFonts w:ascii="Microsoft JhengHei UI" w:eastAsia="Microsoft JhengHei UI" w:hAnsi="Microsoft JhengHei UI"/>
+          <w:sz w:val="28"/>
+          <w:szCs w:val="22"/>
+        </w:rPr>
+        <w:t xml:space="preserve">Implementing and testing </w:t>
+      </w:r>
+      <w:proofErr w:type="spellStart"/>
+      <w:r>
+        <w:rPr>
+          <w:rFonts w:ascii="Microsoft JhengHei UI" w:eastAsia="Microsoft JhengHei UI" w:hAnsi="Microsoft JhengHei UI"/>
+          <w:sz w:val="28"/>
+          <w:szCs w:val="22"/>
+        </w:rPr>
+        <w:t>gradesMax</w:t>
+      </w:r>
+      <w:proofErr w:type="spellEnd"/>
+      <w:r>
+        <w:rPr>
+          <w:rFonts w:ascii="Microsoft JhengHei UI" w:eastAsia="Microsoft JhengHei UI" w:hAnsi="Microsoft JhengHei UI"/>
+          <w:sz w:val="28"/>
+          <w:szCs w:val="22"/>
+        </w:rPr>
+        <w:t xml:space="preserve"> method and testing it.</w:t>
+      </w:r>
+    </w:p>
+    <w:p>
+      <w:pPr>
+        <w:pStyle w:val="ListParagraph"/>
+        <w:spacing w:line="240" w:lineRule="auto"/>
+        <w:rPr>
+          <w:rFonts w:ascii="Microsoft JhengHei UI" w:eastAsia="Microsoft JhengHei UI" w:hAnsi="Microsoft JhengHei UI"/>
+          <w:sz w:val="28"/>
+          <w:szCs w:val="22"/>
+        </w:rPr>
+      </w:pPr>
+      <w:r>
+        <w:rPr>
+          <w:rFonts w:ascii="Microsoft JhengHei UI" w:eastAsia="Microsoft JhengHei UI" w:hAnsi="Microsoft JhengHei UI"/>
+          <w:sz w:val="28"/>
+          <w:szCs w:val="22"/>
+        </w:rPr>
+        <w:drawing>
+          <wp:inline distT="0" distB="0" distL="0" distR="0" wp14:anchorId="2B8EDF13" wp14:editId="5182D937">
+            <wp:extent cx="6482715" cy="1285875"/>
+            <wp:effectExtent l="0" t="0" r="0" b="9525"/>
+            <wp:docPr id="14" name="Picture 14"/>
+            <wp:cNvGraphicFramePr>
+              <a:graphicFrameLocks xmlns:a="http://schemas.openxmlformats.org/drawingml/2006/main" noChangeAspect="1"/>
+            </wp:cNvGraphicFramePr>
+            <a:graphic xmlns:a="http://schemas.openxmlformats.org/drawingml/2006/main">
+              <a:graphicData uri="http://schemas.openxmlformats.org/drawingml/2006/picture">
+                <pic:pic xmlns:pic="http://schemas.openxmlformats.org/drawingml/2006/picture">
+                  <pic:nvPicPr>
+                    <pic:cNvPr id="1" name=""/>
+                    <pic:cNvPicPr/>
+                  </pic:nvPicPr>
+                  <pic:blipFill>
+                    <a:blip r:embed="rId19"/>
+                    <a:stretch>
+                      <a:fillRect/>
+                    </a:stretch>
+                  </pic:blipFill>
+                  <pic:spPr>
+                    <a:xfrm>
+                      <a:off x="0" y="0"/>
+                      <a:ext cx="6483633" cy="1286057"/>
+                    </a:xfrm>
+                    <a:prstGeom prst="rect">
+                      <a:avLst/>
+                    </a:prstGeom>
+                  </pic:spPr>
+                </pic:pic>
+              </a:graphicData>
+            </a:graphic>
+          </wp:inline>
+        </w:drawing>
+      </w:r>
+    </w:p>
+    <w:p>
+      <w:pPr>
+        <w:pStyle w:val="ListParagraph"/>
+        <w:spacing w:line="240" w:lineRule="auto"/>
+        <w:rPr>
+          <w:rFonts w:ascii="Microsoft JhengHei UI" w:eastAsia="Microsoft JhengHei UI" w:hAnsi="Microsoft JhengHei UI"/>
+          <w:b/>
+          <w:bCs/>
+          <w:sz w:val="28"/>
+          <w:szCs w:val="22"/>
+        </w:rPr>
+      </w:pPr>
+    </w:p>
+    <w:p>
+      <w:pPr>
+        <w:pStyle w:val="ListParagraph"/>
+        <w:spacing w:line="240" w:lineRule="auto"/>
+        <w:rPr>
+          <w:rFonts w:ascii="Microsoft JhengHei UI" w:eastAsia="Microsoft JhengHei UI" w:hAnsi="Microsoft JhengHei UI"/>
+          <w:b/>
+          <w:bCs/>
+          <w:sz w:val="28"/>
+          <w:szCs w:val="22"/>
+        </w:rPr>
+      </w:pPr>
+      <w:r>
+        <w:rPr>
+          <w:rFonts w:ascii="Microsoft JhengHei UI" w:eastAsia="Microsoft JhengHei UI" w:hAnsi="Microsoft JhengHei UI"/>
+          <w:b/>
+          <w:bCs/>
+          <w:sz w:val="28"/>
+          <w:szCs w:val="22"/>
+        </w:rPr>
+        <w:drawing>
+          <wp:inline distT="0" distB="0" distL="0" distR="0" wp14:anchorId="5B5181FE" wp14:editId="598B5E65">
+            <wp:extent cx="6482885" cy="1428750"/>
+            <wp:effectExtent l="0" t="0" r="0" b="0"/>
+            <wp:docPr id="13" name="Picture 13"/>
+            <wp:cNvGraphicFramePr>
+              <a:graphicFrameLocks xmlns:a="http://schemas.openxmlformats.org/drawingml/2006/main" noChangeAspect="1"/>
+            </wp:cNvGraphicFramePr>
+            <a:graphic xmlns:a="http://schemas.openxmlformats.org/drawingml/2006/main">
+              <a:graphicData uri="http://schemas.openxmlformats.org/drawingml/2006/picture">
+                <pic:pic xmlns:pic="http://schemas.openxmlformats.org/drawingml/2006/picture">
+                  <pic:nvPicPr>
+                    <pic:cNvPr id="1" name=""/>
+                    <pic:cNvPicPr/>
+                  </pic:nvPicPr>
+                  <pic:blipFill>
+                    <a:blip r:embed="rId20"/>
+                    <a:stretch>
+                      <a:fillRect/>
+                    </a:stretch>
+                  </pic:blipFill>
+                  <pic:spPr>
+                    <a:xfrm>
+                      <a:off x="0" y="0"/>
+                      <a:ext cx="6500165" cy="1432558"/>
+                    </a:xfrm>
+                    <a:prstGeom prst="rect">
+                      <a:avLst/>
+                    </a:prstGeom>
+                  </pic:spPr>
+                </pic:pic>
+              </a:graphicData>
+            </a:graphic>
+          </wp:inline>
+        </w:drawing>
+      </w:r>
+    </w:p>
+    <w:p>
+      <w:pPr>
+        <w:pStyle w:val="ListParagraph"/>
+        <w:spacing w:line="240" w:lineRule="auto"/>
+        <w:rPr>
+          <w:rFonts w:ascii="Microsoft JhengHei UI" w:eastAsia="Microsoft JhengHei UI" w:hAnsi="Microsoft JhengHei UI"/>
+          <w:b/>
+          <w:bCs/>
+          <w:sz w:val="28"/>
+          <w:szCs w:val="22"/>
+        </w:rPr>
+      </w:pPr>
+    </w:p>
+    <w:p>
+      <w:pPr>
+        <w:pStyle w:val="ListParagraph"/>
+        <w:numPr>
+          <w:ilvl w:val="0"/>
+          <w:numId w:val="1"/>
+        </w:numPr>
+        <w:spacing w:line="240" w:lineRule="auto"/>
+        <w:rPr>
+          <w:rFonts w:ascii="Microsoft JhengHei UI" w:eastAsia="Microsoft JhengHei UI" w:hAnsi="Microsoft JhengHei UI"/>
+          <w:b/>
+          <w:bCs/>
+          <w:sz w:val="28"/>
+          <w:szCs w:val="22"/>
+        </w:rPr>
+      </w:pPr>
+      <w:r>
+        <w:rPr>
+          <w:rFonts w:ascii="Microsoft JhengHei UI" w:eastAsia="Microsoft JhengHei UI" w:hAnsi="Microsoft JhengHei UI"/>
+          <w:sz w:val="28"/>
+          <w:szCs w:val="22"/>
+        </w:rPr>
+        <w:t>Implementi</w:t>
+      </w:r>
+      <w:r>
+        <w:rPr>
+          <w:rFonts w:ascii="Microsoft JhengHei UI" w:eastAsia="Microsoft JhengHei UI" w:hAnsi="Microsoft JhengHei UI"/>
+          <w:sz w:val="28"/>
+          <w:szCs w:val="22"/>
+        </w:rPr>
+        <w:t xml:space="preserve">ng and testing </w:t>
+      </w:r>
+      <w:proofErr w:type="spellStart"/>
+      <w:r>
+        <w:rPr>
+          <w:rFonts w:ascii="Microsoft JhengHei UI" w:eastAsia="Microsoft JhengHei UI" w:hAnsi="Microsoft JhengHei UI"/>
+          <w:sz w:val="28"/>
+          <w:szCs w:val="22"/>
+        </w:rPr>
+        <w:t>gradesTotal</w:t>
+      </w:r>
+      <w:proofErr w:type="spellEnd"/>
+      <w:r>
+        <w:rPr>
+          <w:rFonts w:ascii="Microsoft JhengHei UI" w:eastAsia="Microsoft JhengHei UI" w:hAnsi="Microsoft JhengHei UI"/>
+          <w:sz w:val="28"/>
+          <w:szCs w:val="22"/>
+        </w:rPr>
+        <w:t xml:space="preserve"> method and testing it.</w:t>
+      </w:r>
+    </w:p>
+    <w:p>
+      <w:pPr>
+        <w:pStyle w:val="ListParagraph"/>
+        <w:spacing w:line="240" w:lineRule="auto"/>
+        <w:rPr>
+          <w:rFonts w:ascii="Microsoft JhengHei UI" w:eastAsia="Microsoft JhengHei UI" w:hAnsi="Microsoft JhengHei UI"/>
+          <w:sz w:val="28"/>
+          <w:szCs w:val="22"/>
+        </w:rPr>
+      </w:pPr>
+      <w:r>
+        <w:rPr>
+          <w:rFonts w:ascii="Microsoft JhengHei UI" w:eastAsia="Microsoft JhengHei UI" w:hAnsi="Microsoft JhengHei UI"/>
+          <w:sz w:val="28"/>
+          <w:szCs w:val="22"/>
+        </w:rPr>
+        <w:drawing>
+          <wp:inline distT="0" distB="0" distL="0" distR="0" wp14:anchorId="3BC2365E" wp14:editId="537D09CC">
+            <wp:extent cx="5476875" cy="1209675"/>
+            <wp:effectExtent l="0" t="0" r="9525" b="9525"/>
+            <wp:docPr id="16" name="Picture 16"/>
+            <wp:cNvGraphicFramePr>
+              <a:graphicFrameLocks xmlns:a="http://schemas.openxmlformats.org/drawingml/2006/main" noChangeAspect="1"/>
+            </wp:cNvGraphicFramePr>
+            <a:graphic xmlns:a="http://schemas.openxmlformats.org/drawingml/2006/main">
+              <a:graphicData uri="http://schemas.openxmlformats.org/drawingml/2006/picture">
+                <pic:pic xmlns:pic="http://schemas.openxmlformats.org/drawingml/2006/picture">
+                  <pic:nvPicPr>
+                    <pic:cNvPr id="1" name=""/>
+                    <pic:cNvPicPr/>
+                  </pic:nvPicPr>
+                  <pic:blipFill>
+                    <a:blip r:embed="rId21"/>
+                    <a:stretch>
+                      <a:fillRect/>
+                    </a:stretch>
+                  </pic:blipFill>
+                  <pic:spPr>
+                    <a:xfrm>
+                      <a:off x="0" y="0"/>
+                      <a:ext cx="5477651" cy="1209846"/>
+                    </a:xfrm>
+                    <a:prstGeom prst="rect">
+                      <a:avLst/>
+                    </a:prstGeom>
+                  </pic:spPr>
+                </pic:pic>
+              </a:graphicData>
+            </a:graphic>
+          </wp:inline>
+        </w:drawing>
+      </w:r>
+    </w:p>
+    <w:p>
+      <w:pPr>
+        <w:pStyle w:val="ListParagraph"/>
+        <w:spacing w:line="240" w:lineRule="auto"/>
+        <w:rPr>
+          <w:rFonts w:ascii="Microsoft JhengHei UI" w:eastAsia="Microsoft JhengHei UI" w:hAnsi="Microsoft JhengHei UI"/>
+          <w:b/>
+          <w:bCs/>
+          <w:sz w:val="28"/>
+          <w:szCs w:val="22"/>
+        </w:rPr>
+      </w:pPr>
+    </w:p>
+    <w:p>
+      <w:pPr>
+        <w:pStyle w:val="ListParagraph"/>
+        <w:spacing w:line="240" w:lineRule="auto"/>
+        <w:rPr>
+          <w:rFonts w:ascii="Microsoft JhengHei UI" w:eastAsia="Microsoft JhengHei UI" w:hAnsi="Microsoft JhengHei UI"/>
+          <w:b/>
+          <w:bCs/>
+          <w:sz w:val="28"/>
+          <w:szCs w:val="22"/>
+        </w:rPr>
+      </w:pPr>
+      <w:r>
+        <w:rPr>
+          <w:rFonts w:ascii="Microsoft JhengHei UI" w:eastAsia="Microsoft JhengHei UI" w:hAnsi="Microsoft JhengHei UI"/>
+          <w:b/>
+          <w:bCs/>
+          <w:sz w:val="28"/>
+          <w:szCs w:val="22"/>
+        </w:rPr>
+        <w:drawing>
+          <wp:inline distT="0" distB="0" distL="0" distR="0" wp14:anchorId="65405F62" wp14:editId="235635B6">
+            <wp:extent cx="6438900" cy="1504950"/>
+            <wp:effectExtent l="0" t="0" r="0" b="0"/>
+            <wp:docPr id="15" name="Picture 15"/>
+            <wp:cNvGraphicFramePr>
+              <a:graphicFrameLocks xmlns:a="http://schemas.openxmlformats.org/drawingml/2006/main" noChangeAspect="1"/>
+            </wp:cNvGraphicFramePr>
+            <a:graphic xmlns:a="http://schemas.openxmlformats.org/drawingml/2006/main">
+              <a:graphicData uri="http://schemas.openxmlformats.org/drawingml/2006/picture">
+                <pic:pic xmlns:pic="http://schemas.openxmlformats.org/drawingml/2006/picture">
+                  <pic:nvPicPr>
+                    <pic:cNvPr id="1" name=""/>
+                    <pic:cNvPicPr/>
+                  </pic:nvPicPr>
+                  <pic:blipFill>
+                    <a:blip r:embed="rId22"/>
+                    <a:stretch>
+                      <a:fillRect/>
+                    </a:stretch>
+                  </pic:blipFill>
+                  <pic:spPr>
+                    <a:xfrm>
+                      <a:off x="0" y="0"/>
+                      <a:ext cx="6438900" cy="1504950"/>
+                    </a:xfrm>
+                    <a:prstGeom prst="rect">
+                      <a:avLst/>
+                    </a:prstGeom>
+                  </pic:spPr>
+                </pic:pic>
+              </a:graphicData>
+            </a:graphic>
+          </wp:inline>
+        </w:drawing>
+      </w:r>
+    </w:p>
+    <w:p>
+      <w:pPr>
+        <w:pStyle w:val="ListParagraph"/>
+        <w:spacing w:line="240" w:lineRule="auto"/>
+        <w:rPr>
+          <w:rFonts w:ascii="Microsoft JhengHei UI" w:eastAsia="Microsoft JhengHei UI" w:hAnsi="Microsoft JhengHei UI"/>
+          <w:b/>
+          <w:bCs/>
+          <w:sz w:val="28"/>
+          <w:szCs w:val="22"/>
+        </w:rPr>
+      </w:pPr>
+    </w:p>
+    <w:p>
+      <w:pPr>
+        <w:pStyle w:val="ListParagraph"/>
+        <w:numPr>
+          <w:ilvl w:val="0"/>
+          <w:numId w:val="1"/>
+        </w:numPr>
+        <w:spacing w:line="240" w:lineRule="auto"/>
+        <w:rPr>
+          <w:rFonts w:ascii="Microsoft JhengHei UI" w:eastAsia="Microsoft JhengHei UI" w:hAnsi="Microsoft JhengHei UI"/>
+          <w:b/>
+          <w:bCs/>
+          <w:sz w:val="28"/>
+          <w:szCs w:val="22"/>
+        </w:rPr>
+      </w:pPr>
+      <w:r>
+        <w:rPr>
+          <w:rFonts w:ascii="Microsoft JhengHei UI" w:eastAsia="Microsoft JhengHei UI" w:hAnsi="Microsoft JhengHei UI"/>
+          <w:sz w:val="28"/>
+          <w:szCs w:val="22"/>
+        </w:rPr>
+        <w:t>I</w:t>
+      </w:r>
+      <w:r>
+        <w:rPr>
+          <w:rFonts w:ascii="Microsoft JhengHei UI" w:eastAsia="Microsoft JhengHei UI" w:hAnsi="Microsoft JhengHei UI"/>
+          <w:sz w:val="28"/>
+          <w:szCs w:val="22"/>
+        </w:rPr>
+        <w:t>mplementi</w:t>
+      </w:r>
+      <w:r>
+        <w:rPr>
+          <w:rFonts w:ascii="Microsoft JhengHei UI" w:eastAsia="Microsoft JhengHei UI" w:hAnsi="Microsoft JhengHei UI"/>
+          <w:sz w:val="28"/>
+          <w:szCs w:val="22"/>
+        </w:rPr>
+        <w:t xml:space="preserve">ng and testing </w:t>
+      </w:r>
+      <w:proofErr w:type="spellStart"/>
+      <w:r>
+        <w:rPr>
+          <w:rFonts w:ascii="Microsoft JhengHei UI" w:eastAsia="Microsoft JhengHei UI" w:hAnsi="Microsoft JhengHei UI"/>
+          <w:sz w:val="28"/>
+          <w:szCs w:val="22"/>
+        </w:rPr>
+        <w:t>gradesAverage</w:t>
+      </w:r>
+      <w:proofErr w:type="spellEnd"/>
+      <w:r>
+        <w:rPr>
+          <w:rFonts w:ascii="Microsoft JhengHei UI" w:eastAsia="Microsoft JhengHei UI" w:hAnsi="Microsoft JhengHei UI"/>
+          <w:sz w:val="28"/>
+          <w:szCs w:val="22"/>
+        </w:rPr>
+        <w:t xml:space="preserve"> method and testing it.</w:t>
+      </w:r>
+    </w:p>
+    <w:p>
+      <w:pPr>
+        <w:pStyle w:val="ListParagraph"/>
+        <w:spacing w:line="240" w:lineRule="auto"/>
+        <w:rPr>
+          <w:rFonts w:ascii="Microsoft JhengHei UI" w:eastAsia="Microsoft JhengHei UI" w:hAnsi="Microsoft JhengHei UI"/>
+          <w:sz w:val="28"/>
+          <w:szCs w:val="22"/>
+        </w:rPr>
+      </w:pPr>
+      <w:r>
+        <w:rPr>
+          <w:rFonts w:ascii="Microsoft JhengHei UI" w:eastAsia="Microsoft JhengHei UI" w:hAnsi="Microsoft JhengHei UI"/>
+          <w:sz w:val="28"/>
+          <w:szCs w:val="22"/>
+        </w:rPr>
+        <w:drawing>
+          <wp:inline distT="0" distB="0" distL="0" distR="0" wp14:anchorId="002E718C" wp14:editId="33546D9D">
+            <wp:extent cx="6419850" cy="1257300"/>
+            <wp:effectExtent l="0" t="0" r="0" b="0"/>
+            <wp:docPr id="18" name="Picture 18"/>
+            <wp:cNvGraphicFramePr>
+              <a:graphicFrameLocks xmlns:a="http://schemas.openxmlformats.org/drawingml/2006/main" noChangeAspect="1"/>
+            </wp:cNvGraphicFramePr>
+            <a:graphic xmlns:a="http://schemas.openxmlformats.org/drawingml/2006/main">
+              <a:graphicData uri="http://schemas.openxmlformats.org/drawingml/2006/picture">
+                <pic:pic xmlns:pic="http://schemas.openxmlformats.org/drawingml/2006/picture">
+                  <pic:nvPicPr>
+                    <pic:cNvPr id="1" name=""/>
+                    <pic:cNvPicPr/>
+                  </pic:nvPicPr>
+                  <pic:blipFill>
+                    <a:blip r:embed="rId23"/>
+                    <a:stretch>
+                      <a:fillRect/>
+                    </a:stretch>
+                  </pic:blipFill>
+                  <pic:spPr>
+                    <a:xfrm>
+                      <a:off x="0" y="0"/>
+                      <a:ext cx="6420756" cy="1257477"/>
+                    </a:xfrm>
+                    <a:prstGeom prst="rect">
+                      <a:avLst/>
+                    </a:prstGeom>
+                  </pic:spPr>
+                </pic:pic>
+              </a:graphicData>
+            </a:graphic>
+          </wp:inline>
+        </w:drawing>
+      </w:r>
+    </w:p>
+    <w:p>
+      <w:pPr>
+        <w:pStyle w:val="ListParagraph"/>
+        <w:spacing w:line="240" w:lineRule="auto"/>
+        <w:rPr>
+          <w:rFonts w:ascii="Microsoft JhengHei UI" w:eastAsia="Microsoft JhengHei UI" w:hAnsi="Microsoft JhengHei UI"/>
+          <w:b/>
+          <w:bCs/>
+          <w:sz w:val="28"/>
+          <w:szCs w:val="22"/>
+        </w:rPr>
+      </w:pPr>
+    </w:p>
+    <w:p>
+      <w:pPr>
+        <w:pStyle w:val="ListParagraph"/>
+        <w:spacing w:line="240" w:lineRule="auto"/>
+        <w:rPr>
+          <w:rFonts w:ascii="Microsoft JhengHei UI" w:eastAsia="Microsoft JhengHei UI" w:hAnsi="Microsoft JhengHei UI"/>
+          <w:b/>
+          <w:bCs/>
+          <w:sz w:val="28"/>
+          <w:szCs w:val="22"/>
+        </w:rPr>
+      </w:pPr>
+      <w:r>
+        <w:rPr>
+          <w:rFonts w:ascii="Microsoft JhengHei UI" w:eastAsia="Microsoft JhengHei UI" w:hAnsi="Microsoft JhengHei UI"/>
+          <w:b/>
+          <w:bCs/>
+          <w:sz w:val="28"/>
+          <w:szCs w:val="22"/>
+        </w:rPr>
+        <w:lastRenderedPageBreak/>
+        <w:drawing>
+          <wp:inline distT="0" distB="0" distL="0" distR="0" wp14:anchorId="72323ABA" wp14:editId="11B7DD81">
+            <wp:extent cx="6391275" cy="1381125"/>
+            <wp:effectExtent l="0" t="0" r="9525" b="9525"/>
+            <wp:docPr id="17" name="Picture 17"/>
+            <wp:cNvGraphicFramePr>
+              <a:graphicFrameLocks xmlns:a="http://schemas.openxmlformats.org/drawingml/2006/main" noChangeAspect="1"/>
+            </wp:cNvGraphicFramePr>
+            <a:graphic xmlns:a="http://schemas.openxmlformats.org/drawingml/2006/main">
+              <a:graphicData uri="http://schemas.openxmlformats.org/drawingml/2006/picture">
+                <pic:pic xmlns:pic="http://schemas.openxmlformats.org/drawingml/2006/picture">
+                  <pic:nvPicPr>
+                    <pic:cNvPr id="1" name=""/>
+                    <pic:cNvPicPr/>
+                  </pic:nvPicPr>
+                  <pic:blipFill>
+                    <a:blip r:embed="rId24"/>
+                    <a:stretch>
+                      <a:fillRect/>
+                    </a:stretch>
+                  </pic:blipFill>
+                  <pic:spPr>
+                    <a:xfrm>
+                      <a:off x="0" y="0"/>
+                      <a:ext cx="6391275" cy="1381125"/>
+                    </a:xfrm>
+                    <a:prstGeom prst="rect">
+                      <a:avLst/>
+                    </a:prstGeom>
+                  </pic:spPr>
+                </pic:pic>
+              </a:graphicData>
+            </a:graphic>
+          </wp:inline>
+        </w:drawing>
+      </w:r>
+    </w:p>
+    <w:p>
+      <w:pPr>
+        <w:pStyle w:val="ListParagraph"/>
+        <w:spacing w:line="240" w:lineRule="auto"/>
+        <w:rPr>
+          <w:rFonts w:ascii="Microsoft JhengHei UI" w:eastAsia="Microsoft JhengHei UI" w:hAnsi="Microsoft JhengHei UI"/>
+          <w:b/>
+          <w:bCs/>
+          <w:sz w:val="28"/>
+          <w:szCs w:val="22"/>
+        </w:rPr>
+      </w:pPr>
+    </w:p>
+    <w:p>
+      <w:pPr>
+        <w:pStyle w:val="ListParagraph"/>
+        <w:numPr>
+          <w:ilvl w:val="0"/>
+          <w:numId w:val="1"/>
+        </w:numPr>
+        <w:spacing w:line="240" w:lineRule="auto"/>
+        <w:rPr>
+          <w:rFonts w:ascii="Microsoft JhengHei UI" w:eastAsia="Microsoft JhengHei UI" w:hAnsi="Microsoft JhengHei UI"/>
+          <w:b/>
+          <w:bCs/>
+          <w:sz w:val="28"/>
+          <w:szCs w:val="22"/>
+        </w:rPr>
+      </w:pPr>
+      <w:r>
+        <w:rPr>
+          <w:rFonts w:ascii="Microsoft JhengHei UI" w:eastAsia="Microsoft JhengHei UI" w:hAnsi="Microsoft JhengHei UI"/>
+          <w:sz w:val="28"/>
+          <w:szCs w:val="22"/>
+        </w:rPr>
+        <w:t xml:space="preserve">Implementing and testing </w:t>
+      </w:r>
+      <w:proofErr w:type="spellStart"/>
+      <w:r>
+        <w:rPr>
+          <w:rFonts w:ascii="Microsoft JhengHei UI" w:eastAsia="Microsoft JhengHei UI" w:hAnsi="Microsoft JhengHei UI"/>
+          <w:sz w:val="28"/>
+          <w:szCs w:val="22"/>
+        </w:rPr>
+        <w:t>countFails</w:t>
+      </w:r>
+      <w:proofErr w:type="spellEnd"/>
+      <w:r>
+        <w:rPr>
+          <w:rFonts w:ascii="Microsoft JhengHei UI" w:eastAsia="Microsoft JhengHei UI" w:hAnsi="Microsoft JhengHei UI"/>
+          <w:sz w:val="28"/>
+          <w:szCs w:val="22"/>
+        </w:rPr>
+        <w:t xml:space="preserve"> method and testing it.</w:t>
+      </w:r>
+    </w:p>
+    <w:p>
+      <w:pPr>
+        <w:pStyle w:val="ListParagraph"/>
+        <w:spacing w:line="240" w:lineRule="auto"/>
+        <w:rPr>
+          <w:rFonts w:ascii="Microsoft JhengHei UI" w:eastAsia="Microsoft JhengHei UI" w:hAnsi="Microsoft JhengHei UI"/>
+          <w:sz w:val="28"/>
+          <w:szCs w:val="22"/>
+        </w:rPr>
+      </w:pPr>
+      <w:r>
+        <w:rPr>
+          <w:rFonts w:ascii="Microsoft JhengHei UI" w:eastAsia="Microsoft JhengHei UI" w:hAnsi="Microsoft JhengHei UI"/>
+          <w:sz w:val="28"/>
+          <w:szCs w:val="22"/>
+        </w:rPr>
+        <w:drawing>
+          <wp:inline distT="0" distB="0" distL="0" distR="0" wp14:anchorId="1DF4D89B" wp14:editId="3AE8904F">
+            <wp:extent cx="6410325" cy="942975"/>
+            <wp:effectExtent l="0" t="0" r="9525" b="9525"/>
+            <wp:docPr id="20" name="Picture 20"/>
+            <wp:cNvGraphicFramePr>
+              <a:graphicFrameLocks xmlns:a="http://schemas.openxmlformats.org/drawingml/2006/main" noChangeAspect="1"/>
+            </wp:cNvGraphicFramePr>
+            <a:graphic xmlns:a="http://schemas.openxmlformats.org/drawingml/2006/main">
+              <a:graphicData uri="http://schemas.openxmlformats.org/drawingml/2006/picture">
+                <pic:pic xmlns:pic="http://schemas.openxmlformats.org/drawingml/2006/picture">
+                  <pic:nvPicPr>
+                    <pic:cNvPr id="1" name=""/>
+                    <pic:cNvPicPr/>
+                  </pic:nvPicPr>
+                  <pic:blipFill>
+                    <a:blip r:embed="rId25"/>
+                    <a:stretch>
+                      <a:fillRect/>
+                    </a:stretch>
+                  </pic:blipFill>
+                  <pic:spPr>
+                    <a:xfrm>
+                      <a:off x="0" y="0"/>
+                      <a:ext cx="6411222" cy="943107"/>
+                    </a:xfrm>
+                    <a:prstGeom prst="rect">
+                      <a:avLst/>
+                    </a:prstGeom>
+                  </pic:spPr>
+                </pic:pic>
+              </a:graphicData>
+            </a:graphic>
+          </wp:inline>
+        </w:drawing>
+      </w:r>
+    </w:p>
+    <w:p>
+      <w:pPr>
+        <w:pStyle w:val="ListParagraph"/>
+        <w:spacing w:line="240" w:lineRule="auto"/>
+        <w:rPr>
+          <w:rFonts w:ascii="Microsoft JhengHei UI" w:eastAsia="Microsoft JhengHei UI" w:hAnsi="Microsoft JhengHei UI"/>
+          <w:sz w:val="28"/>
+          <w:szCs w:val="22"/>
+        </w:rPr>
+      </w:pPr>
+    </w:p>
+    <w:p>
+      <w:pPr>
+        <w:pStyle w:val="ListParagraph"/>
+        <w:spacing w:line="240" w:lineRule="auto"/>
+        <w:rPr>
+          <w:rFonts w:ascii="Microsoft JhengHei UI" w:eastAsia="Microsoft JhengHei UI" w:hAnsi="Microsoft JhengHei UI"/>
+          <w:b/>
+          <w:bCs/>
+          <w:sz w:val="28"/>
+          <w:szCs w:val="22"/>
+        </w:rPr>
+      </w:pPr>
+      <w:r>
+        <w:rPr>
+          <w:rFonts w:ascii="Microsoft JhengHei UI" w:eastAsia="Microsoft JhengHei UI" w:hAnsi="Microsoft JhengHei UI"/>
+          <w:b/>
+          <w:bCs/>
+          <w:sz w:val="28"/>
+          <w:szCs w:val="22"/>
+        </w:rPr>
+        <w:drawing>
+          <wp:inline distT="0" distB="0" distL="0" distR="0" wp14:anchorId="664C4367" wp14:editId="2BD30AC9">
+            <wp:extent cx="6419850" cy="1266825"/>
+            <wp:effectExtent l="0" t="0" r="0" b="9525"/>
+            <wp:docPr id="19" name="Picture 19"/>
+            <wp:cNvGraphicFramePr>
+              <a:graphicFrameLocks xmlns:a="http://schemas.openxmlformats.org/drawingml/2006/main" noChangeAspect="1"/>
+            </wp:cNvGraphicFramePr>
+            <a:graphic xmlns:a="http://schemas.openxmlformats.org/drawingml/2006/main">
+              <a:graphicData uri="http://schemas.openxmlformats.org/drawingml/2006/picture">
+                <pic:pic xmlns:pic="http://schemas.openxmlformats.org/drawingml/2006/picture">
+                  <pic:nvPicPr>
+                    <pic:cNvPr id="1" name=""/>
+                    <pic:cNvPicPr/>
+                  </pic:nvPicPr>
+                  <pic:blipFill>
+                    <a:blip r:embed="rId26"/>
+                    <a:stretch>
+                      <a:fillRect/>
+                    </a:stretch>
+                  </pic:blipFill>
+                  <pic:spPr>
+                    <a:xfrm>
+                      <a:off x="0" y="0"/>
+                      <a:ext cx="6419850" cy="1266825"/>
+                    </a:xfrm>
+                    <a:prstGeom prst="rect">
+                      <a:avLst/>
+                    </a:prstGeom>
+                  </pic:spPr>
+                </pic:pic>
+              </a:graphicData>
+            </a:graphic>
+          </wp:inline>
+        </w:drawing>
+      </w:r>
+    </w:p>
+    <w:p>
+      <w:pPr>
+        <w:pStyle w:val="ListParagraph"/>
+        <w:spacing w:line="240" w:lineRule="auto"/>
+        <w:rPr>
+          <w:rFonts w:ascii="Microsoft JhengHei UI" w:eastAsia="Microsoft JhengHei UI" w:hAnsi="Microsoft JhengHei UI"/>
+          <w:b/>
+          <w:bCs/>
+          <w:sz w:val="28"/>
+          <w:szCs w:val="22"/>
+        </w:rPr>
+      </w:pPr>
+    </w:p>
+    <w:p>
+      <w:pPr>
+        <w:pStyle w:val="ListParagraph"/>
+        <w:spacing w:line="240" w:lineRule="auto"/>
+        <w:rPr>
+          <w:rFonts w:ascii="Microsoft JhengHei UI" w:eastAsia="Microsoft JhengHei UI" w:hAnsi="Microsoft JhengHei UI"/>
+          <w:b/>
+          <w:bCs/>
+          <w:sz w:val="28"/>
+          <w:szCs w:val="22"/>
+        </w:rPr>
+      </w:pPr>
       <w:bookmarkStart w:id="2" w:name="_GoBack"/>
       <w:bookmarkEnd w:id="2"/>
     </w:p>
+    <w:p>
+      <w:pPr>
+        <w:pStyle w:val="ListParagraph"/>
+        <w:spacing w:line="240" w:lineRule="auto"/>
+        <w:rPr>
+          <w:rFonts w:ascii="Microsoft JhengHei UI" w:eastAsia="Microsoft JhengHei UI" w:hAnsi="Microsoft JhengHei UI"/>
+          <w:b/>
+          <w:bCs/>
+          <w:sz w:val="28"/>
+          <w:szCs w:val="22"/>
+        </w:rPr>
+      </w:pPr>
+    </w:p>
     <w:sectPr>
-      <w:headerReference w:type="default" r:id="rId19"/>
-      <w:footerReference w:type="default" r:id="rId20"/>
+      <w:headerReference w:type="default" r:id="rId27"/>
+      <w:footerReference w:type="default" r:id="rId28"/>
       <w:pgSz w:w="11910" w:h="16840" w:orient="landscape"/>
       <w:pgMar w:top="851" w:right="720" w:bottom="720" w:left="720" w:header="227" w:footer="0" w:gutter="0"/>
       <w:cols w:space="720"/>
@@ -15259,7 +16035,7 @@
 </file>
 
 <file path=customXml/itemProps1.xml><?xml version="1.0" encoding="utf-8"?>
-<ds:datastoreItem xmlns:ds="http://schemas.openxmlformats.org/officeDocument/2006/customXml" ds:itemID="{0CC17C28-17E8-4494-8811-DEA73C04F4C1}">
+<ds:datastoreItem xmlns:ds="http://schemas.openxmlformats.org/officeDocument/2006/customXml" ds:itemID="{2EFDC97B-B8CE-4D1C-962C-9108E5D2EEC3}">
   <ds:schemaRefs>
     <ds:schemaRef ds:uri="http://schemas.openxmlformats.org/officeDocument/2006/bibliography"/>
   </ds:schemaRefs>

</xml_diff>

<commit_message>
Created and updated the Word.java and WordTest.java classes witht the stub methods and updated the Word doc with the screenshots of the same.
</commit_message>
<xml_diff>
--- a/W1 Template.docx
+++ b/W1 Template.docx
@@ -1322,6 +1322,32 @@
       </w:pPr>
     </w:p>
     <w:p/>
+    <w:p/>
+    <w:p/>
+    <w:p/>
+    <w:p/>
+    <w:p/>
+    <w:p/>
+    <w:p/>
+    <w:p/>
+    <w:p/>
+    <w:p/>
+    <w:p/>
+    <w:p/>
+    <w:p/>
+    <w:p/>
+    <w:p/>
+    <w:p/>
+    <w:p/>
+    <w:p/>
+    <w:p/>
+    <w:p/>
+    <w:p/>
+    <w:p/>
+    <w:p/>
+    <w:p/>
+    <w:p/>
+    <w:p/>
     <w:p>
       <w:pPr>
         <w:pStyle w:val="Heading2"/>
@@ -1343,32 +1369,26 @@
     </w:p>
     <w:p>
       <w:pPr>
-        <w:spacing w:line="240" w:lineRule="auto"/>
+        <w:pStyle w:val="Heading3"/>
         <w:rPr>
-          <w:rFonts w:ascii="Microsoft JhengHei UI" w:eastAsia="Microsoft JhengHei UI" w:hAnsi="Microsoft JhengHei UI"/>
           <w:b/>
           <w:bCs/>
-          <w:sz w:val="28"/>
-          <w:szCs w:val="22"/>
+          <w:color w:val="000000" w:themeColor="text1"/>
         </w:rPr>
       </w:pPr>
       <w:r>
         <w:rPr>
-          <w:rFonts w:ascii="Microsoft JhengHei UI" w:eastAsia="Microsoft JhengHei UI" w:hAnsi="Microsoft JhengHei UI"/>
           <w:b/>
           <w:bCs/>
-          <w:sz w:val="28"/>
-          <w:szCs w:val="22"/>
+          <w:color w:val="000000" w:themeColor="text1"/>
         </w:rPr>
         <w:t>Part One</w:t>
       </w:r>
       <w:r>
         <w:rPr>
-          <w:rFonts w:ascii="Microsoft JhengHei UI" w:eastAsia="Microsoft JhengHei UI" w:hAnsi="Microsoft JhengHei UI"/>
           <w:b/>
           <w:bCs/>
-          <w:sz w:val="28"/>
-          <w:szCs w:val="22"/>
+          <w:color w:val="000000" w:themeColor="text1"/>
         </w:rPr>
         <w:t>:</w:t>
       </w:r>
@@ -1918,23 +1938,18 @@
     </w:p>
     <w:p>
       <w:pPr>
-        <w:pStyle w:val="ListParagraph"/>
-        <w:spacing w:line="240" w:lineRule="auto"/>
+        <w:pStyle w:val="Heading3"/>
         <w:rPr>
-          <w:rFonts w:ascii="Microsoft JhengHei UI" w:eastAsia="Microsoft JhengHei UI" w:hAnsi="Microsoft JhengHei UI"/>
           <w:b/>
           <w:bCs/>
-          <w:sz w:val="28"/>
-          <w:szCs w:val="22"/>
+          <w:color w:val="000000" w:themeColor="text1"/>
         </w:rPr>
       </w:pPr>
       <w:r>
         <w:rPr>
-          <w:rFonts w:ascii="Microsoft JhengHei UI" w:eastAsia="Microsoft JhengHei UI" w:hAnsi="Microsoft JhengHei UI"/>
           <w:b/>
           <w:bCs/>
-          <w:sz w:val="28"/>
-          <w:szCs w:val="22"/>
+          <w:color w:val="000000" w:themeColor="text1"/>
         </w:rPr>
         <w:lastRenderedPageBreak/>
         <w:t>Part Two:</w:t>
@@ -2396,23 +2411,18 @@
     </w:p>
     <w:p>
       <w:pPr>
-        <w:pStyle w:val="ListParagraph"/>
-        <w:spacing w:line="240" w:lineRule="auto"/>
+        <w:pStyle w:val="Heading3"/>
         <w:rPr>
-          <w:rFonts w:ascii="Microsoft JhengHei UI" w:eastAsia="Microsoft JhengHei UI" w:hAnsi="Microsoft JhengHei UI"/>
           <w:b/>
           <w:bCs/>
-          <w:sz w:val="28"/>
-          <w:szCs w:val="22"/>
+          <w:color w:val="000000" w:themeColor="text1"/>
         </w:rPr>
       </w:pPr>
       <w:r>
         <w:rPr>
-          <w:rFonts w:ascii="Microsoft JhengHei UI" w:eastAsia="Microsoft JhengHei UI" w:hAnsi="Microsoft JhengHei UI"/>
           <w:b/>
           <w:bCs/>
-          <w:sz w:val="28"/>
-          <w:szCs w:val="22"/>
+          <w:color w:val="000000" w:themeColor="text1"/>
         </w:rPr>
         <w:lastRenderedPageBreak/>
         <w:t>Part Three:</w:t>
@@ -3159,6 +3169,133 @@
     </w:p>
     <w:p>
       <w:pPr>
+        <w:pStyle w:val="Heading2"/>
+        <w:rPr>
+          <w:color w:val="000000" w:themeColor="text1"/>
+          <w:u w:val="single"/>
+        </w:rPr>
+      </w:pPr>
+      <w:r>
+        <w:rPr>
+          <w:color w:val="000000" w:themeColor="text1"/>
+          <w:u w:val="single"/>
+        </w:rPr>
+        <w:t>Task 2</w:t>
+      </w:r>
+    </w:p>
+    <w:p>
+      <w:pPr>
+        <w:pStyle w:val="Heading3"/>
+        <w:rPr>
+          <w:b/>
+          <w:bCs/>
+          <w:color w:val="000000" w:themeColor="text1"/>
+        </w:rPr>
+      </w:pPr>
+      <w:r>
+        <w:rPr>
+          <w:b/>
+          <w:bCs/>
+          <w:color w:val="000000" w:themeColor="text1"/>
+        </w:rPr>
+        <w:t>Part One:</w:t>
+      </w:r>
+    </w:p>
+    <w:p>
+      <w:pPr>
+        <w:pStyle w:val="ListParagraph"/>
+        <w:numPr>
+          <w:ilvl w:val="0"/>
+          <w:numId w:val="1"/>
+        </w:numPr>
+        <w:spacing w:line="240" w:lineRule="auto"/>
+        <w:rPr>
+          <w:rFonts w:ascii="Microsoft JhengHei UI" w:eastAsia="Microsoft JhengHei UI" w:hAnsi="Microsoft JhengHei UI"/>
+          <w:b/>
+          <w:bCs/>
+          <w:sz w:val="28"/>
+          <w:szCs w:val="22"/>
+        </w:rPr>
+      </w:pPr>
+      <w:r>
+        <w:rPr>
+          <w:rFonts w:ascii="Microsoft JhengHei UI" w:eastAsia="Microsoft JhengHei UI" w:hAnsi="Microsoft JhengHei UI"/>
+          <w:sz w:val="28"/>
+          <w:szCs w:val="22"/>
+        </w:rPr>
+        <w:t>Created the class</w:t>
+      </w:r>
+      <w:r>
+        <w:rPr>
+          <w:rFonts w:ascii="Microsoft JhengHei UI" w:eastAsia="Microsoft JhengHei UI" w:hAnsi="Microsoft JhengHei UI"/>
+          <w:sz w:val="28"/>
+          <w:szCs w:val="22"/>
+        </w:rPr>
+        <w:t xml:space="preserve"> Word</w:t>
+      </w:r>
+      <w:r>
+        <w:rPr>
+          <w:rFonts w:ascii="Microsoft JhengHei UI" w:eastAsia="Microsoft JhengHei UI" w:hAnsi="Microsoft JhengHei UI"/>
+          <w:sz w:val="28"/>
+          <w:szCs w:val="22"/>
+        </w:rPr>
+        <w:t xml:space="preserve">.java under the package </w:t>
+      </w:r>
+      <w:proofErr w:type="spellStart"/>
+      <w:r>
+        <w:rPr>
+          <w:rFonts w:ascii="Microsoft JhengHei UI" w:eastAsia="Microsoft JhengHei UI" w:hAnsi="Microsoft JhengHei UI"/>
+          <w:sz w:val="28"/>
+          <w:szCs w:val="22"/>
+        </w:rPr>
+        <w:t>griffith</w:t>
+      </w:r>
+      <w:proofErr w:type="spellEnd"/>
+      <w:r>
+        <w:rPr>
+          <w:rFonts w:ascii="Microsoft JhengHei UI" w:eastAsia="Microsoft JhengHei UI" w:hAnsi="Microsoft JhengHei UI"/>
+          <w:sz w:val="28"/>
+          <w:szCs w:val="22"/>
+        </w:rPr>
+        <w:t xml:space="preserve"> </w:t>
+      </w:r>
+      <w:r>
+        <w:rPr>
+          <w:rFonts w:ascii="Microsoft JhengHei UI" w:eastAsia="Microsoft JhengHei UI" w:hAnsi="Microsoft JhengHei UI"/>
+          <w:sz w:val="28"/>
+          <w:szCs w:val="22"/>
+        </w:rPr>
+        <w:t>and Word</w:t>
+      </w:r>
+      <w:r>
+        <w:rPr>
+          <w:rFonts w:ascii="Microsoft JhengHei UI" w:eastAsia="Microsoft JhengHei UI" w:hAnsi="Microsoft JhengHei UI"/>
+          <w:sz w:val="28"/>
+          <w:szCs w:val="22"/>
+        </w:rPr>
+        <w:t xml:space="preserve">Test.java under the package </w:t>
+      </w:r>
+      <w:proofErr w:type="spellStart"/>
+      <w:r>
+        <w:rPr>
+          <w:rFonts w:ascii="Microsoft JhengHei UI" w:eastAsia="Microsoft JhengHei UI" w:hAnsi="Microsoft JhengHei UI"/>
+          <w:sz w:val="28"/>
+          <w:szCs w:val="22"/>
+        </w:rPr>
+        <w:t>griffithTest</w:t>
+      </w:r>
+      <w:proofErr w:type="spellEnd"/>
+      <w:r>
+        <w:rPr>
+          <w:rFonts w:ascii="Microsoft JhengHei UI" w:eastAsia="Microsoft JhengHei UI" w:hAnsi="Microsoft JhengHei UI"/>
+          <w:sz w:val="28"/>
+          <w:szCs w:val="22"/>
+        </w:rPr>
+        <w:t>.</w:t>
+      </w:r>
+    </w:p>
+    <w:p>
+      <w:pPr>
         <w:pStyle w:val="ListParagraph"/>
         <w:spacing w:line="240" w:lineRule="auto"/>
         <w:rPr>
@@ -3169,8 +3306,50 @@
           <w:szCs w:val="22"/>
         </w:rPr>
       </w:pPr>
-      <w:bookmarkStart w:id="2" w:name="_GoBack"/>
-      <w:bookmarkEnd w:id="2"/>
+      <w:r>
+        <w:rPr>
+          <w:rFonts w:ascii="Microsoft JhengHei UI" w:eastAsia="Microsoft JhengHei UI" w:hAnsi="Microsoft JhengHei UI"/>
+          <w:b/>
+          <w:bCs/>
+          <w:sz w:val="28"/>
+          <w:szCs w:val="22"/>
+        </w:rPr>
+        <w:drawing>
+          <wp:inline distT="0" distB="0" distL="0" distR="0" wp14:anchorId="6964368E" wp14:editId="684A8DC2">
+            <wp:extent cx="6096000" cy="2409825"/>
+            <wp:effectExtent l="0" t="0" r="0" b="9525"/>
+            <wp:docPr id="21" name="Picture 21"/>
+            <wp:cNvGraphicFramePr>
+              <a:graphicFrameLocks xmlns:a="http://schemas.openxmlformats.org/drawingml/2006/main" noChangeAspect="1"/>
+            </wp:cNvGraphicFramePr>
+            <a:graphic xmlns:a="http://schemas.openxmlformats.org/drawingml/2006/main">
+              <a:graphicData uri="http://schemas.openxmlformats.org/drawingml/2006/picture">
+                <pic:pic xmlns:pic="http://schemas.openxmlformats.org/drawingml/2006/picture">
+                  <pic:nvPicPr>
+                    <pic:cNvPr id="1" name=""/>
+                    <pic:cNvPicPr/>
+                  </pic:nvPicPr>
+                  <pic:blipFill>
+                    <a:blip r:embed="rId27"/>
+                    <a:stretch>
+                      <a:fillRect/>
+                    </a:stretch>
+                  </pic:blipFill>
+                  <pic:spPr>
+                    <a:xfrm>
+                      <a:off x="0" y="0"/>
+                      <a:ext cx="6096853" cy="2410162"/>
+                    </a:xfrm>
+                    <a:prstGeom prst="rect">
+                      <a:avLst/>
+                    </a:prstGeom>
+                  </pic:spPr>
+                </pic:pic>
+              </a:graphicData>
+            </a:graphic>
+          </wp:inline>
+        </w:drawing>
+      </w:r>
     </w:p>
     <w:p>
       <w:pPr>
@@ -3185,9 +3364,247 @@
         </w:rPr>
       </w:pPr>
     </w:p>
+    <w:p>
+      <w:pPr>
+        <w:pStyle w:val="ListParagraph"/>
+        <w:spacing w:line="240" w:lineRule="auto"/>
+        <w:rPr>
+          <w:rFonts w:ascii="Microsoft JhengHei UI" w:eastAsia="Microsoft JhengHei UI" w:hAnsi="Microsoft JhengHei UI"/>
+          <w:b/>
+          <w:bCs/>
+          <w:sz w:val="28"/>
+          <w:szCs w:val="22"/>
+        </w:rPr>
+      </w:pPr>
+    </w:p>
+    <w:p>
+      <w:pPr>
+        <w:pStyle w:val="ListParagraph"/>
+        <w:spacing w:line="240" w:lineRule="auto"/>
+        <w:rPr>
+          <w:rFonts w:ascii="Microsoft JhengHei UI" w:eastAsia="Microsoft JhengHei UI" w:hAnsi="Microsoft JhengHei UI"/>
+          <w:b/>
+          <w:bCs/>
+          <w:sz w:val="28"/>
+          <w:szCs w:val="22"/>
+        </w:rPr>
+      </w:pPr>
+    </w:p>
+    <w:p>
+      <w:pPr>
+        <w:pStyle w:val="ListParagraph"/>
+        <w:numPr>
+          <w:ilvl w:val="0"/>
+          <w:numId w:val="1"/>
+        </w:numPr>
+        <w:spacing w:line="240" w:lineRule="auto"/>
+        <w:rPr>
+          <w:rFonts w:ascii="Microsoft JhengHei UI" w:eastAsia="Microsoft JhengHei UI" w:hAnsi="Microsoft JhengHei UI"/>
+          <w:b/>
+          <w:bCs/>
+          <w:sz w:val="28"/>
+          <w:szCs w:val="22"/>
+        </w:rPr>
+      </w:pPr>
+      <w:r>
+        <w:rPr>
+          <w:rFonts w:ascii="Microsoft JhengHei UI" w:eastAsia="Microsoft JhengHei UI" w:hAnsi="Microsoft JhengHei UI"/>
+          <w:sz w:val="28"/>
+          <w:szCs w:val="22"/>
+        </w:rPr>
+        <w:lastRenderedPageBreak/>
+        <w:t>Updated the Word.java file with the stub methods.</w:t>
+      </w:r>
+    </w:p>
+    <w:p>
+      <w:pPr>
+        <w:pStyle w:val="ListParagraph"/>
+        <w:spacing w:line="240" w:lineRule="auto"/>
+        <w:rPr>
+          <w:rFonts w:ascii="Microsoft JhengHei UI" w:eastAsia="Microsoft JhengHei UI" w:hAnsi="Microsoft JhengHei UI"/>
+          <w:b/>
+          <w:bCs/>
+          <w:sz w:val="28"/>
+          <w:szCs w:val="22"/>
+        </w:rPr>
+      </w:pPr>
+      <w:r>
+        <w:rPr>
+          <w:rFonts w:ascii="Microsoft JhengHei UI" w:eastAsia="Microsoft JhengHei UI" w:hAnsi="Microsoft JhengHei UI"/>
+          <w:b/>
+          <w:bCs/>
+          <w:sz w:val="28"/>
+          <w:szCs w:val="22"/>
+        </w:rPr>
+        <w:drawing>
+          <wp:inline distT="0" distB="0" distL="0" distR="0" wp14:anchorId="38B19E85" wp14:editId="42B0A666">
+            <wp:extent cx="5733448" cy="3619500"/>
+            <wp:effectExtent l="0" t="0" r="635" b="0"/>
+            <wp:docPr id="24" name="Picture 24"/>
+            <wp:cNvGraphicFramePr>
+              <a:graphicFrameLocks xmlns:a="http://schemas.openxmlformats.org/drawingml/2006/main" noChangeAspect="1"/>
+            </wp:cNvGraphicFramePr>
+            <a:graphic xmlns:a="http://schemas.openxmlformats.org/drawingml/2006/main">
+              <a:graphicData uri="http://schemas.openxmlformats.org/drawingml/2006/picture">
+                <pic:pic xmlns:pic="http://schemas.openxmlformats.org/drawingml/2006/picture">
+                  <pic:nvPicPr>
+                    <pic:cNvPr id="1" name=""/>
+                    <pic:cNvPicPr/>
+                  </pic:nvPicPr>
+                  <pic:blipFill>
+                    <a:blip r:embed="rId28"/>
+                    <a:stretch>
+                      <a:fillRect/>
+                    </a:stretch>
+                  </pic:blipFill>
+                  <pic:spPr>
+                    <a:xfrm>
+                      <a:off x="0" y="0"/>
+                      <a:ext cx="5752524" cy="3631543"/>
+                    </a:xfrm>
+                    <a:prstGeom prst="rect">
+                      <a:avLst/>
+                    </a:prstGeom>
+                  </pic:spPr>
+                </pic:pic>
+              </a:graphicData>
+            </a:graphic>
+          </wp:inline>
+        </w:drawing>
+      </w:r>
+    </w:p>
+    <w:p>
+      <w:pPr>
+        <w:pStyle w:val="ListParagraph"/>
+        <w:spacing w:line="240" w:lineRule="auto"/>
+        <w:rPr>
+          <w:rFonts w:ascii="Microsoft JhengHei UI" w:eastAsia="Microsoft JhengHei UI" w:hAnsi="Microsoft JhengHei UI"/>
+          <w:b/>
+          <w:bCs/>
+          <w:sz w:val="28"/>
+          <w:szCs w:val="22"/>
+        </w:rPr>
+      </w:pPr>
+    </w:p>
+    <w:p>
+      <w:pPr>
+        <w:pStyle w:val="ListParagraph"/>
+        <w:numPr>
+          <w:ilvl w:val="0"/>
+          <w:numId w:val="1"/>
+        </w:numPr>
+        <w:spacing w:line="240" w:lineRule="auto"/>
+        <w:rPr>
+          <w:rFonts w:ascii="Microsoft JhengHei UI" w:eastAsia="Microsoft JhengHei UI" w:hAnsi="Microsoft JhengHei UI"/>
+          <w:b/>
+          <w:bCs/>
+          <w:sz w:val="28"/>
+          <w:szCs w:val="22"/>
+        </w:rPr>
+      </w:pPr>
+      <w:r>
+        <w:rPr>
+          <w:rFonts w:ascii="Microsoft JhengHei UI" w:eastAsia="Microsoft JhengHei UI" w:hAnsi="Microsoft JhengHei UI"/>
+          <w:sz w:val="28"/>
+          <w:szCs w:val="22"/>
+        </w:rPr>
+        <w:t>Updated the WordTest.java file with the stub methods.</w:t>
+      </w:r>
+    </w:p>
+    <w:p>
+      <w:pPr>
+        <w:pStyle w:val="ListParagraph"/>
+        <w:spacing w:line="240" w:lineRule="auto"/>
+        <w:rPr>
+          <w:rFonts w:ascii="Microsoft JhengHei UI" w:eastAsia="Microsoft JhengHei UI" w:hAnsi="Microsoft JhengHei UI"/>
+          <w:b/>
+          <w:bCs/>
+          <w:sz w:val="28"/>
+          <w:szCs w:val="22"/>
+        </w:rPr>
+      </w:pPr>
+      <w:r>
+        <w:rPr>
+          <w:rFonts w:ascii="Microsoft JhengHei UI" w:eastAsia="Microsoft JhengHei UI" w:hAnsi="Microsoft JhengHei UI"/>
+          <w:b/>
+          <w:bCs/>
+          <w:sz w:val="28"/>
+          <w:szCs w:val="22"/>
+        </w:rPr>
+        <w:drawing>
+          <wp:inline distT="0" distB="0" distL="0" distR="0" wp14:anchorId="7A0EE447" wp14:editId="2862F472">
+            <wp:extent cx="5733415" cy="4838700"/>
+            <wp:effectExtent l="0" t="0" r="635" b="0"/>
+            <wp:docPr id="23" name="Picture 23"/>
+            <wp:cNvGraphicFramePr>
+              <a:graphicFrameLocks xmlns:a="http://schemas.openxmlformats.org/drawingml/2006/main" noChangeAspect="1"/>
+            </wp:cNvGraphicFramePr>
+            <a:graphic xmlns:a="http://schemas.openxmlformats.org/drawingml/2006/main">
+              <a:graphicData uri="http://schemas.openxmlformats.org/drawingml/2006/picture">
+                <pic:pic xmlns:pic="http://schemas.openxmlformats.org/drawingml/2006/picture">
+                  <pic:nvPicPr>
+                    <pic:cNvPr id="1" name=""/>
+                    <pic:cNvPicPr/>
+                  </pic:nvPicPr>
+                  <pic:blipFill>
+                    <a:blip r:embed="rId29"/>
+                    <a:stretch>
+                      <a:fillRect/>
+                    </a:stretch>
+                  </pic:blipFill>
+                  <pic:spPr>
+                    <a:xfrm>
+                      <a:off x="0" y="0"/>
+                      <a:ext cx="5734225" cy="4839384"/>
+                    </a:xfrm>
+                    <a:prstGeom prst="rect">
+                      <a:avLst/>
+                    </a:prstGeom>
+                  </pic:spPr>
+                </pic:pic>
+              </a:graphicData>
+            </a:graphic>
+          </wp:inline>
+        </w:drawing>
+      </w:r>
+    </w:p>
+    <w:p>
+      <w:pPr>
+        <w:pStyle w:val="Heading2"/>
+        <w:rPr>
+          <w:color w:val="000000" w:themeColor="text1"/>
+        </w:rPr>
+      </w:pPr>
+      <w:r>
+        <w:rPr>
+          <w:color w:val="000000" w:themeColor="text1"/>
+        </w:rPr>
+        <w:lastRenderedPageBreak/>
+        <w:t>Part Two:</w:t>
+      </w:r>
+    </w:p>
+    <w:p>
+      <w:pPr>
+        <w:rPr>
+          <w:rFonts w:ascii="Microsoft JhengHei UI" w:eastAsia="Microsoft JhengHei UI" w:hAnsi="Microsoft JhengHei UI"/>
+          <w:sz w:val="28"/>
+          <w:szCs w:val="22"/>
+        </w:rPr>
+      </w:pPr>
+      <w:bookmarkStart w:id="2" w:name="_GoBack"/>
+      <w:bookmarkEnd w:id="2"/>
+    </w:p>
+    <w:p>
+      <w:pPr>
+        <w:pStyle w:val="Heading2"/>
+        <w:rPr>
+          <w:color w:val="000000" w:themeColor="text1"/>
+        </w:rPr>
+      </w:pPr>
+    </w:p>
     <w:sectPr>
-      <w:headerReference w:type="default" r:id="rId27"/>
-      <w:footerReference w:type="default" r:id="rId28"/>
+      <w:headerReference w:type="default" r:id="rId30"/>
+      <w:footerReference w:type="default" r:id="rId31"/>
       <w:pgSz w:w="11910" w:h="16840" w:orient="landscape"/>
       <w:pgMar w:top="851" w:right="720" w:bottom="720" w:left="720" w:header="227" w:footer="0" w:gutter="0"/>
       <w:cols w:space="720"/>
@@ -16035,7 +16452,7 @@
 </file>
 
 <file path=customXml/itemProps1.xml><?xml version="1.0" encoding="utf-8"?>
-<ds:datastoreItem xmlns:ds="http://schemas.openxmlformats.org/officeDocument/2006/customXml" ds:itemID="{2EFDC97B-B8CE-4D1C-962C-9108E5D2EEC3}">
+<ds:datastoreItem xmlns:ds="http://schemas.openxmlformats.org/officeDocument/2006/customXml" ds:itemID="{E74CCAA2-DD4E-466C-892B-68DE9836CD5A}">
   <ds:schemaRefs>
     <ds:schemaRef ds:uri="http://schemas.openxmlformats.org/officeDocument/2006/bibliography"/>
   </ds:schemaRefs>

</xml_diff>

<commit_message>
Added the code in the WordTest.java class and unit tested them. Everything is a fail as expected. Word doc was updated with the screenshots of the same.
</commit_message>
<xml_diff>
--- a/W1 Template.docx
+++ b/W1 Template.docx
@@ -3585,26 +3585,468 @@
     </w:p>
     <w:p>
       <w:pPr>
+        <w:pStyle w:val="ListParagraph"/>
+        <w:numPr>
+          <w:ilvl w:val="0"/>
+          <w:numId w:val="1"/>
+        </w:numPr>
+        <w:spacing w:line="240" w:lineRule="auto"/>
+        <w:rPr>
+          <w:rFonts w:ascii="Microsoft JhengHei UI" w:eastAsia="Microsoft JhengHei UI" w:hAnsi="Microsoft JhengHei UI"/>
+          <w:b/>
+          <w:bCs/>
+          <w:sz w:val="28"/>
+          <w:szCs w:val="22"/>
+        </w:rPr>
+      </w:pPr>
+      <w:r>
         <w:rPr>
           <w:rFonts w:ascii="Microsoft JhengHei UI" w:eastAsia="Microsoft JhengHei UI" w:hAnsi="Microsoft JhengHei UI"/>
           <w:sz w:val="28"/>
           <w:szCs w:val="22"/>
         </w:rPr>
-      </w:pPr>
-      <w:bookmarkStart w:id="2" w:name="_GoBack"/>
-      <w:bookmarkEnd w:id="2"/>
+        <w:t>Writing test cases for each of the unit test methods that call the appropriate methods in java file.</w:t>
+      </w:r>
     </w:p>
     <w:p>
       <w:pPr>
-        <w:pStyle w:val="Heading2"/>
-        <w:rPr>
-          <w:color w:val="000000" w:themeColor="text1"/>
+        <w:pStyle w:val="ListParagraph"/>
+        <w:spacing w:line="240" w:lineRule="auto"/>
+        <w:rPr>
+          <w:rFonts w:ascii="Microsoft JhengHei UI" w:eastAsia="Microsoft JhengHei UI" w:hAnsi="Microsoft JhengHei UI"/>
+          <w:b/>
+          <w:bCs/>
+          <w:sz w:val="28"/>
+          <w:szCs w:val="22"/>
+        </w:rPr>
+      </w:pPr>
+      <w:r>
+        <w:rPr>
+          <w:rFonts w:ascii="Microsoft JhengHei UI" w:eastAsia="Microsoft JhengHei UI" w:hAnsi="Microsoft JhengHei UI"/>
+          <w:b/>
+          <w:bCs/>
+          <w:sz w:val="28"/>
+          <w:szCs w:val="22"/>
+        </w:rPr>
+        <w:drawing>
+          <wp:inline distT="0" distB="0" distL="0" distR="0" wp14:anchorId="55B19707" wp14:editId="73C32BA5">
+            <wp:extent cx="6410325" cy="4667250"/>
+            <wp:effectExtent l="0" t="0" r="9525" b="0"/>
+            <wp:docPr id="28" name="Picture 28"/>
+            <wp:cNvGraphicFramePr>
+              <a:graphicFrameLocks xmlns:a="http://schemas.openxmlformats.org/drawingml/2006/main" noChangeAspect="1"/>
+            </wp:cNvGraphicFramePr>
+            <a:graphic xmlns:a="http://schemas.openxmlformats.org/drawingml/2006/main">
+              <a:graphicData uri="http://schemas.openxmlformats.org/drawingml/2006/picture">
+                <pic:pic xmlns:pic="http://schemas.openxmlformats.org/drawingml/2006/picture">
+                  <pic:nvPicPr>
+                    <pic:cNvPr id="1" name=""/>
+                    <pic:cNvPicPr/>
+                  </pic:nvPicPr>
+                  <pic:blipFill>
+                    <a:blip r:embed="rId30"/>
+                    <a:stretch>
+                      <a:fillRect/>
+                    </a:stretch>
+                  </pic:blipFill>
+                  <pic:spPr>
+                    <a:xfrm>
+                      <a:off x="0" y="0"/>
+                      <a:ext cx="6411225" cy="4667905"/>
+                    </a:xfrm>
+                    <a:prstGeom prst="rect">
+                      <a:avLst/>
+                    </a:prstGeom>
+                  </pic:spPr>
+                </pic:pic>
+              </a:graphicData>
+            </a:graphic>
+          </wp:inline>
+        </w:drawing>
+      </w:r>
+    </w:p>
+    <w:p>
+      <w:pPr>
+        <w:pStyle w:val="ListParagraph"/>
+        <w:numPr>
+          <w:ilvl w:val="0"/>
+          <w:numId w:val="1"/>
+        </w:numPr>
+        <w:rPr>
+          <w:rFonts w:ascii="Microsoft JhengHei UI" w:eastAsia="Microsoft JhengHei UI" w:hAnsi="Microsoft JhengHei UI"/>
+          <w:sz w:val="28"/>
+          <w:szCs w:val="22"/>
+        </w:rPr>
+      </w:pPr>
+      <w:r>
+        <w:rPr>
+          <w:rFonts w:ascii="Microsoft JhengHei UI" w:eastAsia="Microsoft JhengHei UI" w:hAnsi="Microsoft JhengHei UI"/>
+          <w:sz w:val="28"/>
+          <w:szCs w:val="22"/>
+        </w:rPr>
+        <w:t>Failing tests:</w:t>
+      </w:r>
+    </w:p>
+    <w:p>
+      <w:pPr>
+        <w:pStyle w:val="ListParagraph"/>
+        <w:rPr>
+          <w:rFonts w:ascii="Microsoft JhengHei UI" w:eastAsia="Microsoft JhengHei UI" w:hAnsi="Microsoft JhengHei UI"/>
+          <w:sz w:val="28"/>
+          <w:szCs w:val="22"/>
+        </w:rPr>
+      </w:pPr>
+      <w:r>
+        <w:rPr>
+          <w:noProof/>
+          <w:lang w:bidi="hi-IN"/>
+        </w:rPr>
+        <w:drawing>
+          <wp:inline distT="0" distB="0" distL="0" distR="0" wp14:anchorId="0199DF6B" wp14:editId="2A63C2BD">
+            <wp:extent cx="6429375" cy="2057400"/>
+            <wp:effectExtent l="0" t="0" r="9525" b="0"/>
+            <wp:docPr id="25" name="Picture 25"/>
+            <wp:cNvGraphicFramePr>
+              <a:graphicFrameLocks xmlns:a="http://schemas.openxmlformats.org/drawingml/2006/main" noChangeAspect="1"/>
+            </wp:cNvGraphicFramePr>
+            <a:graphic xmlns:a="http://schemas.openxmlformats.org/drawingml/2006/main">
+              <a:graphicData uri="http://schemas.openxmlformats.org/drawingml/2006/picture">
+                <pic:pic xmlns:pic="http://schemas.openxmlformats.org/drawingml/2006/picture">
+                  <pic:nvPicPr>
+                    <pic:cNvPr id="1" name=""/>
+                    <pic:cNvPicPr/>
+                  </pic:nvPicPr>
+                  <pic:blipFill>
+                    <a:blip r:embed="rId31"/>
+                    <a:stretch>
+                      <a:fillRect/>
+                    </a:stretch>
+                  </pic:blipFill>
+                  <pic:spPr>
+                    <a:xfrm>
+                      <a:off x="0" y="0"/>
+                      <a:ext cx="6429375" cy="2057400"/>
+                    </a:xfrm>
+                    <a:prstGeom prst="rect">
+                      <a:avLst/>
+                    </a:prstGeom>
+                  </pic:spPr>
+                </pic:pic>
+              </a:graphicData>
+            </a:graphic>
+          </wp:inline>
+        </w:drawing>
+      </w:r>
+    </w:p>
+    <w:p>
+      <w:pPr>
+        <w:pStyle w:val="ListParagraph"/>
+        <w:rPr>
+          <w:rFonts w:ascii="Microsoft JhengHei UI" w:eastAsia="Microsoft JhengHei UI" w:hAnsi="Microsoft JhengHei UI"/>
+          <w:sz w:val="28"/>
+          <w:szCs w:val="22"/>
         </w:rPr>
       </w:pPr>
     </w:p>
+    <w:p>
+      <w:pPr>
+        <w:pStyle w:val="ListParagraph"/>
+        <w:rPr>
+          <w:rFonts w:ascii="Microsoft JhengHei UI" w:eastAsia="Microsoft JhengHei UI" w:hAnsi="Microsoft JhengHei UI"/>
+          <w:sz w:val="28"/>
+          <w:szCs w:val="22"/>
+          <w:lang w:val="en-IN"/>
+        </w:rPr>
+      </w:pPr>
+      <w:r>
+        <w:rPr>
+          <w:rFonts w:ascii="Microsoft JhengHei UI" w:eastAsia="Microsoft JhengHei UI" w:hAnsi="Microsoft JhengHei UI"/>
+          <w:sz w:val="28"/>
+          <w:szCs w:val="22"/>
+          <w:lang w:val="en-IN"/>
+        </w:rPr>
+        <w:lastRenderedPageBreak/>
+        <w:drawing>
+          <wp:inline distT="0" distB="0" distL="0" distR="0" wp14:anchorId="365BA868" wp14:editId="702DF8FD">
+            <wp:extent cx="6429375" cy="1571625"/>
+            <wp:effectExtent l="0" t="0" r="9525" b="9525"/>
+            <wp:docPr id="26" name="Picture 26"/>
+            <wp:cNvGraphicFramePr>
+              <a:graphicFrameLocks xmlns:a="http://schemas.openxmlformats.org/drawingml/2006/main" noChangeAspect="1"/>
+            </wp:cNvGraphicFramePr>
+            <a:graphic xmlns:a="http://schemas.openxmlformats.org/drawingml/2006/main">
+              <a:graphicData uri="http://schemas.openxmlformats.org/drawingml/2006/picture">
+                <pic:pic xmlns:pic="http://schemas.openxmlformats.org/drawingml/2006/picture">
+                  <pic:nvPicPr>
+                    <pic:cNvPr id="1" name=""/>
+                    <pic:cNvPicPr/>
+                  </pic:nvPicPr>
+                  <pic:blipFill>
+                    <a:blip r:embed="rId32"/>
+                    <a:stretch>
+                      <a:fillRect/>
+                    </a:stretch>
+                  </pic:blipFill>
+                  <pic:spPr>
+                    <a:xfrm>
+                      <a:off x="0" y="0"/>
+                      <a:ext cx="6429375" cy="1571625"/>
+                    </a:xfrm>
+                    <a:prstGeom prst="rect">
+                      <a:avLst/>
+                    </a:prstGeom>
+                  </pic:spPr>
+                </pic:pic>
+              </a:graphicData>
+            </a:graphic>
+          </wp:inline>
+        </w:drawing>
+      </w:r>
+    </w:p>
+    <w:p>
+      <w:pPr>
+        <w:pStyle w:val="ListParagraph"/>
+        <w:rPr>
+          <w:rFonts w:ascii="Microsoft JhengHei UI" w:eastAsia="Microsoft JhengHei UI" w:hAnsi="Microsoft JhengHei UI"/>
+          <w:sz w:val="28"/>
+          <w:szCs w:val="22"/>
+          <w:lang w:val="en-IN"/>
+        </w:rPr>
+      </w:pPr>
+    </w:p>
+    <w:p>
+      <w:pPr>
+        <w:pStyle w:val="ListParagraph"/>
+        <w:rPr>
+          <w:rFonts w:ascii="Microsoft JhengHei UI" w:eastAsia="Microsoft JhengHei UI" w:hAnsi="Microsoft JhengHei UI"/>
+          <w:sz w:val="28"/>
+          <w:szCs w:val="22"/>
+          <w:lang w:val="en-IN"/>
+        </w:rPr>
+      </w:pPr>
+      <w:r>
+        <w:rPr>
+          <w:rFonts w:ascii="Microsoft JhengHei UI" w:eastAsia="Microsoft JhengHei UI" w:hAnsi="Microsoft JhengHei UI"/>
+          <w:sz w:val="28"/>
+          <w:szCs w:val="22"/>
+          <w:lang w:val="en-IN"/>
+        </w:rPr>
+        <w:drawing>
+          <wp:inline distT="0" distB="0" distL="0" distR="0" wp14:anchorId="73F7490C" wp14:editId="2BC709A7">
+            <wp:extent cx="6419850" cy="1705610"/>
+            <wp:effectExtent l="0" t="0" r="0" b="8890"/>
+            <wp:docPr id="27" name="Picture 27"/>
+            <wp:cNvGraphicFramePr>
+              <a:graphicFrameLocks xmlns:a="http://schemas.openxmlformats.org/drawingml/2006/main" noChangeAspect="1"/>
+            </wp:cNvGraphicFramePr>
+            <a:graphic xmlns:a="http://schemas.openxmlformats.org/drawingml/2006/main">
+              <a:graphicData uri="http://schemas.openxmlformats.org/drawingml/2006/picture">
+                <pic:pic xmlns:pic="http://schemas.openxmlformats.org/drawingml/2006/picture">
+                  <pic:nvPicPr>
+                    <pic:cNvPr id="1" name=""/>
+                    <pic:cNvPicPr/>
+                  </pic:nvPicPr>
+                  <pic:blipFill>
+                    <a:blip r:embed="rId33"/>
+                    <a:stretch>
+                      <a:fillRect/>
+                    </a:stretch>
+                  </pic:blipFill>
+                  <pic:spPr>
+                    <a:xfrm>
+                      <a:off x="0" y="0"/>
+                      <a:ext cx="6419850" cy="1705610"/>
+                    </a:xfrm>
+                    <a:prstGeom prst="rect">
+                      <a:avLst/>
+                    </a:prstGeom>
+                  </pic:spPr>
+                </pic:pic>
+              </a:graphicData>
+            </a:graphic>
+          </wp:inline>
+        </w:drawing>
+      </w:r>
+    </w:p>
+    <w:p>
+      <w:pPr>
+        <w:pStyle w:val="Heading3"/>
+        <w:rPr>
+          <w:b/>
+          <w:bCs/>
+          <w:color w:val="000000" w:themeColor="text1"/>
+        </w:rPr>
+      </w:pPr>
+      <w:r>
+        <w:rPr>
+          <w:b/>
+          <w:bCs/>
+          <w:color w:val="000000" w:themeColor="text1"/>
+        </w:rPr>
+        <w:t>Part Three:</w:t>
+      </w:r>
+    </w:p>
+    <w:p>
+      <w:pPr>
+        <w:pStyle w:val="ListParagraph"/>
+        <w:numPr>
+          <w:ilvl w:val="0"/>
+          <w:numId w:val="1"/>
+        </w:numPr>
+      </w:pPr>
+      <w:r>
+        <w:rPr>
+          <w:rFonts w:ascii="Microsoft JhengHei UI" w:eastAsia="Microsoft JhengHei UI" w:hAnsi="Microsoft JhengHei UI"/>
+          <w:sz w:val="28"/>
+          <w:szCs w:val="22"/>
+        </w:rPr>
+        <w:t xml:space="preserve">Implementing and </w:t>
+      </w:r>
+      <w:proofErr w:type="gramStart"/>
+      <w:r>
+        <w:rPr>
+          <w:rFonts w:ascii="Microsoft JhengHei UI" w:eastAsia="Microsoft JhengHei UI" w:hAnsi="Microsoft JhengHei UI"/>
+          <w:sz w:val="28"/>
+          <w:szCs w:val="22"/>
+        </w:rPr>
+        <w:t xml:space="preserve">testing </w:t>
+      </w:r>
+      <w:r>
+        <w:rPr>
+          <w:rFonts w:ascii="Microsoft JhengHei UI" w:eastAsia="Microsoft JhengHei UI" w:hAnsi="Microsoft JhengHei UI"/>
+          <w:sz w:val="28"/>
+          <w:szCs w:val="22"/>
+        </w:rPr>
+        <w:t xml:space="preserve"> </w:t>
+      </w:r>
+      <w:proofErr w:type="spellStart"/>
+      <w:r>
+        <w:rPr>
+          <w:rFonts w:ascii="Microsoft JhengHei UI" w:eastAsia="Microsoft JhengHei UI" w:hAnsi="Microsoft JhengHei UI"/>
+          <w:sz w:val="28"/>
+          <w:szCs w:val="22"/>
+        </w:rPr>
+        <w:t>testContains</w:t>
+      </w:r>
+      <w:proofErr w:type="spellEnd"/>
+      <w:proofErr w:type="gramEnd"/>
+      <w:r>
+        <w:rPr>
+          <w:rFonts w:ascii="Microsoft JhengHei UI" w:eastAsia="Microsoft JhengHei UI" w:hAnsi="Microsoft JhengHei UI"/>
+          <w:sz w:val="28"/>
+          <w:szCs w:val="22"/>
+        </w:rPr>
+        <w:t xml:space="preserve"> </w:t>
+      </w:r>
+      <w:r>
+        <w:rPr>
+          <w:rFonts w:ascii="Microsoft JhengHei UI" w:eastAsia="Microsoft JhengHei UI" w:hAnsi="Microsoft JhengHei UI"/>
+          <w:sz w:val="28"/>
+          <w:szCs w:val="22"/>
+        </w:rPr>
+        <w:t>method and testing it</w:t>
+      </w:r>
+      <w:r>
+        <w:rPr>
+          <w:rFonts w:ascii="Microsoft JhengHei UI" w:eastAsia="Microsoft JhengHei UI" w:hAnsi="Microsoft JhengHei UI"/>
+          <w:sz w:val="28"/>
+          <w:szCs w:val="22"/>
+        </w:rPr>
+        <w:t>.</w:t>
+      </w:r>
+    </w:p>
+    <w:p>
+      <w:pPr>
+        <w:pStyle w:val="ListParagraph"/>
+        <w:numPr>
+          <w:ilvl w:val="0"/>
+          <w:numId w:val="1"/>
+        </w:numPr>
+      </w:pPr>
+      <w:r>
+        <w:rPr>
+          <w:rFonts w:ascii="Microsoft JhengHei UI" w:eastAsia="Microsoft JhengHei UI" w:hAnsi="Microsoft JhengHei UI" w:hint="eastAsia"/>
+          <w:sz w:val="28"/>
+          <w:szCs w:val="22"/>
+        </w:rPr>
+        <w:t xml:space="preserve">Implementing and testing </w:t>
+      </w:r>
+      <w:proofErr w:type="spellStart"/>
+      <w:r>
+        <w:rPr>
+          <w:rFonts w:ascii="Microsoft JhengHei UI" w:eastAsia="Microsoft JhengHei UI" w:hAnsi="Microsoft JhengHei UI"/>
+          <w:sz w:val="28"/>
+          <w:szCs w:val="22"/>
+        </w:rPr>
+        <w:t>testLength</w:t>
+      </w:r>
+      <w:proofErr w:type="spellEnd"/>
+      <w:r>
+        <w:rPr>
+          <w:rFonts w:ascii="Microsoft JhengHei UI" w:eastAsia="Microsoft JhengHei UI" w:hAnsi="Microsoft JhengHei UI"/>
+          <w:sz w:val="28"/>
+          <w:szCs w:val="22"/>
+        </w:rPr>
+        <w:t xml:space="preserve"> </w:t>
+      </w:r>
+      <w:r>
+        <w:rPr>
+          <w:rFonts w:ascii="Microsoft JhengHei UI" w:eastAsia="Microsoft JhengHei UI" w:hAnsi="Microsoft JhengHei UI" w:hint="eastAsia"/>
+          <w:sz w:val="28"/>
+          <w:szCs w:val="22"/>
+        </w:rPr>
+        <w:t>method and testing it</w:t>
+      </w:r>
+    </w:p>
+    <w:p>
+      <w:pPr>
+        <w:pStyle w:val="ListParagraph"/>
+        <w:numPr>
+          <w:ilvl w:val="0"/>
+          <w:numId w:val="1"/>
+        </w:numPr>
+      </w:pPr>
+      <w:r>
+        <w:rPr>
+          <w:rFonts w:ascii="Microsoft JhengHei UI" w:eastAsia="Microsoft JhengHei UI" w:hAnsi="Microsoft JhengHei UI" w:hint="eastAsia"/>
+          <w:sz w:val="28"/>
+          <w:szCs w:val="22"/>
+        </w:rPr>
+        <w:t xml:space="preserve">Implementing and testing </w:t>
+      </w:r>
+      <w:r>
+        <w:rPr>
+          <w:rFonts w:ascii="Microsoft JhengHei UI" w:eastAsia="Microsoft JhengHei UI" w:hAnsi="Microsoft JhengHei UI"/>
+          <w:sz w:val="28"/>
+          <w:szCs w:val="22"/>
+        </w:rPr>
+        <w:t>testNotNull</w:t>
+      </w:r>
+      <w:bookmarkStart w:id="2" w:name="_GoBack"/>
+      <w:bookmarkEnd w:id="2"/>
+      <w:r>
+        <w:rPr>
+          <w:rFonts w:ascii="Microsoft JhengHei UI" w:eastAsia="Microsoft JhengHei UI" w:hAnsi="Microsoft JhengHei UI"/>
+          <w:sz w:val="28"/>
+          <w:szCs w:val="22"/>
+        </w:rPr>
+        <w:t xml:space="preserve"> </w:t>
+      </w:r>
+      <w:r>
+        <w:rPr>
+          <w:rFonts w:ascii="Microsoft JhengHei UI" w:eastAsia="Microsoft JhengHei UI" w:hAnsi="Microsoft JhengHei UI" w:hint="eastAsia"/>
+          <w:sz w:val="28"/>
+          <w:szCs w:val="22"/>
+        </w:rPr>
+        <w:t>method and testing it</w:t>
+      </w:r>
+      <w:r>
+        <w:br/>
+      </w:r>
+    </w:p>
     <w:sectPr>
-      <w:headerReference w:type="default" r:id="rId30"/>
-      <w:footerReference w:type="default" r:id="rId31"/>
+      <w:headerReference w:type="default" r:id="rId34"/>
+      <w:footerReference w:type="default" r:id="rId35"/>
       <w:pgSz w:w="11910" w:h="16840" w:orient="landscape"/>
       <w:pgMar w:top="851" w:right="720" w:bottom="720" w:left="720" w:header="227" w:footer="0" w:gutter="0"/>
       <w:cols w:space="720"/>
@@ -16452,7 +16894,7 @@
 </file>
 
 <file path=customXml/itemProps1.xml><?xml version="1.0" encoding="utf-8"?>
-<ds:datastoreItem xmlns:ds="http://schemas.openxmlformats.org/officeDocument/2006/customXml" ds:itemID="{E74CCAA2-DD4E-466C-892B-68DE9836CD5A}">
+<ds:datastoreItem xmlns:ds="http://schemas.openxmlformats.org/officeDocument/2006/customXml" ds:itemID="{00ED7E6D-DA4D-4693-943A-61E5ADBC8613}">
   <ds:schemaRefs>
     <ds:schemaRef ds:uri="http://schemas.openxmlformats.org/officeDocument/2006/bibliography"/>
   </ds:schemaRefs>

</xml_diff>

<commit_message>
Implemented the code in the Word.java file one method at a time and proceeded with the unit testing. The code of each method was modified till it passed the test. The word doc has been updated with the screenshots of the same.
</commit_message>
<xml_diff>
--- a/W1 Template.docx
+++ b/W1 Template.docx
@@ -3958,44 +3958,85 @@
     <w:p>
       <w:pPr>
         <w:pStyle w:val="ListParagraph"/>
-        <w:numPr>
-          <w:ilvl w:val="0"/>
-          <w:numId w:val="1"/>
-        </w:numPr>
       </w:pPr>
       <w:r>
-        <w:rPr>
-          <w:rFonts w:ascii="Microsoft JhengHei UI" w:eastAsia="Microsoft JhengHei UI" w:hAnsi="Microsoft JhengHei UI" w:hint="eastAsia"/>
-          <w:sz w:val="28"/>
-          <w:szCs w:val="22"/>
-        </w:rPr>
-        <w:t xml:space="preserve">Implementing and testing </w:t>
+        <w:drawing>
+          <wp:inline distT="0" distB="0" distL="0" distR="0" wp14:anchorId="4B5B68E5" wp14:editId="6030D998">
+            <wp:extent cx="6467475" cy="1990725"/>
+            <wp:effectExtent l="0" t="0" r="9525" b="9525"/>
+            <wp:docPr id="37" name="Picture 37"/>
+            <wp:cNvGraphicFramePr>
+              <a:graphicFrameLocks xmlns:a="http://schemas.openxmlformats.org/drawingml/2006/main" noChangeAspect="1"/>
+            </wp:cNvGraphicFramePr>
+            <a:graphic xmlns:a="http://schemas.openxmlformats.org/drawingml/2006/main">
+              <a:graphicData uri="http://schemas.openxmlformats.org/drawingml/2006/picture">
+                <pic:pic xmlns:pic="http://schemas.openxmlformats.org/drawingml/2006/picture">
+                  <pic:nvPicPr>
+                    <pic:cNvPr id="1" name=""/>
+                    <pic:cNvPicPr/>
+                  </pic:nvPicPr>
+                  <pic:blipFill>
+                    <a:blip r:embed="rId34"/>
+                    <a:stretch>
+                      <a:fillRect/>
+                    </a:stretch>
+                  </pic:blipFill>
+                  <pic:spPr>
+                    <a:xfrm>
+                      <a:off x="0" y="0"/>
+                      <a:ext cx="6468385" cy="1991005"/>
+                    </a:xfrm>
+                    <a:prstGeom prst="rect">
+                      <a:avLst/>
+                    </a:prstGeom>
+                  </pic:spPr>
+                </pic:pic>
+              </a:graphicData>
+            </a:graphic>
+          </wp:inline>
+        </w:drawing>
       </w:r>
-      <w:proofErr w:type="spellStart"/>
+    </w:p>
+    <w:p>
+      <w:pPr>
+        <w:pStyle w:val="ListParagraph"/>
+      </w:pPr>
       <w:r>
-        <w:rPr>
-          <w:rFonts w:ascii="Microsoft JhengHei UI" w:eastAsia="Microsoft JhengHei UI" w:hAnsi="Microsoft JhengHei UI"/>
-          <w:sz w:val="28"/>
-          <w:szCs w:val="22"/>
-        </w:rPr>
-        <w:t>testLength</w:t>
-      </w:r>
-      <w:proofErr w:type="spellEnd"/>
-      <w:r>
-        <w:rPr>
-          <w:rFonts w:ascii="Microsoft JhengHei UI" w:eastAsia="Microsoft JhengHei UI" w:hAnsi="Microsoft JhengHei UI"/>
-          <w:sz w:val="28"/>
-          <w:szCs w:val="22"/>
-        </w:rPr>
-        <w:t xml:space="preserve"> </w:t>
-      </w:r>
-      <w:r>
-        <w:rPr>
-          <w:rFonts w:ascii="Microsoft JhengHei UI" w:eastAsia="Microsoft JhengHei UI" w:hAnsi="Microsoft JhengHei UI" w:hint="eastAsia"/>
-          <w:sz w:val="28"/>
-          <w:szCs w:val="22"/>
-        </w:rPr>
-        <w:t>method and testing it</w:t>
+        <w:drawing>
+          <wp:inline distT="0" distB="0" distL="0" distR="0" wp14:anchorId="16557E7E" wp14:editId="53DFF8A8">
+            <wp:extent cx="6496050" cy="949960"/>
+            <wp:effectExtent l="0" t="0" r="0" b="2540"/>
+            <wp:docPr id="34" name="Picture 34"/>
+            <wp:cNvGraphicFramePr>
+              <a:graphicFrameLocks xmlns:a="http://schemas.openxmlformats.org/drawingml/2006/main" noChangeAspect="1"/>
+            </wp:cNvGraphicFramePr>
+            <a:graphic xmlns:a="http://schemas.openxmlformats.org/drawingml/2006/main">
+              <a:graphicData uri="http://schemas.openxmlformats.org/drawingml/2006/picture">
+                <pic:pic xmlns:pic="http://schemas.openxmlformats.org/drawingml/2006/picture">
+                  <pic:nvPicPr>
+                    <pic:cNvPr id="1" name=""/>
+                    <pic:cNvPicPr/>
+                  </pic:nvPicPr>
+                  <pic:blipFill>
+                    <a:blip r:embed="rId35"/>
+                    <a:stretch>
+                      <a:fillRect/>
+                    </a:stretch>
+                  </pic:blipFill>
+                  <pic:spPr>
+                    <a:xfrm>
+                      <a:off x="0" y="0"/>
+                      <a:ext cx="6496050" cy="949960"/>
+                    </a:xfrm>
+                    <a:prstGeom prst="rect">
+                      <a:avLst/>
+                    </a:prstGeom>
+                  </pic:spPr>
+                </pic:pic>
+              </a:graphicData>
+            </a:graphic>
+          </wp:inline>
+        </w:drawing>
       </w:r>
     </w:p>
     <w:p>
@@ -4014,16 +4055,156 @@
         </w:rPr>
         <w:t xml:space="preserve">Implementing and testing </w:t>
       </w:r>
+      <w:proofErr w:type="spellStart"/>
       <w:r>
         <w:rPr>
           <w:rFonts w:ascii="Microsoft JhengHei UI" w:eastAsia="Microsoft JhengHei UI" w:hAnsi="Microsoft JhengHei UI"/>
           <w:sz w:val="28"/>
           <w:szCs w:val="22"/>
         </w:rPr>
-        <w:t>testNotNull</w:t>
+        <w:t>testLength</w:t>
+      </w:r>
+      <w:proofErr w:type="spellEnd"/>
+      <w:r>
+        <w:rPr>
+          <w:rFonts w:ascii="Microsoft JhengHei UI" w:eastAsia="Microsoft JhengHei UI" w:hAnsi="Microsoft JhengHei UI"/>
+          <w:sz w:val="28"/>
+          <w:szCs w:val="22"/>
+        </w:rPr>
+        <w:t xml:space="preserve"> </w:t>
+      </w:r>
+      <w:r>
+        <w:rPr>
+          <w:rFonts w:ascii="Microsoft JhengHei UI" w:eastAsia="Microsoft JhengHei UI" w:hAnsi="Microsoft JhengHei UI" w:hint="eastAsia"/>
+          <w:sz w:val="28"/>
+          <w:szCs w:val="22"/>
+        </w:rPr>
+        <w:t>method and testing it</w:t>
+      </w:r>
+    </w:p>
+    <w:p>
+      <w:pPr>
+        <w:pStyle w:val="ListParagraph"/>
+        <w:rPr>
+          <w:rFonts w:ascii="Microsoft JhengHei UI" w:eastAsia="Microsoft JhengHei UI" w:hAnsi="Microsoft JhengHei UI"/>
+          <w:sz w:val="28"/>
+          <w:szCs w:val="22"/>
+        </w:rPr>
+      </w:pPr>
+      <w:r>
+        <w:rPr>
+          <w:rFonts w:ascii="Microsoft JhengHei UI" w:eastAsia="Microsoft JhengHei UI" w:hAnsi="Microsoft JhengHei UI"/>
+          <w:sz w:val="28"/>
+          <w:szCs w:val="22"/>
+        </w:rPr>
+        <w:drawing>
+          <wp:inline distT="0" distB="0" distL="0" distR="0" wp14:anchorId="197390B9" wp14:editId="3CB6FCFB">
+            <wp:extent cx="4152900" cy="800100"/>
+            <wp:effectExtent l="0" t="0" r="0" b="0"/>
+            <wp:docPr id="36" name="Picture 36"/>
+            <wp:cNvGraphicFramePr>
+              <a:graphicFrameLocks xmlns:a="http://schemas.openxmlformats.org/drawingml/2006/main" noChangeAspect="1"/>
+            </wp:cNvGraphicFramePr>
+            <a:graphic xmlns:a="http://schemas.openxmlformats.org/drawingml/2006/main">
+              <a:graphicData uri="http://schemas.openxmlformats.org/drawingml/2006/picture">
+                <pic:pic xmlns:pic="http://schemas.openxmlformats.org/drawingml/2006/picture">
+                  <pic:nvPicPr>
+                    <pic:cNvPr id="1" name=""/>
+                    <pic:cNvPicPr/>
+                  </pic:nvPicPr>
+                  <pic:blipFill>
+                    <a:blip r:embed="rId36"/>
+                    <a:stretch>
+                      <a:fillRect/>
+                    </a:stretch>
+                  </pic:blipFill>
+                  <pic:spPr>
+                    <a:xfrm>
+                      <a:off x="0" y="0"/>
+                      <a:ext cx="4153488" cy="800213"/>
+                    </a:xfrm>
+                    <a:prstGeom prst="rect">
+                      <a:avLst/>
+                    </a:prstGeom>
+                  </pic:spPr>
+                </pic:pic>
+              </a:graphicData>
+            </a:graphic>
+          </wp:inline>
+        </w:drawing>
       </w:r>
       <w:bookmarkStart w:id="2" w:name="_GoBack"/>
       <w:bookmarkEnd w:id="2"/>
+    </w:p>
+    <w:p>
+      <w:pPr>
+        <w:pStyle w:val="ListParagraph"/>
+      </w:pPr>
+      <w:r>
+        <w:lastRenderedPageBreak/>
+        <w:drawing>
+          <wp:inline distT="0" distB="0" distL="0" distR="0" wp14:anchorId="03762E26" wp14:editId="19D1F164">
+            <wp:extent cx="6486525" cy="1114425"/>
+            <wp:effectExtent l="0" t="0" r="9525" b="9525"/>
+            <wp:docPr id="35" name="Picture 35"/>
+            <wp:cNvGraphicFramePr>
+              <a:graphicFrameLocks xmlns:a="http://schemas.openxmlformats.org/drawingml/2006/main" noChangeAspect="1"/>
+            </wp:cNvGraphicFramePr>
+            <a:graphic xmlns:a="http://schemas.openxmlformats.org/drawingml/2006/main">
+              <a:graphicData uri="http://schemas.openxmlformats.org/drawingml/2006/picture">
+                <pic:pic xmlns:pic="http://schemas.openxmlformats.org/drawingml/2006/picture">
+                  <pic:nvPicPr>
+                    <pic:cNvPr id="1" name=""/>
+                    <pic:cNvPicPr/>
+                  </pic:nvPicPr>
+                  <pic:blipFill>
+                    <a:blip r:embed="rId37"/>
+                    <a:stretch>
+                      <a:fillRect/>
+                    </a:stretch>
+                  </pic:blipFill>
+                  <pic:spPr>
+                    <a:xfrm>
+                      <a:off x="0" y="0"/>
+                      <a:ext cx="6486525" cy="1114425"/>
+                    </a:xfrm>
+                    <a:prstGeom prst="rect">
+                      <a:avLst/>
+                    </a:prstGeom>
+                  </pic:spPr>
+                </pic:pic>
+              </a:graphicData>
+            </a:graphic>
+          </wp:inline>
+        </w:drawing>
+      </w:r>
+    </w:p>
+    <w:p>
+      <w:pPr>
+        <w:pStyle w:val="ListParagraph"/>
+        <w:numPr>
+          <w:ilvl w:val="0"/>
+          <w:numId w:val="1"/>
+        </w:numPr>
+      </w:pPr>
+      <w:r>
+        <w:rPr>
+          <w:rFonts w:ascii="Microsoft JhengHei UI" w:eastAsia="Microsoft JhengHei UI" w:hAnsi="Microsoft JhengHei UI" w:hint="eastAsia"/>
+          <w:sz w:val="28"/>
+          <w:szCs w:val="22"/>
+        </w:rPr>
+        <w:t xml:space="preserve">Implementing and testing </w:t>
+      </w:r>
+      <w:proofErr w:type="spellStart"/>
+      <w:r>
+        <w:rPr>
+          <w:rFonts w:ascii="Microsoft JhengHei UI" w:eastAsia="Microsoft JhengHei UI" w:hAnsi="Microsoft JhengHei UI"/>
+          <w:sz w:val="28"/>
+          <w:szCs w:val="22"/>
+        </w:rPr>
+        <w:t>testNotNull</w:t>
+      </w:r>
+      <w:proofErr w:type="spellEnd"/>
       <w:r>
         <w:rPr>
           <w:rFonts w:ascii="Microsoft JhengHei UI" w:eastAsia="Microsoft JhengHei UI" w:hAnsi="Microsoft JhengHei UI"/>
@@ -4043,10 +4224,89 @@
       <w:r>
         <w:br/>
       </w:r>
+      <w:r>
+        <w:drawing>
+          <wp:inline distT="0" distB="0" distL="0" distR="0" wp14:anchorId="72B420AD" wp14:editId="06B2DC6D">
+            <wp:extent cx="4052570" cy="819150"/>
+            <wp:effectExtent l="0" t="0" r="5080" b="0"/>
+            <wp:docPr id="33" name="Picture 33"/>
+            <wp:cNvGraphicFramePr>
+              <a:graphicFrameLocks xmlns:a="http://schemas.openxmlformats.org/drawingml/2006/main" noChangeAspect="1"/>
+            </wp:cNvGraphicFramePr>
+            <a:graphic xmlns:a="http://schemas.openxmlformats.org/drawingml/2006/main">
+              <a:graphicData uri="http://schemas.openxmlformats.org/drawingml/2006/picture">
+                <pic:pic xmlns:pic="http://schemas.openxmlformats.org/drawingml/2006/picture">
+                  <pic:nvPicPr>
+                    <pic:cNvPr id="1" name=""/>
+                    <pic:cNvPicPr/>
+                  </pic:nvPicPr>
+                  <pic:blipFill>
+                    <a:blip r:embed="rId38"/>
+                    <a:stretch>
+                      <a:fillRect/>
+                    </a:stretch>
+                  </pic:blipFill>
+                  <pic:spPr>
+                    <a:xfrm>
+                      <a:off x="0" y="0"/>
+                      <a:ext cx="4175238" cy="843945"/>
+                    </a:xfrm>
+                    <a:prstGeom prst="rect">
+                      <a:avLst/>
+                    </a:prstGeom>
+                  </pic:spPr>
+                </pic:pic>
+              </a:graphicData>
+            </a:graphic>
+          </wp:inline>
+        </w:drawing>
+      </w:r>
+    </w:p>
+    <w:p>
+      <w:pPr>
+        <w:pStyle w:val="ListParagraph"/>
+      </w:pPr>
+      <w:r>
+        <w:drawing>
+          <wp:inline distT="0" distB="0" distL="0" distR="0" wp14:anchorId="2DD8D3CC" wp14:editId="7241FA5F">
+            <wp:extent cx="6448425" cy="901065"/>
+            <wp:effectExtent l="0" t="0" r="9525" b="0"/>
+            <wp:docPr id="32" name="Picture 32"/>
+            <wp:cNvGraphicFramePr>
+              <a:graphicFrameLocks xmlns:a="http://schemas.openxmlformats.org/drawingml/2006/main" noChangeAspect="1"/>
+            </wp:cNvGraphicFramePr>
+            <a:graphic xmlns:a="http://schemas.openxmlformats.org/drawingml/2006/main">
+              <a:graphicData uri="http://schemas.openxmlformats.org/drawingml/2006/picture">
+                <pic:pic xmlns:pic="http://schemas.openxmlformats.org/drawingml/2006/picture">
+                  <pic:nvPicPr>
+                    <pic:cNvPr id="1" name=""/>
+                    <pic:cNvPicPr/>
+                  </pic:nvPicPr>
+                  <pic:blipFill>
+                    <a:blip r:embed="rId39"/>
+                    <a:stretch>
+                      <a:fillRect/>
+                    </a:stretch>
+                  </pic:blipFill>
+                  <pic:spPr>
+                    <a:xfrm>
+                      <a:off x="0" y="0"/>
+                      <a:ext cx="6448425" cy="901065"/>
+                    </a:xfrm>
+                    <a:prstGeom prst="rect">
+                      <a:avLst/>
+                    </a:prstGeom>
+                  </pic:spPr>
+                </pic:pic>
+              </a:graphicData>
+            </a:graphic>
+          </wp:inline>
+        </w:drawing>
+      </w:r>
     </w:p>
     <w:sectPr>
-      <w:headerReference w:type="default" r:id="rId34"/>
-      <w:footerReference w:type="default" r:id="rId35"/>
+      <w:headerReference w:type="default" r:id="rId40"/>
+      <w:footerReference w:type="default" r:id="rId41"/>
       <w:pgSz w:w="11910" w:h="16840" w:orient="landscape"/>
       <w:pgMar w:top="851" w:right="720" w:bottom="720" w:left="720" w:header="227" w:footer="0" w:gutter="0"/>
       <w:cols w:space="720"/>
@@ -16894,7 +17154,7 @@
 </file>
 
 <file path=customXml/itemProps1.xml><?xml version="1.0" encoding="utf-8"?>
-<ds:datastoreItem xmlns:ds="http://schemas.openxmlformats.org/officeDocument/2006/customXml" ds:itemID="{00ED7E6D-DA4D-4693-943A-61E5ADBC8613}">
+<ds:datastoreItem xmlns:ds="http://schemas.openxmlformats.org/officeDocument/2006/customXml" ds:itemID="{5492610A-D61D-4EA2-94DA-1059DEC60DA4}">
   <ds:schemaRefs>
     <ds:schemaRef ds:uri="http://schemas.openxmlformats.org/officeDocument/2006/bibliography"/>
   </ds:schemaRefs>

</xml_diff>

<commit_message>
Assignment is completed and the word doc has been appropriately updated.
</commit_message>
<xml_diff>
--- a/W1 Template.docx
+++ b/W1 Template.docx
@@ -679,9 +679,11 @@
               </w:tabs>
               <w:spacing w:before="120"/>
             </w:pPr>
+            <w:bookmarkStart w:id="2" w:name="_Toc190849300"/>
             <w:r>
               <w:t>Date due:</w:t>
             </w:r>
+            <w:bookmarkEnd w:id="2"/>
             <w:r>
               <w:tab/>
             </w:r>
@@ -741,9 +743,11 @@
               </w:tabs>
               <w:spacing w:before="120"/>
             </w:pPr>
+            <w:bookmarkStart w:id="3" w:name="_Toc190849301"/>
             <w:r>
               <w:t>Date submitted:</w:t>
             </w:r>
+            <w:bookmarkEnd w:id="3"/>
           </w:p>
         </w:tc>
         <w:tc>
@@ -1102,6 +1106,7 @@
                                       <w:u w:val="single"/>
                                     </w:rPr>
                                   </w:pPr>
+                                  <w:bookmarkStart w:id="4" w:name="_Toc190849302"/>
                                   <w:r>
                                     <w:rPr>
                                       <w:b w:val="0"/>
@@ -1164,6 +1169,7 @@
                                     </w:rPr>
                                     <w:t>assignments as well as a receipt issued and signed by a member of Faculty as proof of submission.</w:t>
                                   </w:r>
+                                  <w:bookmarkEnd w:id="4"/>
                                 </w:p>
                                 <w:p>
                                   <w:pPr>
@@ -1214,6 +1220,7 @@
                                 <w:u w:val="single"/>
                               </w:rPr>
                             </w:pPr>
+                            <w:bookmarkStart w:id="5" w:name="_Toc190849302"/>
                             <w:r>
                               <w:rPr>
                                 <w:b w:val="0"/>
@@ -1276,6 +1283,7 @@
                               </w:rPr>
                               <w:t>assignments as well as a receipt issued and signed by a member of Faculty as proof of submission.</w:t>
                             </w:r>
+                            <w:bookmarkEnd w:id="5"/>
                           </w:p>
                           <w:p>
                             <w:pPr>
@@ -1323,6 +1331,658 @@
     </w:p>
     <w:p/>
     <w:p/>
+    <w:sdt>
+      <w:sdtPr>
+        <w:id w:val="947663008"/>
+        <w:docPartObj>
+          <w:docPartGallery w:val="Table of Contents"/>
+          <w:docPartUnique/>
+        </w:docPartObj>
+      </w:sdtPr>
+      <w:sdtEndPr>
+        <w:rPr>
+          <w:rFonts w:eastAsiaTheme="minorEastAsia" w:cstheme="minorBidi"/>
+          <w:bCs/>
+          <w:noProof/>
+          <w:color w:val="auto"/>
+          <w:sz w:val="26"/>
+          <w:szCs w:val="21"/>
+        </w:rPr>
+      </w:sdtEndPr>
+      <w:sdtContent>
+        <w:p>
+          <w:pPr>
+            <w:pStyle w:val="TOCHeading"/>
+          </w:pPr>
+          <w:r>
+            <w:t>Contents</w:t>
+          </w:r>
+        </w:p>
+        <w:p>
+          <w:pPr>
+            <w:pStyle w:val="TOC3"/>
+            <w:tabs>
+              <w:tab w:val="right" w:leader="dot" w:pos="10460"/>
+            </w:tabs>
+            <w:rPr>
+              <w:rFonts w:asciiTheme="minorHAnsi" w:hAnsiTheme="minorHAnsi"/>
+              <w:noProof/>
+              <w:sz w:val="22"/>
+              <w:szCs w:val="20"/>
+              <w:lang w:bidi="hi-IN"/>
+            </w:rPr>
+          </w:pPr>
+          <w:r>
+            <w:fldChar w:fldCharType="begin"/>
+          </w:r>
+          <w:r>
+            <w:instrText xml:space="preserve"> TOC \o "1-3" \h \z \u </w:instrText>
+          </w:r>
+          <w:r>
+            <w:fldChar w:fldCharType="separate"/>
+          </w:r>
+        </w:p>
+        <w:p>
+          <w:pPr>
+            <w:pStyle w:val="TOC2"/>
+            <w:tabs>
+              <w:tab w:val="right" w:leader="dot" w:pos="10460"/>
+            </w:tabs>
+            <w:rPr>
+              <w:rFonts w:asciiTheme="minorHAnsi" w:hAnsiTheme="minorHAnsi"/>
+              <w:noProof/>
+              <w:sz w:val="22"/>
+              <w:szCs w:val="20"/>
+              <w:lang w:bidi="hi-IN"/>
+            </w:rPr>
+          </w:pPr>
+          <w:hyperlink w:anchor="_Toc190849303" w:history="1">
+            <w:r>
+              <w:rPr>
+                <w:rStyle w:val="Hyperlink"/>
+                <w:rFonts w:ascii="Microsoft JhengHei UI" w:eastAsia="Microsoft JhengHei UI" w:hAnsi="Microsoft JhengHei UI"/>
+                <w:noProof/>
+              </w:rPr>
+              <w:t>Task One</w:t>
+            </w:r>
+            <w:r>
+              <w:rPr>
+                <w:noProof/>
+                <w:webHidden/>
+              </w:rPr>
+              <w:tab/>
+            </w:r>
+            <w:r>
+              <w:rPr>
+                <w:noProof/>
+                <w:webHidden/>
+              </w:rPr>
+              <w:fldChar w:fldCharType="begin"/>
+            </w:r>
+            <w:r>
+              <w:rPr>
+                <w:noProof/>
+                <w:webHidden/>
+              </w:rPr>
+              <w:instrText xml:space="preserve"> PAGEREF _Toc190849303 \h </w:instrText>
+            </w:r>
+            <w:r>
+              <w:rPr>
+                <w:noProof/>
+                <w:webHidden/>
+              </w:rPr>
+            </w:r>
+            <w:r>
+              <w:rPr>
+                <w:noProof/>
+                <w:webHidden/>
+              </w:rPr>
+              <w:fldChar w:fldCharType="separate"/>
+            </w:r>
+            <w:r>
+              <w:rPr>
+                <w:noProof/>
+                <w:webHidden/>
+              </w:rPr>
+              <w:t>3</w:t>
+            </w:r>
+            <w:r>
+              <w:rPr>
+                <w:noProof/>
+                <w:webHidden/>
+              </w:rPr>
+              <w:fldChar w:fldCharType="end"/>
+            </w:r>
+          </w:hyperlink>
+        </w:p>
+        <w:p>
+          <w:pPr>
+            <w:pStyle w:val="TOC3"/>
+            <w:tabs>
+              <w:tab w:val="right" w:leader="dot" w:pos="10460"/>
+            </w:tabs>
+            <w:rPr>
+              <w:rFonts w:asciiTheme="minorHAnsi" w:hAnsiTheme="minorHAnsi"/>
+              <w:noProof/>
+              <w:sz w:val="22"/>
+              <w:szCs w:val="20"/>
+              <w:lang w:bidi="hi-IN"/>
+            </w:rPr>
+          </w:pPr>
+          <w:hyperlink w:anchor="_Toc190849304" w:history="1">
+            <w:r>
+              <w:rPr>
+                <w:rStyle w:val="Hyperlink"/>
+                <w:b/>
+                <w:bCs/>
+                <w:noProof/>
+              </w:rPr>
+              <w:t>Part One:</w:t>
+            </w:r>
+            <w:r>
+              <w:rPr>
+                <w:noProof/>
+                <w:webHidden/>
+              </w:rPr>
+              <w:tab/>
+            </w:r>
+            <w:r>
+              <w:rPr>
+                <w:noProof/>
+                <w:webHidden/>
+              </w:rPr>
+              <w:fldChar w:fldCharType="begin"/>
+            </w:r>
+            <w:r>
+              <w:rPr>
+                <w:noProof/>
+                <w:webHidden/>
+              </w:rPr>
+              <w:instrText xml:space="preserve"> PAGEREF _Toc190849304 \h </w:instrText>
+            </w:r>
+            <w:r>
+              <w:rPr>
+                <w:noProof/>
+                <w:webHidden/>
+              </w:rPr>
+            </w:r>
+            <w:r>
+              <w:rPr>
+                <w:noProof/>
+                <w:webHidden/>
+              </w:rPr>
+              <w:fldChar w:fldCharType="separate"/>
+            </w:r>
+            <w:r>
+              <w:rPr>
+                <w:noProof/>
+                <w:webHidden/>
+              </w:rPr>
+              <w:t>3</w:t>
+            </w:r>
+            <w:r>
+              <w:rPr>
+                <w:noProof/>
+                <w:webHidden/>
+              </w:rPr>
+              <w:fldChar w:fldCharType="end"/>
+            </w:r>
+          </w:hyperlink>
+        </w:p>
+        <w:p>
+          <w:pPr>
+            <w:pStyle w:val="TOC3"/>
+            <w:tabs>
+              <w:tab w:val="right" w:leader="dot" w:pos="10460"/>
+            </w:tabs>
+            <w:rPr>
+              <w:rFonts w:asciiTheme="minorHAnsi" w:hAnsiTheme="minorHAnsi"/>
+              <w:noProof/>
+              <w:sz w:val="22"/>
+              <w:szCs w:val="20"/>
+              <w:lang w:bidi="hi-IN"/>
+            </w:rPr>
+          </w:pPr>
+          <w:hyperlink w:anchor="_Toc190849305" w:history="1">
+            <w:r>
+              <w:rPr>
+                <w:rStyle w:val="Hyperlink"/>
+                <w:b/>
+                <w:bCs/>
+                <w:noProof/>
+              </w:rPr>
+              <w:t>Part Two:</w:t>
+            </w:r>
+            <w:r>
+              <w:rPr>
+                <w:noProof/>
+                <w:webHidden/>
+              </w:rPr>
+              <w:tab/>
+            </w:r>
+            <w:r>
+              <w:rPr>
+                <w:noProof/>
+                <w:webHidden/>
+              </w:rPr>
+              <w:fldChar w:fldCharType="begin"/>
+            </w:r>
+            <w:r>
+              <w:rPr>
+                <w:noProof/>
+                <w:webHidden/>
+              </w:rPr>
+              <w:instrText xml:space="preserve"> PAGEREF _Toc190849305 \h </w:instrText>
+            </w:r>
+            <w:r>
+              <w:rPr>
+                <w:noProof/>
+                <w:webHidden/>
+              </w:rPr>
+            </w:r>
+            <w:r>
+              <w:rPr>
+                <w:noProof/>
+                <w:webHidden/>
+              </w:rPr>
+              <w:fldChar w:fldCharType="separate"/>
+            </w:r>
+            <w:r>
+              <w:rPr>
+                <w:noProof/>
+                <w:webHidden/>
+              </w:rPr>
+              <w:t>5</w:t>
+            </w:r>
+            <w:r>
+              <w:rPr>
+                <w:noProof/>
+                <w:webHidden/>
+              </w:rPr>
+              <w:fldChar w:fldCharType="end"/>
+            </w:r>
+          </w:hyperlink>
+        </w:p>
+        <w:p>
+          <w:pPr>
+            <w:pStyle w:val="TOC3"/>
+            <w:tabs>
+              <w:tab w:val="right" w:leader="dot" w:pos="10460"/>
+            </w:tabs>
+            <w:rPr>
+              <w:rFonts w:asciiTheme="minorHAnsi" w:hAnsiTheme="minorHAnsi"/>
+              <w:noProof/>
+              <w:sz w:val="22"/>
+              <w:szCs w:val="20"/>
+              <w:lang w:bidi="hi-IN"/>
+            </w:rPr>
+          </w:pPr>
+          <w:hyperlink w:anchor="_Toc190849306" w:history="1">
+            <w:r>
+              <w:rPr>
+                <w:rStyle w:val="Hyperlink"/>
+                <w:b/>
+                <w:bCs/>
+                <w:noProof/>
+              </w:rPr>
+              <w:t>Part Three:</w:t>
+            </w:r>
+            <w:r>
+              <w:rPr>
+                <w:noProof/>
+                <w:webHidden/>
+              </w:rPr>
+              <w:tab/>
+            </w:r>
+            <w:r>
+              <w:rPr>
+                <w:noProof/>
+                <w:webHidden/>
+              </w:rPr>
+              <w:fldChar w:fldCharType="begin"/>
+            </w:r>
+            <w:r>
+              <w:rPr>
+                <w:noProof/>
+                <w:webHidden/>
+              </w:rPr>
+              <w:instrText xml:space="preserve"> PAGEREF _Toc190849306 \h </w:instrText>
+            </w:r>
+            <w:r>
+              <w:rPr>
+                <w:noProof/>
+                <w:webHidden/>
+              </w:rPr>
+            </w:r>
+            <w:r>
+              <w:rPr>
+                <w:noProof/>
+                <w:webHidden/>
+              </w:rPr>
+              <w:fldChar w:fldCharType="separate"/>
+            </w:r>
+            <w:r>
+              <w:rPr>
+                <w:noProof/>
+                <w:webHidden/>
+              </w:rPr>
+              <w:t>7</w:t>
+            </w:r>
+            <w:r>
+              <w:rPr>
+                <w:noProof/>
+                <w:webHidden/>
+              </w:rPr>
+              <w:fldChar w:fldCharType="end"/>
+            </w:r>
+          </w:hyperlink>
+        </w:p>
+        <w:p>
+          <w:pPr>
+            <w:pStyle w:val="TOC2"/>
+            <w:tabs>
+              <w:tab w:val="right" w:leader="dot" w:pos="10460"/>
+            </w:tabs>
+            <w:rPr>
+              <w:rFonts w:asciiTheme="minorHAnsi" w:hAnsiTheme="minorHAnsi"/>
+              <w:noProof/>
+              <w:sz w:val="22"/>
+              <w:szCs w:val="20"/>
+              <w:lang w:bidi="hi-IN"/>
+            </w:rPr>
+          </w:pPr>
+          <w:hyperlink w:anchor="_Toc190849307" w:history="1">
+            <w:r>
+              <w:rPr>
+                <w:rStyle w:val="Hyperlink"/>
+                <w:noProof/>
+              </w:rPr>
+              <w:t>Task 2</w:t>
+            </w:r>
+            <w:r>
+              <w:rPr>
+                <w:noProof/>
+                <w:webHidden/>
+              </w:rPr>
+              <w:tab/>
+            </w:r>
+            <w:r>
+              <w:rPr>
+                <w:noProof/>
+                <w:webHidden/>
+              </w:rPr>
+              <w:fldChar w:fldCharType="begin"/>
+            </w:r>
+            <w:r>
+              <w:rPr>
+                <w:noProof/>
+                <w:webHidden/>
+              </w:rPr>
+              <w:instrText xml:space="preserve"> PAGEREF _Toc190849307 \h </w:instrText>
+            </w:r>
+            <w:r>
+              <w:rPr>
+                <w:noProof/>
+                <w:webHidden/>
+              </w:rPr>
+            </w:r>
+            <w:r>
+              <w:rPr>
+                <w:noProof/>
+                <w:webHidden/>
+              </w:rPr>
+              <w:fldChar w:fldCharType="separate"/>
+            </w:r>
+            <w:r>
+              <w:rPr>
+                <w:noProof/>
+                <w:webHidden/>
+              </w:rPr>
+              <w:t>8</w:t>
+            </w:r>
+            <w:r>
+              <w:rPr>
+                <w:noProof/>
+                <w:webHidden/>
+              </w:rPr>
+              <w:fldChar w:fldCharType="end"/>
+            </w:r>
+          </w:hyperlink>
+        </w:p>
+        <w:p>
+          <w:pPr>
+            <w:pStyle w:val="TOC3"/>
+            <w:tabs>
+              <w:tab w:val="right" w:leader="dot" w:pos="10460"/>
+            </w:tabs>
+            <w:rPr>
+              <w:rFonts w:asciiTheme="minorHAnsi" w:hAnsiTheme="minorHAnsi"/>
+              <w:noProof/>
+              <w:sz w:val="22"/>
+              <w:szCs w:val="20"/>
+              <w:lang w:bidi="hi-IN"/>
+            </w:rPr>
+          </w:pPr>
+          <w:hyperlink w:anchor="_Toc190849308" w:history="1">
+            <w:r>
+              <w:rPr>
+                <w:rStyle w:val="Hyperlink"/>
+                <w:b/>
+                <w:bCs/>
+                <w:noProof/>
+              </w:rPr>
+              <w:t>Part One:</w:t>
+            </w:r>
+            <w:r>
+              <w:rPr>
+                <w:noProof/>
+                <w:webHidden/>
+              </w:rPr>
+              <w:tab/>
+            </w:r>
+            <w:r>
+              <w:rPr>
+                <w:noProof/>
+                <w:webHidden/>
+              </w:rPr>
+              <w:fldChar w:fldCharType="begin"/>
+            </w:r>
+            <w:r>
+              <w:rPr>
+                <w:noProof/>
+                <w:webHidden/>
+              </w:rPr>
+              <w:instrText xml:space="preserve"> PAGEREF _Toc190849308 \h </w:instrText>
+            </w:r>
+            <w:r>
+              <w:rPr>
+                <w:noProof/>
+                <w:webHidden/>
+              </w:rPr>
+            </w:r>
+            <w:r>
+              <w:rPr>
+                <w:noProof/>
+                <w:webHidden/>
+              </w:rPr>
+              <w:fldChar w:fldCharType="separate"/>
+            </w:r>
+            <w:r>
+              <w:rPr>
+                <w:noProof/>
+                <w:webHidden/>
+              </w:rPr>
+              <w:t>8</w:t>
+            </w:r>
+            <w:r>
+              <w:rPr>
+                <w:noProof/>
+                <w:webHidden/>
+              </w:rPr>
+              <w:fldChar w:fldCharType="end"/>
+            </w:r>
+          </w:hyperlink>
+        </w:p>
+        <w:p>
+          <w:pPr>
+            <w:pStyle w:val="TOC2"/>
+            <w:tabs>
+              <w:tab w:val="right" w:leader="dot" w:pos="10460"/>
+            </w:tabs>
+            <w:rPr>
+              <w:rFonts w:asciiTheme="minorHAnsi" w:hAnsiTheme="minorHAnsi"/>
+              <w:noProof/>
+              <w:sz w:val="22"/>
+              <w:szCs w:val="20"/>
+              <w:lang w:bidi="hi-IN"/>
+            </w:rPr>
+          </w:pPr>
+          <w:hyperlink w:anchor="_Toc190849309" w:history="1">
+            <w:r>
+              <w:rPr>
+                <w:rStyle w:val="Hyperlink"/>
+                <w:noProof/>
+              </w:rPr>
+              <w:t>Part Two:</w:t>
+            </w:r>
+            <w:r>
+              <w:rPr>
+                <w:noProof/>
+                <w:webHidden/>
+              </w:rPr>
+              <w:tab/>
+            </w:r>
+            <w:r>
+              <w:rPr>
+                <w:noProof/>
+                <w:webHidden/>
+              </w:rPr>
+              <w:fldChar w:fldCharType="begin"/>
+            </w:r>
+            <w:r>
+              <w:rPr>
+                <w:noProof/>
+                <w:webHidden/>
+              </w:rPr>
+              <w:instrText xml:space="preserve"> PAGEREF _Toc190849309 \h </w:instrText>
+            </w:r>
+            <w:r>
+              <w:rPr>
+                <w:noProof/>
+                <w:webHidden/>
+              </w:rPr>
+            </w:r>
+            <w:r>
+              <w:rPr>
+                <w:noProof/>
+                <w:webHidden/>
+              </w:rPr>
+              <w:fldChar w:fldCharType="separate"/>
+            </w:r>
+            <w:r>
+              <w:rPr>
+                <w:noProof/>
+                <w:webHidden/>
+              </w:rPr>
+              <w:t>10</w:t>
+            </w:r>
+            <w:r>
+              <w:rPr>
+                <w:noProof/>
+                <w:webHidden/>
+              </w:rPr>
+              <w:fldChar w:fldCharType="end"/>
+            </w:r>
+          </w:hyperlink>
+        </w:p>
+        <w:p>
+          <w:pPr>
+            <w:pStyle w:val="TOC3"/>
+            <w:tabs>
+              <w:tab w:val="right" w:leader="dot" w:pos="10460"/>
+            </w:tabs>
+            <w:rPr>
+              <w:rFonts w:asciiTheme="minorHAnsi" w:hAnsiTheme="minorHAnsi"/>
+              <w:noProof/>
+              <w:sz w:val="22"/>
+              <w:szCs w:val="20"/>
+              <w:lang w:bidi="hi-IN"/>
+            </w:rPr>
+          </w:pPr>
+          <w:hyperlink w:anchor="_Toc190849310" w:history="1">
+            <w:r>
+              <w:rPr>
+                <w:rStyle w:val="Hyperlink"/>
+                <w:b/>
+                <w:bCs/>
+                <w:noProof/>
+              </w:rPr>
+              <w:t>Part Three:</w:t>
+            </w:r>
+            <w:r>
+              <w:rPr>
+                <w:noProof/>
+                <w:webHidden/>
+              </w:rPr>
+              <w:tab/>
+            </w:r>
+            <w:r>
+              <w:rPr>
+                <w:noProof/>
+                <w:webHidden/>
+              </w:rPr>
+              <w:fldChar w:fldCharType="begin"/>
+            </w:r>
+            <w:r>
+              <w:rPr>
+                <w:noProof/>
+                <w:webHidden/>
+              </w:rPr>
+              <w:instrText xml:space="preserve"> PAGEREF _Toc190849310 \h </w:instrText>
+            </w:r>
+            <w:r>
+              <w:rPr>
+                <w:noProof/>
+                <w:webHidden/>
+              </w:rPr>
+            </w:r>
+            <w:r>
+              <w:rPr>
+                <w:noProof/>
+                <w:webHidden/>
+              </w:rPr>
+              <w:fldChar w:fldCharType="separate"/>
+            </w:r>
+            <w:r>
+              <w:rPr>
+                <w:noProof/>
+                <w:webHidden/>
+              </w:rPr>
+              <w:t>11</w:t>
+            </w:r>
+            <w:r>
+              <w:rPr>
+                <w:noProof/>
+                <w:webHidden/>
+              </w:rPr>
+              <w:fldChar w:fldCharType="end"/>
+            </w:r>
+          </w:hyperlink>
+        </w:p>
+        <w:p>
+          <w:r>
+            <w:rPr>
+              <w:b/>
+              <w:bCs/>
+              <w:noProof/>
+            </w:rPr>
+            <w:fldChar w:fldCharType="end"/>
+          </w:r>
+        </w:p>
+        <w:bookmarkStart w:id="6" w:name="_GoBack" w:displacedByCustomXml="next"/>
+        <w:bookmarkEnd w:id="6" w:displacedByCustomXml="next"/>
+      </w:sdtContent>
+    </w:sdt>
     <w:p/>
     <w:p/>
     <w:p/>
@@ -1357,14 +2017,23 @@
           <w:u w:val="single"/>
         </w:rPr>
       </w:pPr>
+      <w:bookmarkStart w:id="7" w:name="_Toc190849303"/>
       <w:r>
         <w:rPr>
           <w:rFonts w:ascii="Microsoft JhengHei UI" w:eastAsia="Microsoft JhengHei UI" w:hAnsi="Microsoft JhengHei UI"/>
           <w:color w:val="000000" w:themeColor="text1"/>
           <w:u w:val="single"/>
         </w:rPr>
-        <w:lastRenderedPageBreak/>
-        <w:t xml:space="preserve">Task One </w:t>
+        <w:t>Task One</w:t>
+      </w:r>
+      <w:bookmarkEnd w:id="7"/>
+      <w:r>
+        <w:rPr>
+          <w:rFonts w:ascii="Microsoft JhengHei UI" w:eastAsia="Microsoft JhengHei UI" w:hAnsi="Microsoft JhengHei UI"/>
+          <w:color w:val="000000" w:themeColor="text1"/>
+          <w:u w:val="single"/>
+        </w:rPr>
+        <w:t xml:space="preserve"> </w:t>
       </w:r>
     </w:p>
     <w:p>
@@ -1376,6 +2045,7 @@
           <w:color w:val="000000" w:themeColor="text1"/>
         </w:rPr>
       </w:pPr>
+      <w:bookmarkStart w:id="8" w:name="_Toc190849304"/>
       <w:r>
         <w:rPr>
           <w:b/>
@@ -1392,6 +2062,7 @@
         </w:rPr>
         <w:t>:</w:t>
       </w:r>
+      <w:bookmarkEnd w:id="8"/>
     </w:p>
     <w:p>
       <w:pPr>
@@ -1569,6 +2240,7 @@
           <w:sz w:val="28"/>
           <w:szCs w:val="22"/>
         </w:rPr>
+        <w:lastRenderedPageBreak/>
         <w:drawing>
           <wp:inline distT="0" distB="0" distL="0" distR="0" wp14:anchorId="4D94435B" wp14:editId="4BA65CBC">
             <wp:extent cx="5876925" cy="4410075"/>
@@ -1680,7 +2352,6 @@
           <w:sz w:val="28"/>
           <w:szCs w:val="22"/>
         </w:rPr>
-        <w:lastRenderedPageBreak/>
         <w:t>Stub methods added in GradesTest.java</w:t>
       </w:r>
     </w:p>
@@ -1704,6 +2375,7 @@
           <w:sz w:val="28"/>
           <w:szCs w:val="22"/>
         </w:rPr>
+        <w:lastRenderedPageBreak/>
         <w:drawing>
           <wp:inline distT="0" distB="0" distL="0" distR="0" wp14:anchorId="7DEF4447" wp14:editId="23D247A8">
             <wp:extent cx="5267325" cy="4800600"/>
@@ -1945,6 +2617,7 @@
           <w:color w:val="000000" w:themeColor="text1"/>
         </w:rPr>
       </w:pPr>
+      <w:bookmarkStart w:id="9" w:name="_Toc190849305"/>
       <w:r>
         <w:rPr>
           <w:b/>
@@ -1954,6 +2627,7 @@
         <w:lastRenderedPageBreak/>
         <w:t>Part Two:</w:t>
       </w:r>
+      <w:bookmarkEnd w:id="9"/>
     </w:p>
     <w:p>
       <w:pPr>
@@ -2418,6 +3092,7 @@
           <w:color w:val="000000" w:themeColor="text1"/>
         </w:rPr>
       </w:pPr>
+      <w:bookmarkStart w:id="10" w:name="_Toc190849306"/>
       <w:r>
         <w:rPr>
           <w:b/>
@@ -2427,6 +3102,7 @@
         <w:lastRenderedPageBreak/>
         <w:t>Part Three:</w:t>
       </w:r>
+      <w:bookmarkEnd w:id="10"/>
     </w:p>
     <w:p>
       <w:pPr>
@@ -3175,6 +3851,7 @@
           <w:u w:val="single"/>
         </w:rPr>
       </w:pPr>
+      <w:bookmarkStart w:id="11" w:name="_Toc190849307"/>
       <w:r>
         <w:rPr>
           <w:color w:val="000000" w:themeColor="text1"/>
@@ -3182,6 +3859,7 @@
         </w:rPr>
         <w:t>Task 2</w:t>
       </w:r>
+      <w:bookmarkEnd w:id="11"/>
     </w:p>
     <w:p>
       <w:pPr>
@@ -3192,6 +3870,7 @@
           <w:color w:val="000000" w:themeColor="text1"/>
         </w:rPr>
       </w:pPr>
+      <w:bookmarkStart w:id="12" w:name="_Toc190849308"/>
       <w:r>
         <w:rPr>
           <w:b/>
@@ -3200,6 +3879,7 @@
         </w:rPr>
         <w:t>Part One:</w:t>
       </w:r>
+      <w:bookmarkEnd w:id="12"/>
     </w:p>
     <w:p>
       <w:pPr>
@@ -3575,6 +4255,7 @@
           <w:color w:val="000000" w:themeColor="text1"/>
         </w:rPr>
       </w:pPr>
+      <w:bookmarkStart w:id="13" w:name="_Toc190849309"/>
       <w:r>
         <w:rPr>
           <w:color w:val="000000" w:themeColor="text1"/>
@@ -3582,6 +4263,7 @@
         <w:lastRenderedPageBreak/>
         <w:t>Part Two:</w:t>
       </w:r>
+      <w:bookmarkEnd w:id="13"/>
     </w:p>
     <w:p>
       <w:pPr>
@@ -3877,6 +4559,7 @@
           <w:color w:val="000000" w:themeColor="text1"/>
         </w:rPr>
       </w:pPr>
+      <w:bookmarkStart w:id="14" w:name="_Toc190849310"/>
       <w:r>
         <w:rPr>
           <w:b/>
@@ -3885,6 +4568,7 @@
         </w:rPr>
         <w:t>Part Three:</w:t>
       </w:r>
+      <w:bookmarkEnd w:id="14"/>
     </w:p>
     <w:p>
       <w:pPr>
@@ -4133,8 +4817,6 @@
           </wp:inline>
         </w:drawing>
       </w:r>
-      <w:bookmarkStart w:id="2" w:name="_GoBack"/>
-      <w:bookmarkEnd w:id="2"/>
     </w:p>
     <w:p>
       <w:pPr>
@@ -17154,7 +17836,7 @@
 </file>
 
 <file path=customXml/itemProps1.xml><?xml version="1.0" encoding="utf-8"?>
-<ds:datastoreItem xmlns:ds="http://schemas.openxmlformats.org/officeDocument/2006/customXml" ds:itemID="{5492610A-D61D-4EA2-94DA-1059DEC60DA4}">
+<ds:datastoreItem xmlns:ds="http://schemas.openxmlformats.org/officeDocument/2006/customXml" ds:itemID="{BB851AED-A88F-48D8-9316-1935FAFCBFBA}">
   <ds:schemaRefs>
     <ds:schemaRef ds:uri="http://schemas.openxmlformats.org/officeDocument/2006/bibliography"/>
   </ds:schemaRefs>

</xml_diff>